<commit_message>
Přidány podkapitoly, úpravy textu a opravy chyb
</commit_message>
<xml_diff>
--- a/semestralni_prace_rojka.docx
+++ b/semestralni_prace_rojka.docx
@@ -482,7 +482,7 @@
           <w:sz w:val="28"/>
           <w:szCs w:val="28"/>
         </w:rPr>
-        <w:t>16. 11. 2025</w:t>
+        <w:t>17. 11. 2025</w:t>
       </w:r>
       <w:r>
         <w:rPr>
@@ -3283,10 +3283,7 @@
     </w:p>
     <w:p>
       <w:r>
-        <w:t>Google Slides je další nástroj na tvorbu a úpravu prezentací, který je vlastněn společností Google.</w:t>
-      </w:r>
-      <w:r>
-        <w:t xml:space="preserve"> </w:t>
+        <w:t xml:space="preserve">Google Slides je další nástroj na tvorbu a úpravu prezentací, který je vlastněn společností Google. </w:t>
       </w:r>
       <w:r>
         <w:t xml:space="preserve">Na rozdíl od ostatních </w:t>
@@ -3502,48 +3499,372 @@
         <w:t xml:space="preserve"> (Visme, 2024). </w:t>
       </w:r>
       <w:r>
-        <w:t>I přesto j</w:t>
+        <w:t xml:space="preserve">I přesto je Google Slides díky </w:t>
+      </w:r>
+      <w:r>
+        <w:t xml:space="preserve">široké </w:t>
+      </w:r>
+      <w:r>
+        <w:t>dostupnosti zdarma, jednoduchému použití a</w:t>
+      </w:r>
+      <w:r>
+        <w:t xml:space="preserve"> </w:t>
+      </w:r>
+      <w:r>
+        <w:t>online spolupráci jedním z nej</w:t>
+      </w:r>
+      <w:r>
+        <w:t>více</w:t>
+      </w:r>
+      <w:r>
+        <w:t xml:space="preserve"> využívaných prezentačních nástrojů mimo prostředí Microsoft</w:t>
+      </w:r>
+      <w:r>
+        <w:t>u</w:t>
+      </w:r>
+      <w:r>
+        <w:t>.</w:t>
+      </w:r>
+    </w:p>
+    <w:p>
+      <w:pPr>
+        <w:pStyle w:val="Nadpis3"/>
+      </w:pPr>
+      <w:r>
+        <w:t>Prezi</w:t>
+      </w:r>
+    </w:p>
+    <w:p>
+      <w:r>
+        <w:t>Prez</w:t>
+      </w:r>
+      <w:r>
+        <w:t xml:space="preserve">i se od </w:t>
+      </w:r>
+      <w:r>
+        <w:t xml:space="preserve">ostatních nástrojů z této kategorie odlišuje </w:t>
+      </w:r>
+      <w:r>
+        <w:t xml:space="preserve">jeho zajímavým pojetím </w:t>
+      </w:r>
+      <w:r>
+        <w:t>snímků prezentace</w:t>
+      </w:r>
+      <w:r>
+        <w:t>.</w:t>
+      </w:r>
+      <w:r>
+        <w:t xml:space="preserve"> </w:t>
+      </w:r>
+      <w:r>
+        <w:t xml:space="preserve">V Prezi se totiž všechny </w:t>
+      </w:r>
+      <w:r>
+        <w:t xml:space="preserve">de-facto snímky vytváří na jedno </w:t>
+      </w:r>
+      <w:r>
+        <w:t>velké plátno</w:t>
+      </w:r>
+      <w:r>
+        <w:t xml:space="preserve"> a přechody jsou řešeny plynulým pohybem kamery </w:t>
+      </w:r>
+      <w:r>
+        <w:t xml:space="preserve">po jednotlivých částech </w:t>
+      </w:r>
+      <w:r>
+        <w:t xml:space="preserve">tohoto pracovního prostoru. </w:t>
+      </w:r>
+      <w:r>
+        <w:t xml:space="preserve">Tento </w:t>
+      </w:r>
+      <w:r>
+        <w:t>netradiční</w:t>
+      </w:r>
+      <w:r>
+        <w:t xml:space="preserve"> sty</w:t>
+      </w:r>
+      <w:r>
+        <w:t xml:space="preserve">l přechodů lze podle oficiálních zdrojů </w:t>
+      </w:r>
+      <w:r>
+        <w:t xml:space="preserve">využít ke zvýšení toho, jak bude pro diváky </w:t>
+      </w:r>
+      <w:r>
+        <w:t xml:space="preserve">výsledný výtvor atraktivní a zajímavý oproti jiným </w:t>
+      </w:r>
+      <w:r>
+        <w:t>tradičnějším</w:t>
+      </w:r>
+      <w:r>
+        <w:t xml:space="preserve"> </w:t>
+      </w:r>
+      <w:r>
+        <w:t>prezentacím</w:t>
+      </w:r>
+      <w:r>
+        <w:t xml:space="preserve"> (</w:t>
+      </w:r>
+      <w:r>
+        <w:t>Prezi, 2025</w:t>
+      </w:r>
+      <w:r>
+        <w:t>)</w:t>
+      </w:r>
+      <w:r>
+        <w:t xml:space="preserve">. </w:t>
+      </w:r>
+      <w:r>
+        <w:t>Prezi také nabízí verzi</w:t>
+      </w:r>
+      <w:r>
+        <w:t xml:space="preserve"> pro firmy</w:t>
+      </w:r>
+      <w:r>
+        <w:t xml:space="preserve">, která </w:t>
+      </w:r>
+      <w:r>
+        <w:t xml:space="preserve">obsahuje možnosti </w:t>
+      </w:r>
+      <w:r>
+        <w:t xml:space="preserve">aktivní </w:t>
+      </w:r>
+      <w:r>
+        <w:t xml:space="preserve">spolupráce </w:t>
+      </w:r>
+      <w:r>
+        <w:t xml:space="preserve">více lidí, </w:t>
+      </w:r>
+      <w:r>
+        <w:t>analytiku, branding</w:t>
+      </w:r>
+      <w:r>
+        <w:t xml:space="preserve"> a </w:t>
+      </w:r>
+      <w:r>
+        <w:t xml:space="preserve">schopnost propojení s populárními platformami na </w:t>
+      </w:r>
+      <w:r>
+        <w:t>videokonference</w:t>
+      </w:r>
+      <w:r>
+        <w:t xml:space="preserve"> a silnější AI (</w:t>
+      </w:r>
+      <w:r>
+        <w:t>Prezi Business, 2025</w:t>
+      </w:r>
+      <w:r>
+        <w:t>).</w:t>
+      </w:r>
+      <w:r>
+        <w:t xml:space="preserve"> </w:t>
+      </w:r>
+      <w:r>
+        <w:t xml:space="preserve">Celkově je tedy </w:t>
+      </w:r>
+      <w:r>
+        <w:t xml:space="preserve">velmi vhodným nástrojem pro marketingové týmy, </w:t>
+      </w:r>
+      <w:r>
+        <w:t>školení nebo obecně pro prezentační videa.</w:t>
+      </w:r>
+    </w:p>
+    <w:p>
+      <w:r>
+        <w:t>Mezi jeho nevýhody může patřit</w:t>
+      </w:r>
+      <w:r>
+        <w:t xml:space="preserve"> to, že </w:t>
+      </w:r>
+      <w:r>
+        <w:t xml:space="preserve">se novým </w:t>
+      </w:r>
+      <w:r>
+        <w:t>uživatel</w:t>
+      </w:r>
+      <w:r>
+        <w:t>ům</w:t>
+      </w:r>
+      <w:r>
+        <w:t xml:space="preserve"> </w:t>
+      </w:r>
+      <w:r>
+        <w:t xml:space="preserve">po začátku </w:t>
+      </w:r>
+      <w:r>
+        <w:t xml:space="preserve">může </w:t>
+      </w:r>
+      <w:r>
+        <w:t>zdát</w:t>
+      </w:r>
+      <w:r>
+        <w:t xml:space="preserve"> chaotick</w:t>
+      </w:r>
+      <w:r>
+        <w:t>ý</w:t>
+      </w:r>
+      <w:r>
+        <w:t xml:space="preserve"> </w:t>
+      </w:r>
+      <w:r>
+        <w:t>anebo</w:t>
+      </w:r>
+      <w:r>
+        <w:t xml:space="preserve"> že </w:t>
+      </w:r>
+      <w:r>
+        <w:t xml:space="preserve">některé </w:t>
+      </w:r>
+      <w:r>
+        <w:t xml:space="preserve">funkce </w:t>
+      </w:r>
+      <w:r>
+        <w:t xml:space="preserve">– jako </w:t>
+      </w:r>
+      <w:r>
+        <w:t xml:space="preserve">tvorba </w:t>
+      </w:r>
+      <w:r>
+        <w:t xml:space="preserve">offline nebo firemní nástroje – jsou </w:t>
+      </w:r>
+      <w:r>
+        <w:t>dostupné pouze v placené verzi.</w:t>
+      </w:r>
+    </w:p>
+    <w:p>
+      <w:pPr>
+        <w:pStyle w:val="Nadpis3"/>
+      </w:pPr>
+      <w:r>
+        <w:t>Apple Keynote</w:t>
+      </w:r>
+    </w:p>
+    <w:p>
+      <w:r>
+        <w:t xml:space="preserve">Keynote </w:t>
+      </w:r>
+      <w:r>
+        <w:t xml:space="preserve">byl vyvinut společností Apple </w:t>
+      </w:r>
+      <w:r>
+        <w:t xml:space="preserve">speciálně pro jejich </w:t>
+      </w:r>
+      <w:r>
+        <w:t>počítače Mac a mobilní zařízení</w:t>
+      </w:r>
+      <w:r>
+        <w:t xml:space="preserve">. </w:t>
+      </w:r>
+      <w:r>
+        <w:t>Podobně jako ostatní</w:t>
+      </w:r>
+      <w:r>
+        <w:t xml:space="preserve"> se v</w:t>
+      </w:r>
+      <w:r>
+        <w:t xml:space="preserve">yznačuje </w:t>
+      </w:r>
+      <w:r>
+        <w:t>svými sch</w:t>
+      </w:r>
+      <w:r>
+        <w:t>o</w:t>
+      </w:r>
+      <w:r>
+        <w:t xml:space="preserve">pnostmi </w:t>
+      </w:r>
+      <w:r>
+        <w:t xml:space="preserve">vkládání multimédií </w:t>
+      </w:r>
+      <w:r>
+        <w:t>a animací</w:t>
+      </w:r>
+      <w:r>
+        <w:t>.</w:t>
+      </w:r>
+      <w:r>
+        <w:t xml:space="preserve"> </w:t>
+      </w:r>
+      <w:r>
+        <w:t xml:space="preserve">Podle dokumentace </w:t>
+      </w:r>
+      <w:r>
+        <w:t xml:space="preserve">Apple může Keynote nabídnout </w:t>
+      </w:r>
+      <w:r>
+        <w:t>více než 700 grafických prvků</w:t>
+      </w:r>
+      <w:r>
+        <w:t xml:space="preserve"> a </w:t>
+      </w:r>
+      <w:r>
+        <w:t>také možnost animovat prvky po dané trajektorii</w:t>
+      </w:r>
+      <w:r>
+        <w:t xml:space="preserve"> (</w:t>
+      </w:r>
+      <w:r>
+        <w:t>Apple, 2025</w:t>
+      </w:r>
+      <w:r>
+        <w:t>).</w:t>
+      </w:r>
+      <w:r>
+        <w:t xml:space="preserve"> </w:t>
+      </w:r>
+      <w:r>
+        <w:t xml:space="preserve">Uživatelé tabletu iPad navíc mohou v Keynote pomocí dotykového pera </w:t>
+      </w:r>
+      <w:r>
+        <w:t xml:space="preserve">Apple Pencil </w:t>
+      </w:r>
+      <w:r>
+        <w:t>kreslit nákresy či ručně psát poznámky rovnou do jednotlivých snímků.</w:t>
+      </w:r>
+      <w:r>
+        <w:t xml:space="preserve"> </w:t>
+      </w:r>
+      <w:r>
+        <w:t xml:space="preserve">Je-li aplikace navázána na online účet služby iCloud, lze ji </w:t>
+      </w:r>
+      <w:r>
+        <w:t xml:space="preserve">také použít ke společné kolaboraci několika </w:t>
+      </w:r>
+      <w:r>
+        <w:t xml:space="preserve">lidí najednou v reálném čase </w:t>
+      </w:r>
+      <w:r>
+        <w:t>anebo</w:t>
+      </w:r>
+      <w:r>
+        <w:t xml:space="preserve"> jako webovou aplikaci </w:t>
+      </w:r>
+      <w:r>
+        <w:t>dostupnou z</w:t>
+      </w:r>
+      <w:r>
+        <w:t xml:space="preserve"> webového </w:t>
+      </w:r>
+      <w:r>
+        <w:t>prohlížeč</w:t>
       </w:r>
       <w:r>
         <w:t>e</w:t>
       </w:r>
       <w:r>
-        <w:t xml:space="preserve"> Google Slides díky </w:t>
-      </w:r>
-      <w:r>
-        <w:t xml:space="preserve">široké </w:t>
-      </w:r>
-      <w:r>
-        <w:t>dostupnosti zdarma, jednoduchému použití a</w:t>
+        <w:t xml:space="preserve"> (Apple Features, 2025).</w:t>
       </w:r>
       <w:r>
         <w:t xml:space="preserve"> </w:t>
       </w:r>
-      <w:r>
-        <w:t>online spolupráci jedním z nej</w:t>
-      </w:r>
-      <w:r>
-        <w:t>více</w:t>
-      </w:r>
-      <w:r>
-        <w:t xml:space="preserve"> využívaných prezentačních nástrojů mimo prostředí Microsoft</w:t>
-      </w:r>
-      <w:r>
-        <w:t>u</w:t>
-      </w:r>
-      <w:r>
-        <w:t>.</w:t>
-      </w:r>
-    </w:p>
+    </w:p>
+    <w:p/>
     <w:p>
       <w:pPr>
         <w:pStyle w:val="Nadpis3"/>
       </w:pPr>
-      <w:proofErr w:type="spellStart"/>
-      <w:r>
-        <w:t>Prezi</w:t>
-      </w:r>
-      <w:proofErr w:type="spellEnd"/>
+      <w:r>
+        <w:t>Canva</w:t>
+      </w:r>
     </w:p>
     <w:p>
       <w:r>
@@ -3603,13 +3924,8 @@
         <w:pStyle w:val="Nadpis3"/>
       </w:pPr>
       <w:r>
-        <w:t xml:space="preserve">Apple </w:t>
-      </w:r>
-      <w:proofErr w:type="spellStart"/>
-      <w:r>
-        <w:t>Keynote</w:t>
-      </w:r>
-      <w:proofErr w:type="spellEnd"/>
+        <w:t>MS PowerPoint</w:t>
+      </w:r>
     </w:p>
     <w:p>
       <w:r>
@@ -3666,13 +3982,138 @@
     </w:p>
     <w:p>
       <w:pPr>
+        <w:pStyle w:val="Nadpis2"/>
+      </w:pPr>
+      <w:bookmarkStart w:id="6" w:name="_Toc213619591"/>
+      <w:r>
+        <w:t>Název další podkapitoly</w:t>
+      </w:r>
+      <w:bookmarkEnd w:id="6"/>
+    </w:p>
+    <w:p>
+      <w:r>
+        <w:t>Vlastní text kapitoly. Vlastní text kapitoly. Vlastní text kapitoly.</w:t>
+      </w:r>
+      <w:r>
+        <w:t xml:space="preserve"> </w:t>
+      </w:r>
+      <w:r>
+        <w:t>Vlastní text kapitoly.</w:t>
+      </w:r>
+      <w:r>
+        <w:t xml:space="preserve"> </w:t>
+      </w:r>
+      <w:r>
+        <w:t>Vlastní text kapitoly.</w:t>
+      </w:r>
+      <w:r>
+        <w:t xml:space="preserve"> </w:t>
+      </w:r>
+      <w:r>
+        <w:t>Vlastní text kapitoly.</w:t>
+      </w:r>
+      <w:r>
+        <w:t xml:space="preserve"> </w:t>
+      </w:r>
+      <w:r>
+        <w:t>Vlastní text kapitoly.</w:t>
+      </w:r>
+      <w:r>
+        <w:t xml:space="preserve"> </w:t>
+      </w:r>
+      <w:r>
+        <w:t>Vlastní text kapitoly.</w:t>
+      </w:r>
+      <w:r>
+        <w:t xml:space="preserve"> </w:t>
+      </w:r>
+      <w:r>
+        <w:t>Vlastní text kapitoly.</w:t>
+      </w:r>
+      <w:r>
+        <w:t xml:space="preserve"> </w:t>
+      </w:r>
+      <w:r>
+        <w:t>Vlastní text kapitoly.</w:t>
+      </w:r>
+      <w:r>
+        <w:t xml:space="preserve"> </w:t>
+      </w:r>
+      <w:r>
+        <w:t>Vlastní text kapitoly.</w:t>
+      </w:r>
+    </w:p>
+    <w:p>
+      <w:pPr>
+        <w:pStyle w:val="Nadpis2"/>
+      </w:pPr>
+      <w:bookmarkStart w:id="7" w:name="_Toc213619592"/>
+      <w:r>
+        <w:lastRenderedPageBreak/>
+        <w:t>Název další podkapitoly</w:t>
+      </w:r>
+      <w:bookmarkEnd w:id="7"/>
+    </w:p>
+    <w:p>
+      <w:r>
+        <w:t>Vlastní text kapitoly. Vlastní text kapitoly. Vlastní text kapitoly.</w:t>
+      </w:r>
+      <w:r>
+        <w:t xml:space="preserve"> </w:t>
+      </w:r>
+      <w:r>
+        <w:t>Vlastní text kapitoly.</w:t>
+      </w:r>
+      <w:r>
+        <w:t xml:space="preserve"> </w:t>
+      </w:r>
+      <w:r>
+        <w:t>Vlastní text kapitoly.</w:t>
+      </w:r>
+      <w:r>
+        <w:t xml:space="preserve"> </w:t>
+      </w:r>
+      <w:r>
+        <w:t>Vlastní text kapitoly.</w:t>
+      </w:r>
+      <w:r>
+        <w:t xml:space="preserve"> </w:t>
+      </w:r>
+      <w:r>
+        <w:t>Vlastní text kapitoly.</w:t>
+      </w:r>
+      <w:r>
+        <w:t xml:space="preserve"> </w:t>
+      </w:r>
+      <w:r>
+        <w:t>Vlastní text kapitoly.</w:t>
+      </w:r>
+      <w:r>
+        <w:t xml:space="preserve"> </w:t>
+      </w:r>
+      <w:r>
+        <w:t>Vlastní text kapitoly.</w:t>
+      </w:r>
+      <w:r>
+        <w:t xml:space="preserve"> </w:t>
+      </w:r>
+      <w:r>
+        <w:t>Vlastní text kapitoly.</w:t>
+      </w:r>
+      <w:r>
+        <w:t xml:space="preserve"> </w:t>
+      </w:r>
+      <w:r>
+        <w:t>Vlastní text kapitoly.</w:t>
+      </w:r>
+    </w:p>
+    <w:p>
+      <w:pPr>
         <w:pStyle w:val="Nadpis3"/>
       </w:pPr>
-      <w:proofErr w:type="spellStart"/>
-      <w:r>
-        <w:t>Canva</w:t>
-      </w:r>
-      <w:proofErr w:type="spellEnd"/>
+      <w:r>
+        <w:t>Název</w:t>
+      </w:r>
     </w:p>
     <w:p>
       <w:r>
@@ -3732,255 +4173,6 @@
         <w:pStyle w:val="Nadpis3"/>
       </w:pPr>
       <w:r>
-        <w:t>MS PowerPoint</w:t>
-      </w:r>
-    </w:p>
-    <w:p>
-      <w:r>
-        <w:t>Vlastní text kapitoly. Vlastní text kapitoly. Vlastní text kapitoly.</w:t>
-      </w:r>
-      <w:r>
-        <w:t xml:space="preserve"> </w:t>
-      </w:r>
-      <w:r>
-        <w:t>Vlastní text kapitoly.</w:t>
-      </w:r>
-      <w:r>
-        <w:t xml:space="preserve"> </w:t>
-      </w:r>
-      <w:r>
-        <w:t>Vlastní text kapitoly.</w:t>
-      </w:r>
-      <w:r>
-        <w:t xml:space="preserve"> </w:t>
-      </w:r>
-      <w:r>
-        <w:t>Vlastní text kapitoly.</w:t>
-      </w:r>
-      <w:r>
-        <w:t xml:space="preserve"> </w:t>
-      </w:r>
-      <w:r>
-        <w:t>Vlastní text kapitoly.</w:t>
-      </w:r>
-      <w:r>
-        <w:t xml:space="preserve"> </w:t>
-      </w:r>
-      <w:r>
-        <w:t>Vlastní text kapitoly.</w:t>
-      </w:r>
-      <w:r>
-        <w:t xml:space="preserve"> </w:t>
-      </w:r>
-      <w:r>
-        <w:t>Vlastní text kapitoly.</w:t>
-      </w:r>
-      <w:r>
-        <w:t xml:space="preserve"> </w:t>
-      </w:r>
-      <w:r>
-        <w:t>Vlastní text kapitoly.</w:t>
-      </w:r>
-      <w:r>
-        <w:t xml:space="preserve"> </w:t>
-      </w:r>
-      <w:r>
-        <w:t>Vlastní text kapitoly.</w:t>
-      </w:r>
-    </w:p>
-    <w:p>
-      <w:pPr>
-        <w:pStyle w:val="Nadpis2"/>
-      </w:pPr>
-      <w:bookmarkStart w:id="6" w:name="_Toc213619591"/>
-      <w:r>
-        <w:t>Název další podkapitoly</w:t>
-      </w:r>
-      <w:bookmarkEnd w:id="6"/>
-    </w:p>
-    <w:p>
-      <w:r>
-        <w:t>Vlastní text kapitoly. Vlastní text kapitoly. Vlastní text kapitoly.</w:t>
-      </w:r>
-      <w:r>
-        <w:t xml:space="preserve"> </w:t>
-      </w:r>
-      <w:r>
-        <w:t>Vlastní text kapitoly.</w:t>
-      </w:r>
-      <w:r>
-        <w:t xml:space="preserve"> </w:t>
-      </w:r>
-      <w:r>
-        <w:t>Vlastní text kapitoly.</w:t>
-      </w:r>
-      <w:r>
-        <w:t xml:space="preserve"> </w:t>
-      </w:r>
-      <w:r>
-        <w:t>Vlastní text kapitoly.</w:t>
-      </w:r>
-      <w:r>
-        <w:t xml:space="preserve"> </w:t>
-      </w:r>
-      <w:r>
-        <w:t>Vlastní text kapitoly.</w:t>
-      </w:r>
-      <w:r>
-        <w:t xml:space="preserve"> </w:t>
-      </w:r>
-      <w:r>
-        <w:t>Vlastní text kapitoly.</w:t>
-      </w:r>
-      <w:r>
-        <w:t xml:space="preserve"> </w:t>
-      </w:r>
-      <w:r>
-        <w:t>Vlastní text kapitoly.</w:t>
-      </w:r>
-      <w:r>
-        <w:t xml:space="preserve"> </w:t>
-      </w:r>
-      <w:r>
-        <w:t>Vlastní text kapitoly.</w:t>
-      </w:r>
-      <w:r>
-        <w:t xml:space="preserve"> </w:t>
-      </w:r>
-      <w:r>
-        <w:t>Vlastní text kapitoly.</w:t>
-      </w:r>
-    </w:p>
-    <w:p>
-      <w:pPr>
-        <w:pStyle w:val="Nadpis2"/>
-      </w:pPr>
-      <w:bookmarkStart w:id="7" w:name="_Toc213619592"/>
-      <w:r>
-        <w:t>Název další podkapitoly</w:t>
-      </w:r>
-      <w:bookmarkEnd w:id="7"/>
-    </w:p>
-    <w:p>
-      <w:r>
-        <w:t>Vlastní text kapitoly. Vlastní text kapitoly. Vlastní text kapitoly.</w:t>
-      </w:r>
-      <w:r>
-        <w:t xml:space="preserve"> </w:t>
-      </w:r>
-      <w:r>
-        <w:t>Vlastní text kapitoly.</w:t>
-      </w:r>
-      <w:r>
-        <w:t xml:space="preserve"> </w:t>
-      </w:r>
-      <w:r>
-        <w:t>Vlastní text kapitoly.</w:t>
-      </w:r>
-      <w:r>
-        <w:t xml:space="preserve"> </w:t>
-      </w:r>
-      <w:r>
-        <w:t>Vlastní text kapitoly.</w:t>
-      </w:r>
-      <w:r>
-        <w:t xml:space="preserve"> </w:t>
-      </w:r>
-      <w:r>
-        <w:t>Vlastní text kapitoly.</w:t>
-      </w:r>
-      <w:r>
-        <w:t xml:space="preserve"> </w:t>
-      </w:r>
-      <w:r>
-        <w:t>Vlastní text kapitoly.</w:t>
-      </w:r>
-      <w:r>
-        <w:t xml:space="preserve"> </w:t>
-      </w:r>
-      <w:r>
-        <w:t>Vlastní text kapitoly.</w:t>
-      </w:r>
-      <w:r>
-        <w:t xml:space="preserve"> </w:t>
-      </w:r>
-      <w:r>
-        <w:t>Vlastní text kapitoly.</w:t>
-      </w:r>
-      <w:r>
-        <w:t xml:space="preserve"> </w:t>
-      </w:r>
-      <w:r>
-        <w:t>Vlastní text kapitoly.</w:t>
-      </w:r>
-    </w:p>
-    <w:p>
-      <w:pPr>
-        <w:pStyle w:val="Nadpis3"/>
-      </w:pPr>
-      <w:r>
-        <w:t>Název</w:t>
-      </w:r>
-    </w:p>
-    <w:p>
-      <w:r>
-        <w:t>Vlastní text kapitoly. Vlastní text kapitoly. Vlastní text kapitoly.</w:t>
-      </w:r>
-      <w:r>
-        <w:t xml:space="preserve"> </w:t>
-      </w:r>
-      <w:r>
-        <w:t>Vlastní text kapitoly.</w:t>
-      </w:r>
-      <w:r>
-        <w:t xml:space="preserve"> </w:t>
-      </w:r>
-      <w:r>
-        <w:t>Vlastní text kapitoly.</w:t>
-      </w:r>
-      <w:r>
-        <w:t xml:space="preserve"> </w:t>
-      </w:r>
-      <w:r>
-        <w:t>Vlastní text kapitoly.</w:t>
-      </w:r>
-      <w:r>
-        <w:t xml:space="preserve"> </w:t>
-      </w:r>
-      <w:r>
-        <w:t>Vlastní text kapitoly.</w:t>
-      </w:r>
-      <w:r>
-        <w:t xml:space="preserve"> </w:t>
-      </w:r>
-      <w:r>
-        <w:t>Vlastní text kapitoly.</w:t>
-      </w:r>
-      <w:r>
-        <w:t xml:space="preserve"> </w:t>
-      </w:r>
-      <w:r>
-        <w:t>Vlastní text kapitoly.</w:t>
-      </w:r>
-      <w:r>
-        <w:t xml:space="preserve"> </w:t>
-      </w:r>
-      <w:r>
-        <w:t>Vlastní text kapitoly.</w:t>
-      </w:r>
-      <w:r>
-        <w:t xml:space="preserve"> </w:t>
-      </w:r>
-      <w:r>
-        <w:t>Vlastní text kapitoly.</w:t>
-      </w:r>
-    </w:p>
-    <w:p>
-      <w:pPr>
-        <w:pStyle w:val="Nadpis3"/>
-      </w:pPr>
-      <w:r>
-        <w:lastRenderedPageBreak/>
         <w:t>Název</w:t>
       </w:r>
     </w:p>
@@ -4282,6 +4474,7 @@
       </w:pPr>
       <w:bookmarkStart w:id="12" w:name="_Toc213619595"/>
       <w:r>
+        <w:lastRenderedPageBreak/>
         <w:t>Tabulky</w:t>
       </w:r>
       <w:bookmarkEnd w:id="12"/>
@@ -5303,6 +5496,7 @@
       </w:pPr>
       <w:bookmarkStart w:id="17" w:name="_Toc213619598"/>
       <w:r>
+        <w:lastRenderedPageBreak/>
         <w:t>Citace</w:t>
       </w:r>
       <w:bookmarkEnd w:id="17"/>
@@ -5818,11 +6012,306 @@
       <w:pPr>
         <w:pStyle w:val="Seznamliteratury"/>
       </w:pPr>
-    </w:p>
-    <w:p>
-      <w:pPr>
-        <w:ind w:left="357" w:hanging="357"/>
-        <w:jc w:val="left"/>
+      <w:r>
+        <w:rPr>
+          <w:rStyle w:val="Siln"/>
+          <w:b w:val="0"/>
+          <w:bCs w:val="0"/>
+        </w:rPr>
+        <w:t>PREZI.</w:t>
+      </w:r>
+      <w:r>
+        <w:t xml:space="preserve"> </w:t>
+      </w:r>
+      <w:proofErr w:type="spellStart"/>
+      <w:r>
+        <w:rPr>
+          <w:rStyle w:val="Zdraznn"/>
+        </w:rPr>
+        <w:t>What</w:t>
+      </w:r>
+      <w:proofErr w:type="spellEnd"/>
+      <w:r>
+        <w:rPr>
+          <w:rStyle w:val="Zdraznn"/>
+        </w:rPr>
+        <w:t xml:space="preserve"> </w:t>
+      </w:r>
+      <w:proofErr w:type="spellStart"/>
+      <w:r>
+        <w:rPr>
+          <w:rStyle w:val="Zdraznn"/>
+        </w:rPr>
+        <w:t>is</w:t>
+      </w:r>
+      <w:proofErr w:type="spellEnd"/>
+      <w:r>
+        <w:rPr>
+          <w:rStyle w:val="Zdraznn"/>
+        </w:rPr>
+        <w:t xml:space="preserve"> </w:t>
+      </w:r>
+      <w:proofErr w:type="spellStart"/>
+      <w:r>
+        <w:rPr>
+          <w:rStyle w:val="Zdraznn"/>
+        </w:rPr>
+        <w:t>Prezi</w:t>
+      </w:r>
+      <w:proofErr w:type="spellEnd"/>
+      <w:r>
+        <w:rPr>
+          <w:rStyle w:val="Zdraznn"/>
+        </w:rPr>
+        <w:t xml:space="preserve">? – </w:t>
+      </w:r>
+      <w:proofErr w:type="spellStart"/>
+      <w:r>
+        <w:rPr>
+          <w:rStyle w:val="Zdraznn"/>
+        </w:rPr>
+        <w:t>Product</w:t>
+      </w:r>
+      <w:proofErr w:type="spellEnd"/>
+      <w:r>
+        <w:rPr>
+          <w:rStyle w:val="Zdraznn"/>
+        </w:rPr>
+        <w:t xml:space="preserve"> </w:t>
+      </w:r>
+      <w:proofErr w:type="spellStart"/>
+      <w:r>
+        <w:rPr>
+          <w:rStyle w:val="Zdraznn"/>
+        </w:rPr>
+        <w:t>Overview</w:t>
+      </w:r>
+      <w:proofErr w:type="spellEnd"/>
+      <w:r>
+        <w:rPr>
+          <w:rStyle w:val="Zdraznn"/>
+        </w:rPr>
+        <w:t>.</w:t>
+      </w:r>
+      <w:r>
+        <w:t xml:space="preserve"> [online]. </w:t>
+      </w:r>
+      <w:r>
+        <w:t xml:space="preserve">2025 </w:t>
+      </w:r>
+      <w:r>
+        <w:t>[cit. 2025-11-1</w:t>
+      </w:r>
+      <w:r>
+        <w:t>7</w:t>
+      </w:r>
+      <w:r>
+        <w:t>].</w:t>
+      </w:r>
+      <w:r>
+        <w:br/>
+        <w:t xml:space="preserve">Dostupné z: </w:t>
+      </w:r>
+      <w:hyperlink r:id="rId20" w:tgtFrame="_new" w:history="1">
+        <w:r>
+          <w:rPr>
+            <w:rStyle w:val="Hypertextovodkaz"/>
+            <w:color w:val="auto"/>
+          </w:rPr>
+          <w:t>https://prezi.com/product/</w:t>
+        </w:r>
+      </w:hyperlink>
+    </w:p>
+    <w:p>
+      <w:pPr>
+        <w:pStyle w:val="Seznamliteratury"/>
+      </w:pPr>
+      <w:r>
+        <w:rPr>
+          <w:rStyle w:val="Siln"/>
+          <w:b w:val="0"/>
+          <w:bCs w:val="0"/>
+        </w:rPr>
+        <w:t>PREZI BUSINESS.</w:t>
+      </w:r>
+      <w:r>
+        <w:t xml:space="preserve"> </w:t>
+      </w:r>
+      <w:proofErr w:type="spellStart"/>
+      <w:r>
+        <w:rPr>
+          <w:rStyle w:val="Zdraznn"/>
+        </w:rPr>
+        <w:t>Prezi</w:t>
+      </w:r>
+      <w:proofErr w:type="spellEnd"/>
+      <w:r>
+        <w:rPr>
+          <w:rStyle w:val="Zdraznn"/>
+        </w:rPr>
+        <w:t xml:space="preserve"> </w:t>
+      </w:r>
+      <w:proofErr w:type="spellStart"/>
+      <w:r>
+        <w:rPr>
+          <w:rStyle w:val="Zdraznn"/>
+        </w:rPr>
+        <w:t>for</w:t>
+      </w:r>
+      <w:proofErr w:type="spellEnd"/>
+      <w:r>
+        <w:rPr>
+          <w:rStyle w:val="Zdraznn"/>
+        </w:rPr>
+        <w:t xml:space="preserve"> Business – Features and </w:t>
+      </w:r>
+      <w:proofErr w:type="spellStart"/>
+      <w:r>
+        <w:rPr>
+          <w:rStyle w:val="Zdraznn"/>
+        </w:rPr>
+        <w:t>Benefits</w:t>
+      </w:r>
+      <w:proofErr w:type="spellEnd"/>
+      <w:r>
+        <w:rPr>
+          <w:rStyle w:val="Zdraznn"/>
+        </w:rPr>
+        <w:t>.</w:t>
+      </w:r>
+      <w:r>
+        <w:t xml:space="preserve"> [online]. [cit. 2025-11-1</w:t>
+      </w:r>
+      <w:r>
+        <w:t>7</w:t>
+      </w:r>
+      <w:r>
+        <w:t>].</w:t>
+      </w:r>
+      <w:r>
+        <w:br/>
+        <w:t xml:space="preserve">Dostupné z: </w:t>
+      </w:r>
+      <w:hyperlink r:id="rId21" w:tgtFrame="_new" w:history="1">
+        <w:r>
+          <w:rPr>
+            <w:rStyle w:val="Hypertextovodkaz"/>
+          </w:rPr>
+          <w:t>https://prezi.com/business/</w:t>
+        </w:r>
+      </w:hyperlink>
+    </w:p>
+    <w:p>
+      <w:pPr>
+        <w:pStyle w:val="Seznamliteratury"/>
+      </w:pPr>
+      <w:r>
+        <w:rPr>
+          <w:rStyle w:val="Siln"/>
+          <w:b w:val="0"/>
+          <w:bCs w:val="0"/>
+        </w:rPr>
+        <w:t>APPLE.</w:t>
+      </w:r>
+      <w:r>
+        <w:t xml:space="preserve"> </w:t>
+      </w:r>
+      <w:r>
+        <w:rPr>
+          <w:rStyle w:val="Zdraznn"/>
+        </w:rPr>
+        <w:t xml:space="preserve">Keynote – </w:t>
+      </w:r>
+      <w:proofErr w:type="spellStart"/>
+      <w:r>
+        <w:rPr>
+          <w:rStyle w:val="Zdraznn"/>
+        </w:rPr>
+        <w:t>Product</w:t>
+      </w:r>
+      <w:proofErr w:type="spellEnd"/>
+      <w:r>
+        <w:rPr>
+          <w:rStyle w:val="Zdraznn"/>
+        </w:rPr>
+        <w:t xml:space="preserve"> </w:t>
+      </w:r>
+      <w:proofErr w:type="spellStart"/>
+      <w:r>
+        <w:rPr>
+          <w:rStyle w:val="Zdraznn"/>
+        </w:rPr>
+        <w:t>Page</w:t>
+      </w:r>
+      <w:proofErr w:type="spellEnd"/>
+      <w:r>
+        <w:rPr>
+          <w:rStyle w:val="Zdraznn"/>
+        </w:rPr>
+        <w:t>.</w:t>
+      </w:r>
+      <w:r>
+        <w:t xml:space="preserve"> [online]. [cit. 2025-11-17].</w:t>
+      </w:r>
+      <w:r>
+        <w:br/>
+        <w:t xml:space="preserve">Dostupné z: </w:t>
+      </w:r>
+      <w:hyperlink r:id="rId22" w:tgtFrame="_new" w:history="1">
+        <w:r>
+          <w:rPr>
+            <w:rStyle w:val="Hypertextovodkaz"/>
+          </w:rPr>
+          <w:t>https://www.apple.com/keynote/</w:t>
+        </w:r>
+      </w:hyperlink>
+    </w:p>
+    <w:p>
+      <w:pPr>
+        <w:pStyle w:val="Seznamliteratury"/>
+      </w:pPr>
+      <w:r>
+        <w:rPr>
+          <w:rStyle w:val="Siln"/>
+          <w:b w:val="0"/>
+          <w:bCs w:val="0"/>
+        </w:rPr>
+        <w:t>APPLE.</w:t>
+      </w:r>
+      <w:r>
+        <w:t xml:space="preserve"> </w:t>
+      </w:r>
+      <w:r>
+        <w:rPr>
+          <w:rStyle w:val="Zdraznn"/>
+        </w:rPr>
+        <w:t>Keynote – Features.</w:t>
+      </w:r>
+      <w:r>
+        <w:t xml:space="preserve"> [online]. [cit. 2025-11-1</w:t>
+      </w:r>
+      <w:r>
+        <w:t>7</w:t>
+      </w:r>
+      <w:r>
+        <w:t>].</w:t>
+      </w:r>
+      <w:r>
+        <w:br/>
+        <w:t xml:space="preserve">Dostupné z: </w:t>
+      </w:r>
+      <w:hyperlink r:id="rId23" w:history="1">
+        <w:r>
+          <w:rPr>
+            <w:rStyle w:val="Hypertextovodkaz"/>
+          </w:rPr>
+          <w:t>https://www.apple.com/keynote/features/</w:t>
+        </w:r>
+      </w:hyperlink>
+    </w:p>
+    <w:p>
+      <w:pPr>
+        <w:pStyle w:val="Seznamliteratury"/>
       </w:pPr>
     </w:p>
     <w:p>
@@ -5830,7 +6319,7 @@
         <w:ind w:left="357" w:hanging="357"/>
         <w:jc w:val="left"/>
         <w:sectPr>
-          <w:footerReference w:type="default" r:id="rId20"/>
+          <w:footerReference w:type="default" r:id="rId24"/>
           <w:pgSz w:w="11906" w:h="16838"/>
           <w:pgMar w:top="1417" w:right="1417" w:bottom="1417" w:left="1417" w:header="708" w:footer="708" w:gutter="0"/>
           <w:cols w:space="708"/>
@@ -6339,7 +6828,7 @@
       </w:r>
     </w:p>
     <w:sectPr>
-      <w:footerReference w:type="default" r:id="rId21"/>
+      <w:footerReference w:type="default" r:id="rId25"/>
       <w:pgSz w:w="11906" w:h="16838"/>
       <w:pgMar w:top="1417" w:right="1417" w:bottom="1417" w:left="1417" w:header="708" w:footer="708" w:gutter="0"/>
       <w:cols w:space="708"/>
@@ -9809,7 +10298,7 @@
     <w:lsdException w:name="Block Text" w:semiHidden="1" w:unhideWhenUsed="1"/>
     <w:lsdException w:name="Hyperlink" w:semiHidden="1" w:unhideWhenUsed="1"/>
     <w:lsdException w:name="FollowedHyperlink" w:semiHidden="1" w:unhideWhenUsed="1"/>
-    <w:lsdException w:name="Strong" w:uiPriority="22"/>
+    <w:lsdException w:name="Strong" w:uiPriority="22" w:qFormat="1"/>
     <w:lsdException w:name="Emphasis" w:uiPriority="20" w:qFormat="1"/>
     <w:lsdException w:name="Document Map" w:semiHidden="1" w:unhideWhenUsed="1"/>
     <w:lsdException w:name="Plain Text" w:semiHidden="1" w:unhideWhenUsed="1"/>
@@ -11012,6 +11501,29 @@
       <w:iCs/>
     </w:rPr>
   </w:style>
+  <w:style w:type="character" w:styleId="Siln">
+    <w:name w:val="Strong"/>
+    <w:basedOn w:val="Standardnpsmoodstavce"/>
+    <w:uiPriority w:val="22"/>
+    <w:qFormat/>
+    <w:rsid w:val="00CB5920"/>
+    <w:rPr>
+      <w:b/>
+      <w:bCs/>
+    </w:rPr>
+  </w:style>
+  <w:style w:type="character" w:styleId="Sledovanodkaz">
+    <w:name w:val="FollowedHyperlink"/>
+    <w:basedOn w:val="Standardnpsmoodstavce"/>
+    <w:uiPriority w:val="99"/>
+    <w:semiHidden/>
+    <w:unhideWhenUsed/>
+    <w:rsid w:val="0006560D"/>
+    <w:rPr>
+      <w:color w:val="954F72" w:themeColor="followedHyperlink"/>
+      <w:u w:val="single"/>
+    </w:rPr>
+  </w:style>
 </w:styles>
 </file>
 
@@ -11277,6 +11789,12 @@
 </file>
 
 <file path=customXml/item1.xml><?xml version="1.0" encoding="utf-8"?>
+<p:properties xmlns:p="http://schemas.microsoft.com/office/2006/metadata/properties" xmlns:xsi="http://www.w3.org/2001/XMLSchema-instance" xmlns:pc="http://schemas.microsoft.com/office/infopath/2007/PartnerControls">
+  <documentManagement/>
+</p:properties>
+</file>
+
+<file path=customXml/item2.xml><?xml version="1.0" encoding="utf-8"?>
 <?mso-contentType ?>
 <FormTemplates xmlns="http://schemas.microsoft.com/sharepoint/v3/contenttype/forms">
   <Display>DocumentLibraryForm</Display>
@@ -11285,13 +11803,31 @@
 </FormTemplates>
 </file>
 
-<file path=customXml/item2.xml><?xml version="1.0" encoding="utf-8"?>
-<p:properties xmlns:p="http://schemas.microsoft.com/office/2006/metadata/properties" xmlns:xsi="http://www.w3.org/2001/XMLSchema-instance" xmlns:pc="http://schemas.microsoft.com/office/infopath/2007/PartnerControls">
-  <documentManagement/>
-</p:properties>
+<file path=customXml/item3.xml><?xml version="1.0" encoding="utf-8"?>
+<b:Sources xmlns:b="http://schemas.openxmlformats.org/officeDocument/2006/bibliography" xmlns="http://schemas.openxmlformats.org/officeDocument/2006/bibliography" SelectedStyle="\HarvardAnglia2008OfficeOnline.xsl" StyleName="Harvard – Anglia" Version="2008">
+  <b:Source>
+    <b:Tag>Dvo21</b:Tag>
+    <b:SourceType>Book</b:SourceType>
+    <b:Guid>{73CD8EAF-2EA4-4B23-9366-750DFB0CCB79}</b:Guid>
+    <b:Author>
+      <b:Author>
+        <b:NameList>
+          <b:Person>
+            <b:Last>Dvořáková</b:Last>
+          </b:Person>
+        </b:NameList>
+      </b:Author>
+    </b:Author>
+    <b:Title>Typografická pravidla</b:Title>
+    <b:Year>2021</b:Year>
+    <b:City>Jihlava</b:City>
+    <b:Publisher>VŠPJ JIhlava</b:Publisher>
+    <b:RefOrder>1</b:RefOrder>
+  </b:Source>
+</b:Sources>
 </file>
 
-<file path=customXml/item3.xml><?xml version="1.0" encoding="utf-8"?>
+<file path=customXml/item4.xml><?xml version="1.0" encoding="utf-8"?>
 <ct:contentTypeSchema xmlns:ct="http://schemas.microsoft.com/office/2006/metadata/contentType" xmlns:ma="http://schemas.microsoft.com/office/2006/metadata/properties/metaAttributes" ct:_="" ma:_="" ma:contentTypeName="Dokument" ma:contentTypeID="0x010100AB4421CFC579A4449DC25ACBD6176571" ma:contentTypeVersion="2" ma:contentTypeDescription="Vytvoří nový dokument" ma:contentTypeScope="" ma:versionID="571ac08f18df58b33840592d245cde2d">
   <xsd:schema xmlns:xsd="http://www.w3.org/2001/XMLSchema" xmlns:xs="http://www.w3.org/2001/XMLSchema" xmlns:p="http://schemas.microsoft.com/office/2006/metadata/properties" xmlns:ns2="921a4a19-005d-42bf-a6ee-1c0f1cd55622" targetNamespace="http://schemas.microsoft.com/office/2006/metadata/properties" ma:root="true" ma:fieldsID="4559ad2502f86f60dcde6a0f6b3f7266" ns2:_="">
     <xsd:import namespace="921a4a19-005d-42bf-a6ee-1c0f1cd55622"/>
@@ -11423,39 +11959,7 @@
 </ct:contentTypeSchema>
 </file>
 
-<file path=customXml/item4.xml><?xml version="1.0" encoding="utf-8"?>
-<b:Sources xmlns:b="http://schemas.openxmlformats.org/officeDocument/2006/bibliography" xmlns="http://schemas.openxmlformats.org/officeDocument/2006/bibliography" SelectedStyle="\HarvardAnglia2008OfficeOnline.xsl" StyleName="Harvard – Anglia" Version="2008">
-  <b:Source>
-    <b:Tag>Dvo21</b:Tag>
-    <b:SourceType>Book</b:SourceType>
-    <b:Guid>{73CD8EAF-2EA4-4B23-9366-750DFB0CCB79}</b:Guid>
-    <b:Author>
-      <b:Author>
-        <b:NameList>
-          <b:Person>
-            <b:Last>Dvořáková</b:Last>
-          </b:Person>
-        </b:NameList>
-      </b:Author>
-    </b:Author>
-    <b:Title>Typografická pravidla</b:Title>
-    <b:Year>2021</b:Year>
-    <b:City>Jihlava</b:City>
-    <b:Publisher>VŠPJ JIhlava</b:Publisher>
-    <b:RefOrder>1</b:RefOrder>
-  </b:Source>
-</b:Sources>
-</file>
-
 <file path=customXml/itemProps1.xml><?xml version="1.0" encoding="utf-8"?>
-<ds:datastoreItem xmlns:ds="http://schemas.openxmlformats.org/officeDocument/2006/customXml" ds:itemID="{173BE389-7B29-434B-B1CF-B3CD8147155D}">
-  <ds:schemaRefs>
-    <ds:schemaRef ds:uri="http://schemas.microsoft.com/sharepoint/v3/contenttype/forms"/>
-  </ds:schemaRefs>
-</ds:datastoreItem>
-</file>
-
-<file path=customXml/itemProps2.xml><?xml version="1.0" encoding="utf-8"?>
 <ds:datastoreItem xmlns:ds="http://schemas.openxmlformats.org/officeDocument/2006/customXml" ds:itemID="{AE7FFD29-1655-4745-B98A-D2176553F662}">
   <ds:schemaRefs>
     <ds:schemaRef ds:uri="http://schemas.microsoft.com/office/2006/metadata/properties"/>
@@ -11464,7 +11968,23 @@
 </ds:datastoreItem>
 </file>
 
+<file path=customXml/itemProps2.xml><?xml version="1.0" encoding="utf-8"?>
+<ds:datastoreItem xmlns:ds="http://schemas.openxmlformats.org/officeDocument/2006/customXml" ds:itemID="{173BE389-7B29-434B-B1CF-B3CD8147155D}">
+  <ds:schemaRefs>
+    <ds:schemaRef ds:uri="http://schemas.microsoft.com/sharepoint/v3/contenttype/forms"/>
+  </ds:schemaRefs>
+</ds:datastoreItem>
+</file>
+
 <file path=customXml/itemProps3.xml><?xml version="1.0" encoding="utf-8"?>
+<ds:datastoreItem xmlns:ds="http://schemas.openxmlformats.org/officeDocument/2006/customXml" ds:itemID="{3D348C21-2855-49D3-9A50-A51C1D18CF12}">
+  <ds:schemaRefs>
+    <ds:schemaRef ds:uri="http://schemas.openxmlformats.org/officeDocument/2006/bibliography"/>
+  </ds:schemaRefs>
+</ds:datastoreItem>
+</file>
+
+<file path=customXml/itemProps4.xml><?xml version="1.0" encoding="utf-8"?>
 <ds:datastoreItem xmlns:ds="http://schemas.openxmlformats.org/officeDocument/2006/customXml" ds:itemID="{39479F38-04E1-4F20-8368-93CF97CC1B24}">
   <ds:schemaRefs>
     <ds:schemaRef ds:uri="http://schemas.microsoft.com/office/2006/metadata/contentType"/>
@@ -11480,12 +12000,4 @@
     <ds:schemaRef ds:uri="http://schemas.microsoft.com/internal/obd"/>
   </ds:schemaRefs>
 </ds:datastoreItem>
-</file>
-
-<file path=customXml/itemProps4.xml><?xml version="1.0" encoding="utf-8"?>
-<ds:datastoreItem xmlns:ds="http://schemas.openxmlformats.org/officeDocument/2006/customXml" ds:itemID="{3D348C21-2855-49D3-9A50-A51C1D18CF12}">
-  <ds:schemaRefs>
-    <ds:schemaRef ds:uri="http://schemas.openxmlformats.org/officeDocument/2006/bibliography"/>
-  </ds:schemaRefs>
-</ds:datastoreItem>
 </file>
</xml_diff>

<commit_message>
Dokončena další část, další úpravy textu
</commit_message>
<xml_diff>
--- a/semestralni_prace_rojka.docx
+++ b/semestralni_prace_rojka.docx
@@ -482,7 +482,7 @@
           <w:sz w:val="28"/>
           <w:szCs w:val="28"/>
         </w:rPr>
-        <w:t>17. 11. 2025</w:t>
+        <w:t>18. 11. 2025</w:t>
       </w:r>
       <w:r>
         <w:rPr>
@@ -540,7 +540,7 @@
       <w:r>
         <w:fldChar w:fldCharType="separate"/>
       </w:r>
-      <w:hyperlink w:anchor="_Toc213619585" w:history="1">
+      <w:hyperlink w:anchor="_Toc214356343" w:history="1">
         <w:r>
           <w:rPr>
             <w:rStyle w:val="Hypertextovodkaz"/>
@@ -567,7 +567,7 @@
             <w:noProof/>
             <w:webHidden/>
           </w:rPr>
-          <w:instrText xml:space="preserve"> PAGEREF _Toc213619585 \h </w:instrText>
+          <w:instrText xml:space="preserve"> PAGEREF _Toc214356343 \h </w:instrText>
         </w:r>
         <w:r>
           <w:rPr>
@@ -615,7 +615,7 @@
           <w14:ligatures w14:val="standardContextual"/>
         </w:rPr>
       </w:pPr>
-      <w:hyperlink w:anchor="_Toc213619586" w:history="1">
+      <w:hyperlink w:anchor="_Toc214356344" w:history="1">
         <w:r>
           <w:rPr>
             <w:rStyle w:val="Hypertextovodkaz"/>
@@ -642,7 +642,7 @@
             <w:noProof/>
             <w:webHidden/>
           </w:rPr>
-          <w:instrText xml:space="preserve"> PAGEREF _Toc213619586 \h </w:instrText>
+          <w:instrText xml:space="preserve"> PAGEREF _Toc214356344 \h </w:instrText>
         </w:r>
         <w:r>
           <w:rPr>
@@ -690,7 +690,7 @@
           <w14:ligatures w14:val="standardContextual"/>
         </w:rPr>
       </w:pPr>
-      <w:hyperlink w:anchor="_Toc213619587" w:history="1">
+      <w:hyperlink w:anchor="_Toc214356345" w:history="1">
         <w:r>
           <w:rPr>
             <w:rStyle w:val="Hypertextovodkaz"/>
@@ -717,7 +717,7 @@
             <w:noProof/>
             <w:webHidden/>
           </w:rPr>
-          <w:instrText xml:space="preserve"> PAGEREF _Toc213619587 \h </w:instrText>
+          <w:instrText xml:space="preserve"> PAGEREF _Toc214356345 \h </w:instrText>
         </w:r>
         <w:r>
           <w:rPr>
@@ -765,7 +765,7 @@
           <w14:ligatures w14:val="standardContextual"/>
         </w:rPr>
       </w:pPr>
-      <w:hyperlink w:anchor="_Toc213619588" w:history="1">
+      <w:hyperlink w:anchor="_Toc214356346" w:history="1">
         <w:r>
           <w:rPr>
             <w:rStyle w:val="Hypertextovodkaz"/>
@@ -792,7 +792,7 @@
             <w:noProof/>
             <w:webHidden/>
           </w:rPr>
-          <w:instrText xml:space="preserve"> PAGEREF _Toc213619588 \h </w:instrText>
+          <w:instrText xml:space="preserve"> PAGEREF _Toc214356346 \h </w:instrText>
         </w:r>
         <w:r>
           <w:rPr>
@@ -841,7 +841,7 @@
           <w14:ligatures w14:val="standardContextual"/>
         </w:rPr>
       </w:pPr>
-      <w:hyperlink w:anchor="_Toc213619589" w:history="1">
+      <w:hyperlink w:anchor="_Toc214356347" w:history="1">
         <w:r>
           <w:rPr>
             <w:rStyle w:val="Hypertextovodkaz"/>
@@ -888,7 +888,7 @@
             <w:noProof/>
             <w:webHidden/>
           </w:rPr>
-          <w:instrText xml:space="preserve"> PAGEREF _Toc213619589 \h </w:instrText>
+          <w:instrText xml:space="preserve"> PAGEREF _Toc214356347 \h </w:instrText>
         </w:r>
         <w:r>
           <w:rPr>
@@ -936,7 +936,7 @@
           <w14:ligatures w14:val="standardContextual"/>
         </w:rPr>
       </w:pPr>
-      <w:hyperlink w:anchor="_Toc213619590" w:history="1">
+      <w:hyperlink w:anchor="_Toc214356348" w:history="1">
         <w:r>
           <w:rPr>
             <w:rStyle w:val="Hypertextovodkaz"/>
@@ -961,7 +961,7 @@
             <w:rStyle w:val="Hypertextovodkaz"/>
             <w:noProof/>
           </w:rPr>
-          <w:t>Přehled konkrétních nástrojů</w:t>
+          <w:t>Přehled proprietárních nástrojů</w:t>
         </w:r>
         <w:r>
           <w:rPr>
@@ -982,7 +982,7 @@
             <w:noProof/>
             <w:webHidden/>
           </w:rPr>
-          <w:instrText xml:space="preserve"> PAGEREF _Toc213619590 \h </w:instrText>
+          <w:instrText xml:space="preserve"> PAGEREF _Toc214356348 \h </w:instrText>
         </w:r>
         <w:r>
           <w:rPr>
@@ -1030,7 +1030,7 @@
           <w14:ligatures w14:val="standardContextual"/>
         </w:rPr>
       </w:pPr>
-      <w:hyperlink w:anchor="_Toc213619591" w:history="1">
+      <w:hyperlink w:anchor="_Toc214356349" w:history="1">
         <w:r>
           <w:rPr>
             <w:rStyle w:val="Hypertextovodkaz"/>
@@ -1055,7 +1055,7 @@
             <w:rStyle w:val="Hypertextovodkaz"/>
             <w:noProof/>
           </w:rPr>
-          <w:t>Název další podkapitoly</w:t>
+          <w:t>Přehled open-source nástrojů</w:t>
         </w:r>
         <w:r>
           <w:rPr>
@@ -1076,7 +1076,7 @@
             <w:noProof/>
             <w:webHidden/>
           </w:rPr>
-          <w:instrText xml:space="preserve"> PAGEREF _Toc213619591 \h </w:instrText>
+          <w:instrText xml:space="preserve"> PAGEREF _Toc214356349 \h </w:instrText>
         </w:r>
         <w:r>
           <w:rPr>
@@ -1096,7 +1096,7 @@
             <w:noProof/>
             <w:webHidden/>
           </w:rPr>
-          <w:t>5</w:t>
+          <w:t>7</w:t>
         </w:r>
         <w:r>
           <w:rPr>
@@ -1124,7 +1124,7 @@
           <w14:ligatures w14:val="standardContextual"/>
         </w:rPr>
       </w:pPr>
-      <w:hyperlink w:anchor="_Toc213619592" w:history="1">
+      <w:hyperlink w:anchor="_Toc214356350" w:history="1">
         <w:r>
           <w:rPr>
             <w:rStyle w:val="Hypertextovodkaz"/>
@@ -1170,7 +1170,7 @@
             <w:noProof/>
             <w:webHidden/>
           </w:rPr>
-          <w:instrText xml:space="preserve"> PAGEREF _Toc213619592 \h </w:instrText>
+          <w:instrText xml:space="preserve"> PAGEREF _Toc214356350 \h </w:instrText>
         </w:r>
         <w:r>
           <w:rPr>
@@ -1190,7 +1190,7 @@
             <w:noProof/>
             <w:webHidden/>
           </w:rPr>
-          <w:t>6</w:t>
+          <w:t>7</w:t>
         </w:r>
         <w:r>
           <w:rPr>
@@ -1219,7 +1219,7 @@
           <w14:ligatures w14:val="standardContextual"/>
         </w:rPr>
       </w:pPr>
-      <w:hyperlink w:anchor="_Toc213619593" w:history="1">
+      <w:hyperlink w:anchor="_Toc214356351" w:history="1">
         <w:r>
           <w:rPr>
             <w:rStyle w:val="Hypertextovodkaz"/>
@@ -1266,7 +1266,7 @@
             <w:noProof/>
             <w:webHidden/>
           </w:rPr>
-          <w:instrText xml:space="preserve"> PAGEREF _Toc213619593 \h </w:instrText>
+          <w:instrText xml:space="preserve"> PAGEREF _Toc214356351 \h </w:instrText>
         </w:r>
         <w:r>
           <w:rPr>
@@ -1286,7 +1286,7 @@
             <w:noProof/>
             <w:webHidden/>
           </w:rPr>
-          <w:t>6</w:t>
+          <w:t>7</w:t>
         </w:r>
         <w:r>
           <w:rPr>
@@ -1314,7 +1314,7 @@
           <w14:ligatures w14:val="standardContextual"/>
         </w:rPr>
       </w:pPr>
-      <w:hyperlink w:anchor="_Toc213619594" w:history="1">
+      <w:hyperlink w:anchor="_Toc214356352" w:history="1">
         <w:r>
           <w:rPr>
             <w:rStyle w:val="Hypertextovodkaz"/>
@@ -1360,7 +1360,7 @@
             <w:noProof/>
             <w:webHidden/>
           </w:rPr>
-          <w:instrText xml:space="preserve"> PAGEREF _Toc213619594 \h </w:instrText>
+          <w:instrText xml:space="preserve"> PAGEREF _Toc214356352 \h </w:instrText>
         </w:r>
         <w:r>
           <w:rPr>
@@ -1380,7 +1380,7 @@
             <w:noProof/>
             <w:webHidden/>
           </w:rPr>
-          <w:t>6</w:t>
+          <w:t>7</w:t>
         </w:r>
         <w:r>
           <w:rPr>
@@ -1408,7 +1408,7 @@
           <w14:ligatures w14:val="standardContextual"/>
         </w:rPr>
       </w:pPr>
-      <w:hyperlink w:anchor="_Toc213619595" w:history="1">
+      <w:hyperlink w:anchor="_Toc214356353" w:history="1">
         <w:r>
           <w:rPr>
             <w:rStyle w:val="Hypertextovodkaz"/>
@@ -1454,7 +1454,7 @@
             <w:noProof/>
             <w:webHidden/>
           </w:rPr>
-          <w:instrText xml:space="preserve"> PAGEREF _Toc213619595 \h </w:instrText>
+          <w:instrText xml:space="preserve"> PAGEREF _Toc214356353 \h </w:instrText>
         </w:r>
         <w:r>
           <w:rPr>
@@ -1474,7 +1474,7 @@
             <w:noProof/>
             <w:webHidden/>
           </w:rPr>
-          <w:t>7</w:t>
+          <w:t>8</w:t>
         </w:r>
         <w:r>
           <w:rPr>
@@ -1502,7 +1502,7 @@
           <w14:ligatures w14:val="standardContextual"/>
         </w:rPr>
       </w:pPr>
-      <w:hyperlink w:anchor="_Toc213619596" w:history="1">
+      <w:hyperlink w:anchor="_Toc214356354" w:history="1">
         <w:r>
           <w:rPr>
             <w:rStyle w:val="Hypertextovodkaz"/>
@@ -1548,7 +1548,7 @@
             <w:noProof/>
             <w:webHidden/>
           </w:rPr>
-          <w:instrText xml:space="preserve"> PAGEREF _Toc213619596 \h </w:instrText>
+          <w:instrText xml:space="preserve"> PAGEREF _Toc214356354 \h </w:instrText>
         </w:r>
         <w:r>
           <w:rPr>
@@ -1568,7 +1568,7 @@
             <w:noProof/>
             <w:webHidden/>
           </w:rPr>
-          <w:t>7</w:t>
+          <w:t>8</w:t>
         </w:r>
         <w:r>
           <w:rPr>
@@ -1596,7 +1596,7 @@
           <w14:ligatures w14:val="standardContextual"/>
         </w:rPr>
       </w:pPr>
-      <w:hyperlink w:anchor="_Toc213619597" w:history="1">
+      <w:hyperlink w:anchor="_Toc214356355" w:history="1">
         <w:r>
           <w:rPr>
             <w:rStyle w:val="Hypertextovodkaz"/>
@@ -1642,7 +1642,7 @@
             <w:noProof/>
             <w:webHidden/>
           </w:rPr>
-          <w:instrText xml:space="preserve"> PAGEREF _Toc213619597 \h </w:instrText>
+          <w:instrText xml:space="preserve"> PAGEREF _Toc214356355 \h </w:instrText>
         </w:r>
         <w:r>
           <w:rPr>
@@ -1662,7 +1662,7 @@
             <w:noProof/>
             <w:webHidden/>
           </w:rPr>
-          <w:t>7</w:t>
+          <w:t>8</w:t>
         </w:r>
         <w:r>
           <w:rPr>
@@ -1690,7 +1690,7 @@
           <w14:ligatures w14:val="standardContextual"/>
         </w:rPr>
       </w:pPr>
-      <w:hyperlink w:anchor="_Toc213619598" w:history="1">
+      <w:hyperlink w:anchor="_Toc214356356" w:history="1">
         <w:r>
           <w:rPr>
             <w:rStyle w:val="Hypertextovodkaz"/>
@@ -1736,7 +1736,7 @@
             <w:noProof/>
             <w:webHidden/>
           </w:rPr>
-          <w:instrText xml:space="preserve"> PAGEREF _Toc213619598 \h </w:instrText>
+          <w:instrText xml:space="preserve"> PAGEREF _Toc214356356 \h </w:instrText>
         </w:r>
         <w:r>
           <w:rPr>
@@ -1756,7 +1756,7 @@
             <w:noProof/>
             <w:webHidden/>
           </w:rPr>
-          <w:t>8</w:t>
+          <w:t>9</w:t>
         </w:r>
         <w:r>
           <w:rPr>
@@ -1784,7 +1784,7 @@
           <w14:ligatures w14:val="standardContextual"/>
         </w:rPr>
       </w:pPr>
-      <w:hyperlink w:anchor="_Toc213619599" w:history="1">
+      <w:hyperlink w:anchor="_Toc214356357" w:history="1">
         <w:r>
           <w:rPr>
             <w:rStyle w:val="Hypertextovodkaz"/>
@@ -1811,7 +1811,7 @@
             <w:noProof/>
             <w:webHidden/>
           </w:rPr>
-          <w:instrText xml:space="preserve"> PAGEREF _Toc213619599 \h </w:instrText>
+          <w:instrText xml:space="preserve"> PAGEREF _Toc214356357 \h </w:instrText>
         </w:r>
         <w:r>
           <w:rPr>
@@ -1831,7 +1831,7 @@
             <w:noProof/>
             <w:webHidden/>
           </w:rPr>
-          <w:t>9</w:t>
+          <w:t>10</w:t>
         </w:r>
         <w:r>
           <w:rPr>
@@ -1859,7 +1859,7 @@
           <w14:ligatures w14:val="standardContextual"/>
         </w:rPr>
       </w:pPr>
-      <w:hyperlink w:anchor="_Toc213619600" w:history="1">
+      <w:hyperlink w:anchor="_Toc214356358" w:history="1">
         <w:r>
           <w:rPr>
             <w:rStyle w:val="Hypertextovodkaz"/>
@@ -1886,7 +1886,7 @@
             <w:noProof/>
             <w:webHidden/>
           </w:rPr>
-          <w:instrText xml:space="preserve"> PAGEREF _Toc213619600 \h </w:instrText>
+          <w:instrText xml:space="preserve"> PAGEREF _Toc214356358 \h </w:instrText>
         </w:r>
         <w:r>
           <w:rPr>
@@ -1906,7 +1906,7 @@
             <w:noProof/>
             <w:webHidden/>
           </w:rPr>
-          <w:t>10</w:t>
+          <w:t>11</w:t>
         </w:r>
         <w:r>
           <w:rPr>
@@ -1934,7 +1934,7 @@
           <w14:ligatures w14:val="standardContextual"/>
         </w:rPr>
       </w:pPr>
-      <w:hyperlink w:anchor="_Toc213619601" w:history="1">
+      <w:hyperlink w:anchor="_Toc214356359" w:history="1">
         <w:r>
           <w:rPr>
             <w:rStyle w:val="Hypertextovodkaz"/>
@@ -1961,7 +1961,7 @@
             <w:noProof/>
             <w:webHidden/>
           </w:rPr>
-          <w:instrText xml:space="preserve"> PAGEREF _Toc213619601 \h </w:instrText>
+          <w:instrText xml:space="preserve"> PAGEREF _Toc214356359 \h </w:instrText>
         </w:r>
         <w:r>
           <w:rPr>
@@ -1981,7 +1981,7 @@
             <w:noProof/>
             <w:webHidden/>
           </w:rPr>
-          <w:t>11</w:t>
+          <w:t>12</w:t>
         </w:r>
         <w:r>
           <w:rPr>
@@ -2025,7 +2025,7 @@
           <w:numId w:val="0"/>
         </w:numPr>
       </w:pPr>
-      <w:bookmarkStart w:id="0" w:name="_Toc213619585"/>
+      <w:bookmarkStart w:id="0" w:name="_Toc214356343"/>
       <w:r>
         <w:lastRenderedPageBreak/>
         <w:t>Seznam obrázků</w:t>
@@ -2226,7 +2226,7 @@
         </w:numPr>
         <w:ind w:left="431" w:hanging="431"/>
       </w:pPr>
-      <w:bookmarkStart w:id="1" w:name="_Toc213619586"/>
+      <w:bookmarkStart w:id="1" w:name="_Toc214356344"/>
       <w:r>
         <w:t>Seznam tabulek</w:t>
       </w:r>
@@ -2418,7 +2418,7 @@
         </w:numPr>
         <w:ind w:left="431" w:hanging="431"/>
       </w:pPr>
-      <w:bookmarkStart w:id="2" w:name="_Toc213619587"/>
+      <w:bookmarkStart w:id="2" w:name="_Toc214356345"/>
       <w:r>
         <w:t>Seznam zkratek</w:t>
       </w:r>
@@ -2510,7 +2510,7 @@
         </w:numPr>
         <w:ind w:left="431" w:hanging="431"/>
       </w:pPr>
-      <w:bookmarkStart w:id="3" w:name="_Toc213619588"/>
+      <w:bookmarkStart w:id="3" w:name="_Toc214356346"/>
       <w:r>
         <w:lastRenderedPageBreak/>
         <w:t>Úvod</w:t>
@@ -2701,7 +2701,13 @@
         <w:t xml:space="preserve"> za úkol toto mínění změnit</w:t>
       </w:r>
       <w:r>
-        <w:t xml:space="preserve"> a předvést i alternativní možnosti</w:t>
+        <w:t xml:space="preserve"> a předvést i </w:t>
+      </w:r>
+      <w:r>
+        <w:t xml:space="preserve">zajímavé </w:t>
+      </w:r>
+      <w:r>
+        <w:t>alternativní možnosti</w:t>
       </w:r>
       <w:r>
         <w:t xml:space="preserve"> této specifické třídy </w:t>
@@ -2734,7 +2740,7 @@
       <w:pPr>
         <w:pStyle w:val="Nadpis1"/>
       </w:pPr>
-      <w:bookmarkStart w:id="4" w:name="_Toc213619589"/>
+      <w:bookmarkStart w:id="4" w:name="_Toc214356347"/>
       <w:r>
         <w:lastRenderedPageBreak/>
         <w:t>P</w:t>
@@ -2928,6 +2934,9 @@
         <w:t xml:space="preserve">nahradil </w:t>
       </w:r>
       <w:r>
+        <w:t xml:space="preserve">promítačky a další </w:t>
+      </w:r>
+      <w:r>
         <w:t xml:space="preserve">tradiční způsoby </w:t>
       </w:r>
       <w:r>
@@ -2946,7 +2955,13 @@
         <w:t xml:space="preserve">jsou </w:t>
       </w:r>
       <w:r>
-        <w:t>např. prezentace vytvořené v MS PowerPoint zcela běžnou součástí výuky.</w:t>
+        <w:t>např. prezentace vytvořené v MS PowerPoint</w:t>
+      </w:r>
+      <w:r>
+        <w:t>u</w:t>
+      </w:r>
+      <w:r>
+        <w:t xml:space="preserve"> zcela běžnou součástí výuky.</w:t>
       </w:r>
       <w:r>
         <w:t xml:space="preserve"> V</w:t>
@@ -3018,7 +3033,13 @@
         <w:t xml:space="preserve"> </w:t>
       </w:r>
       <w:r>
-        <w:t xml:space="preserve">nejen učinit publiku vzhledově atraktivní, ale i </w:t>
+        <w:t xml:space="preserve">nejen učinit publiku </w:t>
+      </w:r>
+      <w:r>
+        <w:t xml:space="preserve">zábavnou a </w:t>
+      </w:r>
+      <w:r>
+        <w:t xml:space="preserve">vzhledově atraktivní, ale i </w:t>
       </w:r>
       <w:r>
         <w:t>přizpůsobit</w:t>
@@ -3046,12 +3067,18 @@
       <w:pPr>
         <w:pStyle w:val="Nadpis2"/>
       </w:pPr>
-      <w:bookmarkStart w:id="5" w:name="_Toc213619590"/>
+      <w:bookmarkStart w:id="5" w:name="_Toc214356348"/>
       <w:r>
         <w:t>Pře</w:t>
       </w:r>
       <w:r>
-        <w:t>hled konkrétních nástrojů</w:t>
+        <w:t xml:space="preserve">hled </w:t>
+      </w:r>
+      <w:r>
+        <w:t>proprietár</w:t>
+      </w:r>
+      <w:r>
+        <w:t>ních nástrojů</w:t>
       </w:r>
       <w:bookmarkEnd w:id="5"/>
     </w:p>
@@ -3165,6 +3192,9 @@
         <w:t xml:space="preserve">a nejpoužívanější </w:t>
       </w:r>
       <w:r>
+        <w:t xml:space="preserve">proprietární </w:t>
+      </w:r>
+      <w:r>
         <w:t>Microsoft PowerPoint</w:t>
       </w:r>
       <w:r>
@@ -3194,35 +3224,136 @@
       <w:r>
         <w:t xml:space="preserve"> </w:t>
       </w:r>
-      <w:proofErr w:type="spellStart"/>
-      <w:r>
-        <w:t>Copilot</w:t>
-      </w:r>
-      <w:proofErr w:type="spellEnd"/>
+      <w:r>
+        <w:t xml:space="preserve">Copilot </w:t>
+      </w:r>
+      <w:r>
+        <w:t>(Fortune Business Insi</w:t>
+      </w:r>
+      <w:r>
+        <w:t>ghts, 2025</w:t>
+      </w:r>
+      <w:r>
+        <w:t>)</w:t>
+      </w:r>
+      <w:r>
+        <w:t>.</w:t>
+      </w:r>
       <w:r>
         <w:t xml:space="preserve"> </w:t>
       </w:r>
       <w:r>
-        <w:t>(</w:t>
-      </w:r>
-      <w:proofErr w:type="spellStart"/>
-      <w:r>
-        <w:t>Fortune</w:t>
-      </w:r>
-      <w:proofErr w:type="spellEnd"/>
-      <w:r>
-        <w:t xml:space="preserve"> Business </w:t>
-      </w:r>
-      <w:proofErr w:type="spellStart"/>
-      <w:r>
-        <w:t>Insi</w:t>
-      </w:r>
-      <w:r>
-        <w:t>ghts</w:t>
-      </w:r>
-      <w:proofErr w:type="spellEnd"/>
-      <w:r>
-        <w:t>, 2025</w:t>
+        <w:t xml:space="preserve">Vedle PowerPointu však existují další </w:t>
+      </w:r>
+      <w:r>
+        <w:t>zajímavé možnosti</w:t>
+      </w:r>
+      <w:r>
+        <w:t xml:space="preserve"> pro specifické potřeby</w:t>
+      </w:r>
+      <w:r>
+        <w:t xml:space="preserve"> uživatele – od aktivní spolupráce v cloudu </w:t>
+      </w:r>
+      <w:r>
+        <w:t xml:space="preserve">až po integraci </w:t>
+      </w:r>
+      <w:r>
+        <w:t xml:space="preserve">agentů </w:t>
+      </w:r>
+      <w:r>
+        <w:t>umělé inteligence.</w:t>
+      </w:r>
+      <w:r>
+        <w:t xml:space="preserve"> </w:t>
+      </w:r>
+      <w:r>
+        <w:t>Mezi d</w:t>
+      </w:r>
+      <w:r>
+        <w:t xml:space="preserve">alší významné příklady </w:t>
+      </w:r>
+      <w:r>
+        <w:t xml:space="preserve">proprietárního softwaru na tvorbu prezentací </w:t>
+      </w:r>
+      <w:r>
+        <w:t xml:space="preserve">patří </w:t>
+      </w:r>
+      <w:r>
+        <w:t xml:space="preserve">Google Slides, </w:t>
+      </w:r>
+      <w:r>
+        <w:t xml:space="preserve">Prezi, Apple Keynote a Canva Presentations. </w:t>
+      </w:r>
+    </w:p>
+    <w:p/>
+    <w:p>
+      <w:pPr>
+        <w:pStyle w:val="Nadpis3"/>
+      </w:pPr>
+      <w:r>
+        <w:t>Google Slides</w:t>
+      </w:r>
+    </w:p>
+    <w:p>
+      <w:r>
+        <w:t xml:space="preserve">Google Slides je další nástroj na tvorbu a úpravu prezentací, který je vlastněn společností Google. </w:t>
+      </w:r>
+      <w:r>
+        <w:t xml:space="preserve">Na rozdíl od ostatních </w:t>
+      </w:r>
+      <w:r>
+        <w:t xml:space="preserve">nemá </w:t>
+      </w:r>
+      <w:r>
+        <w:t xml:space="preserve">na všech </w:t>
+      </w:r>
+      <w:r>
+        <w:t xml:space="preserve">platformách </w:t>
+      </w:r>
+      <w:r>
+        <w:t>Google Slides dedikovanou aplikaci</w:t>
+      </w:r>
+      <w:r>
+        <w:t xml:space="preserve"> ke stažení</w:t>
+      </w:r>
+      <w:r>
+        <w:t>.</w:t>
+      </w:r>
+      <w:r>
+        <w:t xml:space="preserve"> </w:t>
+      </w:r>
+      <w:r>
+        <w:t xml:space="preserve">Tato aplikace </w:t>
+      </w:r>
+      <w:r>
+        <w:t xml:space="preserve">běží </w:t>
+      </w:r>
+      <w:r>
+        <w:t xml:space="preserve">primárně </w:t>
+      </w:r>
+      <w:r>
+        <w:t>jako webová aplikace přímo</w:t>
+      </w:r>
+      <w:r>
+        <w:t xml:space="preserve"> v jakémkoliv moderním </w:t>
+      </w:r>
+      <w:r>
+        <w:t>prohlížeči</w:t>
+      </w:r>
+      <w:r>
+        <w:t xml:space="preserve"> a umožňuje i práci </w:t>
+      </w:r>
+      <w:r>
+        <w:t>bez přístupu k internetovému připojení</w:t>
+      </w:r>
+      <w:r>
+        <w:t xml:space="preserve">, přičemž změny provedené uživatelem se synchronizují </w:t>
+      </w:r>
+      <w:r>
+        <w:t>po obnovení připojení (</w:t>
+      </w:r>
+      <w:r>
+        <w:t>Google, 2025</w:t>
       </w:r>
       <w:r>
         <w:t>)</w:t>
@@ -3234,43 +3365,178 @@
         <w:t xml:space="preserve"> </w:t>
       </w:r>
       <w:r>
-        <w:t xml:space="preserve">Vedle PowerPointu však existují další </w:t>
-      </w:r>
-      <w:r>
-        <w:t>zajímavé možnosti</w:t>
-      </w:r>
-      <w:r>
-        <w:t xml:space="preserve"> pro specifické potřeby</w:t>
-      </w:r>
-      <w:r>
-        <w:t xml:space="preserve"> uživatele – od aktivní spolupráce v cloudu </w:t>
-      </w:r>
-      <w:r>
-        <w:t xml:space="preserve">až po integraci </w:t>
-      </w:r>
-      <w:r>
-        <w:t xml:space="preserve">agentů </w:t>
-      </w:r>
-      <w:r>
-        <w:t>umělé inteligence.</w:t>
+        <w:t>D</w:t>
+      </w:r>
+      <w:r>
+        <w:t>alší přednost</w:t>
+      </w:r>
+      <w:r>
+        <w:t>í</w:t>
+      </w:r>
+      <w:r>
+        <w:t xml:space="preserve"> tohoto </w:t>
+      </w:r>
+      <w:r>
+        <w:t>řešení</w:t>
       </w:r>
       <w:r>
         <w:t xml:space="preserve"> </w:t>
       </w:r>
       <w:r>
-        <w:t>Mezi d</w:t>
-      </w:r>
-      <w:r>
-        <w:t xml:space="preserve">alší významné příklady </w:t>
-      </w:r>
-      <w:r>
-        <w:t xml:space="preserve">patří </w:t>
-      </w:r>
-      <w:r>
-        <w:t xml:space="preserve">Google Slides, </w:t>
-      </w:r>
-      <w:r>
-        <w:t xml:space="preserve">Prezi, Apple Keynote a Canva Presentations. </w:t>
+        <w:t>je i spolupráce v reálném čase</w:t>
+      </w:r>
+      <w:r>
+        <w:t xml:space="preserve">: větší množství uživatelů může </w:t>
+      </w:r>
+      <w:r>
+        <w:t xml:space="preserve">současně vytvářet a upravovat snímky, přidávat komentáře </w:t>
+      </w:r>
+      <w:r>
+        <w:t>a zadávat úkoly.</w:t>
+      </w:r>
+      <w:r>
+        <w:t xml:space="preserve"> </w:t>
+      </w:r>
+      <w:r>
+        <w:t xml:space="preserve">Aplikace také nabízí </w:t>
+      </w:r>
+      <w:r>
+        <w:t xml:space="preserve">multimédia, </w:t>
+      </w:r>
+      <w:r>
+        <w:t xml:space="preserve">animace, videa a základní šablony zdarma. </w:t>
+      </w:r>
+      <w:r>
+        <w:t xml:space="preserve">Placený tarif s názvem Google Workspace </w:t>
+      </w:r>
+      <w:r>
+        <w:t>umožňuje</w:t>
+      </w:r>
+      <w:r>
+        <w:t xml:space="preserve"> </w:t>
+      </w:r>
+      <w:r>
+        <w:t>použití firemních šablon</w:t>
+      </w:r>
+      <w:r>
+        <w:t xml:space="preserve">, </w:t>
+      </w:r>
+      <w:r>
+        <w:t xml:space="preserve">rozšířené možnosti spolupráce a přístup k pokročilé verzi </w:t>
+      </w:r>
+      <w:r>
+        <w:t xml:space="preserve">umělé inteligence Gemini </w:t>
+      </w:r>
+      <w:r>
+        <w:t xml:space="preserve">(Google, </w:t>
+      </w:r>
+      <w:r>
+        <w:t>2025</w:t>
+      </w:r>
+      <w:r>
+        <w:t>).</w:t>
+      </w:r>
+    </w:p>
+    <w:p>
+      <w:r>
+        <w:t xml:space="preserve">Podle srovnávacího testu </w:t>
+      </w:r>
+      <w:r>
+        <w:t xml:space="preserve">Briana Nuckolse </w:t>
+      </w:r>
+      <w:r>
+        <w:t>z Visme (2024)</w:t>
+      </w:r>
+      <w:r>
+        <w:t xml:space="preserve"> spočívá atraktivita </w:t>
+      </w:r>
+      <w:r>
+        <w:t xml:space="preserve">Slides </w:t>
+      </w:r>
+      <w:r>
+        <w:t xml:space="preserve">pro </w:t>
+      </w:r>
+      <w:r>
+        <w:t xml:space="preserve">týmy pracující </w:t>
+      </w:r>
+      <w:r>
+        <w:t xml:space="preserve">na dálku </w:t>
+      </w:r>
+      <w:r>
+        <w:t xml:space="preserve">převážně </w:t>
+      </w:r>
+      <w:r>
+        <w:t>ve snadném sdílení přes cloud vázaný na účet Google</w:t>
+      </w:r>
+      <w:r>
+        <w:t xml:space="preserve"> a v historii verzí souboru</w:t>
+      </w:r>
+      <w:r>
+        <w:t>.</w:t>
+      </w:r>
+      <w:r>
+        <w:t xml:space="preserve"> </w:t>
+      </w:r>
+      <w:r>
+        <w:t xml:space="preserve">Na </w:t>
+      </w:r>
+      <w:r>
+        <w:lastRenderedPageBreak/>
+        <w:t>druhou stranu by už</w:t>
+      </w:r>
+      <w:r>
+        <w:t xml:space="preserve">ivatelům mohli chybět některé </w:t>
+      </w:r>
+      <w:r>
+        <w:t>pokročilé grafické funkce známé z MS PowerPointu</w:t>
+      </w:r>
+      <w:r>
+        <w:t xml:space="preserve"> a </w:t>
+      </w:r>
+      <w:r>
+        <w:t xml:space="preserve">může být omezenější při zobrazování složitějších prezentací </w:t>
+      </w:r>
+      <w:r>
+        <w:t>nebo při práci s nekvalitním připojením</w:t>
+      </w:r>
+      <w:r>
+        <w:t xml:space="preserve"> k</w:t>
+      </w:r>
+      <w:r>
+        <w:t> </w:t>
+      </w:r>
+      <w:r>
+        <w:t>internetu</w:t>
+      </w:r>
+      <w:r>
+        <w:t xml:space="preserve"> (Visme, 2024). </w:t>
+      </w:r>
+      <w:r>
+        <w:t xml:space="preserve">I přesto je Google Slides díky </w:t>
+      </w:r>
+      <w:r>
+        <w:t xml:space="preserve">široké </w:t>
+      </w:r>
+      <w:r>
+        <w:t>dostupnosti zdarma, jednoduchému použití a</w:t>
+      </w:r>
+      <w:r>
+        <w:t xml:space="preserve"> </w:t>
+      </w:r>
+      <w:r>
+        <w:t>online spolupráci jedním z nej</w:t>
+      </w:r>
+      <w:r>
+        <w:t>více</w:t>
+      </w:r>
+      <w:r>
+        <w:t xml:space="preserve"> využívaných prezentačních nástrojů mimo prostředí Microsoft</w:t>
+      </w:r>
+      <w:r>
+        <w:t>u</w:t>
+      </w:r>
+      <w:r>
+        <w:t>.</w:t>
       </w:r>
     </w:p>
     <w:p>
@@ -3278,30 +3544,24 @@
         <w:pStyle w:val="Nadpis3"/>
       </w:pPr>
       <w:r>
-        <w:t>Google Slides</w:t>
-      </w:r>
-    </w:p>
-    <w:p>
-      <w:r>
-        <w:t xml:space="preserve">Google Slides je další nástroj na tvorbu a úpravu prezentací, který je vlastněn společností Google. </w:t>
-      </w:r>
-      <w:r>
-        <w:t xml:space="preserve">Na rozdíl od ostatních </w:t>
-      </w:r>
-      <w:r>
-        <w:t xml:space="preserve">nemá </w:t>
-      </w:r>
-      <w:r>
-        <w:t xml:space="preserve">na všech </w:t>
-      </w:r>
-      <w:r>
-        <w:t xml:space="preserve">platformách </w:t>
-      </w:r>
-      <w:r>
-        <w:t>Google Slides dedikovanou aplikaci</w:t>
-      </w:r>
-      <w:r>
-        <w:t xml:space="preserve"> ke stažení</w:t>
+        <w:t>Prezi</w:t>
+      </w:r>
+    </w:p>
+    <w:p>
+      <w:r>
+        <w:t>Prez</w:t>
+      </w:r>
+      <w:r>
+        <w:t xml:space="preserve">i se od </w:t>
+      </w:r>
+      <w:r>
+        <w:t xml:space="preserve">ostatních nástrojů z této kategorie odlišuje </w:t>
+      </w:r>
+      <w:r>
+        <w:t xml:space="preserve">jeho zajímavým pojetím </w:t>
+      </w:r>
+      <w:r>
+        <w:t>snímků prezentace</w:t>
       </w:r>
       <w:r>
         <w:t>.</w:t>
@@ -3310,220 +3570,618 @@
         <w:t xml:space="preserve"> </w:t>
       </w:r>
       <w:r>
-        <w:t xml:space="preserve">Tato aplikace </w:t>
-      </w:r>
-      <w:r>
-        <w:t xml:space="preserve">běží </w:t>
-      </w:r>
-      <w:r>
-        <w:t xml:space="preserve">primárně </w:t>
-      </w:r>
-      <w:r>
-        <w:t>jako webová aplikace přímo</w:t>
-      </w:r>
-      <w:r>
-        <w:t xml:space="preserve"> v jakémkoliv moderním </w:t>
-      </w:r>
-      <w:r>
-        <w:t>prohlížeči</w:t>
-      </w:r>
-      <w:r>
-        <w:t xml:space="preserve"> a umožňuje i práci </w:t>
-      </w:r>
-      <w:r>
-        <w:t>bez přístupu k internetovému připojení</w:t>
-      </w:r>
-      <w:r>
-        <w:t xml:space="preserve">, přičemž změny provedené uživatelem se synchronizují </w:t>
-      </w:r>
-      <w:r>
-        <w:t>po obnovení připojení (</w:t>
-      </w:r>
-      <w:r>
-        <w:t>Google, 2025</w:t>
+        <w:t xml:space="preserve">V Prezi se totiž všechny </w:t>
+      </w:r>
+      <w:r>
+        <w:t xml:space="preserve">de-facto snímky vytváří na jedno </w:t>
+      </w:r>
+      <w:r>
+        <w:t>velké plátno</w:t>
+      </w:r>
+      <w:r>
+        <w:t xml:space="preserve"> a přechody jsou řešeny plynulým pohybem kamery </w:t>
+      </w:r>
+      <w:r>
+        <w:t xml:space="preserve">po jednotlivých částech </w:t>
+      </w:r>
+      <w:r>
+        <w:t xml:space="preserve">tohoto pracovního prostoru. </w:t>
+      </w:r>
+      <w:r>
+        <w:t xml:space="preserve">Tento </w:t>
+      </w:r>
+      <w:r>
+        <w:t>netradiční</w:t>
+      </w:r>
+      <w:r>
+        <w:t xml:space="preserve"> sty</w:t>
+      </w:r>
+      <w:r>
+        <w:t xml:space="preserve">l přechodů lze podle oficiálních zdrojů </w:t>
+      </w:r>
+      <w:r>
+        <w:t xml:space="preserve">využít ke zvýšení toho, jak bude pro diváky </w:t>
+      </w:r>
+      <w:r>
+        <w:t xml:space="preserve">výsledný výtvor atraktivní a zajímavý oproti jiným </w:t>
+      </w:r>
+      <w:r>
+        <w:t>tradičnějším</w:t>
+      </w:r>
+      <w:r>
+        <w:t xml:space="preserve"> </w:t>
+      </w:r>
+      <w:r>
+        <w:t>prezentacím</w:t>
+      </w:r>
+      <w:r>
+        <w:t xml:space="preserve"> (</w:t>
+      </w:r>
+      <w:r>
+        <w:t>Prezi, 2025</w:t>
       </w:r>
       <w:r>
         <w:t>)</w:t>
       </w:r>
       <w:r>
+        <w:t xml:space="preserve">. </w:t>
+      </w:r>
+      <w:r>
+        <w:t>Prezi také nabízí verzi</w:t>
+      </w:r>
+      <w:r>
+        <w:t xml:space="preserve"> pro firmy</w:t>
+      </w:r>
+      <w:r>
+        <w:t xml:space="preserve">, která </w:t>
+      </w:r>
+      <w:r>
+        <w:t xml:space="preserve">obsahuje možnosti </w:t>
+      </w:r>
+      <w:r>
+        <w:t xml:space="preserve">aktivní </w:t>
+      </w:r>
+      <w:r>
+        <w:t xml:space="preserve">spolupráce </w:t>
+      </w:r>
+      <w:r>
+        <w:t xml:space="preserve">více lidí, </w:t>
+      </w:r>
+      <w:r>
+        <w:t>analytiku, branding</w:t>
+      </w:r>
+      <w:r>
+        <w:t xml:space="preserve"> a </w:t>
+      </w:r>
+      <w:r>
+        <w:t xml:space="preserve">schopnost propojení s populárními platformami na </w:t>
+      </w:r>
+      <w:r>
+        <w:t>videokonference</w:t>
+      </w:r>
+      <w:r>
+        <w:t xml:space="preserve"> a silnější AI (</w:t>
+      </w:r>
+      <w:r>
+        <w:t>Prezi Business, 2025</w:t>
+      </w:r>
+      <w:r>
+        <w:t>).</w:t>
+      </w:r>
+      <w:r>
+        <w:t xml:space="preserve"> </w:t>
+      </w:r>
+      <w:r>
+        <w:t xml:space="preserve">Celkově je tedy </w:t>
+      </w:r>
+      <w:r>
+        <w:t xml:space="preserve">velmi vhodným nástrojem pro marketingové týmy, </w:t>
+      </w:r>
+      <w:r>
+        <w:t>školení nebo obecně pro prezentační videa.</w:t>
+      </w:r>
+    </w:p>
+    <w:p>
+      <w:r>
+        <w:t>Mezi jeho nevýhody může patřit</w:t>
+      </w:r>
+      <w:r>
+        <w:t xml:space="preserve"> to, že </w:t>
+      </w:r>
+      <w:r>
+        <w:t xml:space="preserve">se novým </w:t>
+      </w:r>
+      <w:r>
+        <w:t>uživatel</w:t>
+      </w:r>
+      <w:r>
+        <w:t>ům</w:t>
+      </w:r>
+      <w:r>
+        <w:t xml:space="preserve"> </w:t>
+      </w:r>
+      <w:r>
+        <w:t xml:space="preserve">po začátku </w:t>
+      </w:r>
+      <w:r>
+        <w:t xml:space="preserve">může </w:t>
+      </w:r>
+      <w:r>
+        <w:t>zdát</w:t>
+      </w:r>
+      <w:r>
+        <w:t xml:space="preserve"> chaotick</w:t>
+      </w:r>
+      <w:r>
+        <w:t>ý</w:t>
+      </w:r>
+      <w:r>
+        <w:t xml:space="preserve"> </w:t>
+      </w:r>
+      <w:r>
+        <w:t>anebo</w:t>
+      </w:r>
+      <w:r>
+        <w:t xml:space="preserve"> že </w:t>
+      </w:r>
+      <w:r>
+        <w:t xml:space="preserve">některé </w:t>
+      </w:r>
+      <w:r>
+        <w:t xml:space="preserve">funkce </w:t>
+      </w:r>
+      <w:r>
+        <w:t xml:space="preserve">– jako </w:t>
+      </w:r>
+      <w:r>
+        <w:t xml:space="preserve">tvorba </w:t>
+      </w:r>
+      <w:r>
+        <w:t>bez internetu</w:t>
+      </w:r>
+      <w:r>
+        <w:t xml:space="preserve"> nebo firemní nástroje – jsou </w:t>
+      </w:r>
+      <w:r>
+        <w:t>dostupné pouze v placené verzi.</w:t>
+      </w:r>
+    </w:p>
+    <w:p>
+      <w:pPr>
+        <w:pStyle w:val="Nadpis3"/>
+      </w:pPr>
+      <w:r>
+        <w:t>Apple Keynote</w:t>
+      </w:r>
+    </w:p>
+    <w:p>
+      <w:r>
+        <w:t xml:space="preserve">Keynote </w:t>
+      </w:r>
+      <w:r>
+        <w:t xml:space="preserve">byl vyvinut společností Apple </w:t>
+      </w:r>
+      <w:r>
+        <w:t xml:space="preserve">speciálně pro jejich </w:t>
+      </w:r>
+      <w:r>
+        <w:t>počítače Mac a mobilní zařízení</w:t>
+      </w:r>
+      <w:r>
+        <w:t xml:space="preserve">. </w:t>
+      </w:r>
+      <w:r>
+        <w:t>Podobně jako ostatní</w:t>
+      </w:r>
+      <w:r>
+        <w:t xml:space="preserve"> se v</w:t>
+      </w:r>
+      <w:r>
+        <w:t xml:space="preserve">yznačuje </w:t>
+      </w:r>
+      <w:r>
+        <w:t>svými sch</w:t>
+      </w:r>
+      <w:r>
+        <w:t>o</w:t>
+      </w:r>
+      <w:r>
+        <w:t xml:space="preserve">pnostmi </w:t>
+      </w:r>
+      <w:r>
+        <w:t xml:space="preserve">vkládání multimédií </w:t>
+      </w:r>
+      <w:r>
+        <w:t>a animací</w:t>
+      </w:r>
+      <w:r>
         <w:t>.</w:t>
       </w:r>
       <w:r>
         <w:t xml:space="preserve"> </w:t>
       </w:r>
       <w:r>
-        <w:t>D</w:t>
-      </w:r>
-      <w:r>
-        <w:t>alší přednost</w:t>
-      </w:r>
-      <w:r>
-        <w:t>í</w:t>
-      </w:r>
-      <w:r>
-        <w:t xml:space="preserve"> tohoto </w:t>
-      </w:r>
-      <w:r>
-        <w:t>řešení</w:t>
+        <w:t xml:space="preserve">Podle dokumentace </w:t>
+      </w:r>
+      <w:r>
+        <w:t xml:space="preserve">Apple může Keynote nabídnout </w:t>
+      </w:r>
+      <w:r>
+        <w:t>více než 700 grafických prvků</w:t>
+      </w:r>
+      <w:r>
+        <w:t xml:space="preserve"> a </w:t>
+      </w:r>
+      <w:r>
+        <w:t xml:space="preserve">také možnost animovat prvky po </w:t>
+      </w:r>
+      <w:r>
+        <w:t>za</w:t>
+      </w:r>
+      <w:r>
+        <w:t>dané trajektorii</w:t>
+      </w:r>
+      <w:r>
+        <w:t xml:space="preserve"> (</w:t>
+      </w:r>
+      <w:r>
+        <w:t>Apple, 2025</w:t>
+      </w:r>
+      <w:r>
+        <w:t>).</w:t>
       </w:r>
       <w:r>
         <w:t xml:space="preserve"> </w:t>
       </w:r>
       <w:r>
-        <w:t>je i spolupráce v reálném čase</w:t>
-      </w:r>
-      <w:r>
-        <w:t xml:space="preserve">: větší množství uživatelů může </w:t>
-      </w:r>
-      <w:r>
-        <w:t xml:space="preserve">současně vytvářet a upravovat snímky, přidávat komentáře </w:t>
-      </w:r>
-      <w:r>
-        <w:t>a zadávat úkoly.</w:t>
+        <w:t xml:space="preserve">Uživatelé tabletu iPad navíc mohou v Keynote pomocí dotykového pera </w:t>
+      </w:r>
+      <w:r>
+        <w:t xml:space="preserve">Apple Pencil </w:t>
+      </w:r>
+      <w:r>
+        <w:t>kreslit nákresy či ručně psát poznámky rovnou do jednotlivých snímků.</w:t>
       </w:r>
       <w:r>
         <w:t xml:space="preserve"> </w:t>
       </w:r>
       <w:r>
-        <w:t xml:space="preserve">Aplikace také nabízí </w:t>
-      </w:r>
-      <w:r>
-        <w:t xml:space="preserve">multimédia, </w:t>
-      </w:r>
-      <w:r>
-        <w:t xml:space="preserve">animace, videa a základní šablony zdarma. </w:t>
-      </w:r>
-      <w:r>
-        <w:t xml:space="preserve">Placený tarif s názvem Google Workspace </w:t>
-      </w:r>
-      <w:r>
-        <w:t>umožňuje</w:t>
+        <w:t xml:space="preserve">Je-li aplikace navázána na online účet služby iCloud, lze ji </w:t>
+      </w:r>
+      <w:r>
+        <w:t xml:space="preserve">také použít ke společné kolaboraci několika </w:t>
+      </w:r>
+      <w:r>
+        <w:t xml:space="preserve">lidí najednou v reálném čase </w:t>
+      </w:r>
+      <w:r>
+        <w:t>anebo</w:t>
+      </w:r>
+      <w:r>
+        <w:t xml:space="preserve"> jako webovou aplikaci </w:t>
+      </w:r>
+      <w:r>
+        <w:t>dostupnou z</w:t>
+      </w:r>
+      <w:r>
+        <w:t xml:space="preserve"> webového </w:t>
+      </w:r>
+      <w:r>
+        <w:t>prohlížeč</w:t>
+      </w:r>
+      <w:r>
+        <w:t>e</w:t>
+      </w:r>
+      <w:r>
+        <w:t xml:space="preserve"> (Apple Features, 2025).</w:t>
       </w:r>
       <w:r>
         <w:t xml:space="preserve"> </w:t>
       </w:r>
-      <w:r>
-        <w:t>použití firemních šablon</w:t>
-      </w:r>
-      <w:r>
-        <w:t xml:space="preserve">, </w:t>
-      </w:r>
-      <w:r>
-        <w:t xml:space="preserve">rozšířené možnosti spolupráce a přístup k pokročilé verzi </w:t>
-      </w:r>
-      <w:r>
-        <w:t xml:space="preserve">umělé inteligence Gemini </w:t>
-      </w:r>
-      <w:r>
-        <w:t xml:space="preserve">(Google, </w:t>
-      </w:r>
-      <w:r>
-        <w:t>2025</w:t>
-      </w:r>
-      <w:r>
-        <w:t>).</w:t>
-      </w:r>
-    </w:p>
-    <w:p>
-      <w:r>
-        <w:t xml:space="preserve">Podle srovnávacího testu </w:t>
-      </w:r>
-      <w:r>
-        <w:t xml:space="preserve">Briana Nuckolse </w:t>
-      </w:r>
-      <w:r>
-        <w:t>z Visme (2024)</w:t>
-      </w:r>
-      <w:r>
-        <w:t xml:space="preserve"> spočívá atraktivita </w:t>
-      </w:r>
-      <w:r>
-        <w:t xml:space="preserve">Slides </w:t>
-      </w:r>
-      <w:r>
-        <w:t xml:space="preserve">pro </w:t>
-      </w:r>
-      <w:r>
-        <w:t xml:space="preserve">týmy pracující </w:t>
-      </w:r>
-      <w:r>
-        <w:t xml:space="preserve">na dálku </w:t>
-      </w:r>
-      <w:r>
-        <w:t xml:space="preserve">převážně </w:t>
-      </w:r>
-      <w:r>
-        <w:t>ve snadném sdílení přes cloud vázaný na účet Google</w:t>
-      </w:r>
-      <w:r>
-        <w:t xml:space="preserve"> a v historii verzí souboru</w:t>
+    </w:p>
+    <w:p>
+      <w:r>
+        <w:t>Hlavní slabiny má Apple Keynote</w:t>
+      </w:r>
+      <w:r>
+        <w:t xml:space="preserve"> ve své kompatibilitě s prezentacemi formátu .pptx</w:t>
+      </w:r>
+      <w:r>
+        <w:t xml:space="preserve">, kde občas může dojít </w:t>
+      </w:r>
+      <w:r>
+        <w:t>k nesprávnému vykreslení složitých efektů a animací</w:t>
+      </w:r>
+      <w:r>
+        <w:t xml:space="preserve">. </w:t>
+      </w:r>
+      <w:r>
+        <w:t xml:space="preserve">Další je i </w:t>
+      </w:r>
+      <w:r>
+        <w:t xml:space="preserve">fakt, že plnohodnotná desktopová aplikace </w:t>
+      </w:r>
+      <w:r>
+        <w:t xml:space="preserve">je k dispozici pouze na zařízeních </w:t>
+      </w:r>
+      <w:r>
+        <w:t>Apple,</w:t>
+      </w:r>
+      <w:r>
+        <w:t xml:space="preserve"> a </w:t>
+      </w:r>
+      <w:r>
+        <w:t>kromě webové verze vyžadující účet</w:t>
+      </w:r>
+      <w:r>
+        <w:t xml:space="preserve"> není vůbec k dispozici na ostatních operačních systémech jako např. Windows </w:t>
+      </w:r>
+      <w:r>
+        <w:t>či GNU/Linux</w:t>
+      </w:r>
+      <w:r>
+        <w:t xml:space="preserve"> a jeho deriváty</w:t>
+      </w:r>
+      <w:r>
+        <w:t xml:space="preserve"> </w:t>
+      </w:r>
+      <w:r>
+        <w:t>(Brostrom, 2024)</w:t>
       </w:r>
       <w:r>
         <w:t>.</w:t>
       </w:r>
+    </w:p>
+    <w:p>
+      <w:pPr>
+        <w:pStyle w:val="Nadpis3"/>
+      </w:pPr>
+      <w:r>
+        <w:t>Canva</w:t>
+      </w:r>
+      <w:r>
+        <w:t xml:space="preserve"> Presentations</w:t>
+      </w:r>
+    </w:p>
+    <w:p>
+      <w:r>
+        <w:t>Vlastní text kapitoly. Vlastní text kapitoly. Vlastní text kapitoly.</w:t>
+      </w:r>
       <w:r>
         <w:t xml:space="preserve"> </w:t>
       </w:r>
       <w:r>
-        <w:t>Na druhou stranu by už</w:t>
-      </w:r>
-      <w:r>
-        <w:t xml:space="preserve">ivatelům mohli chybět některé </w:t>
-      </w:r>
-      <w:r>
-        <w:t>pokročilé grafické funkce známé z MS PowerPointu</w:t>
-      </w:r>
-      <w:r>
-        <w:t xml:space="preserve"> a </w:t>
-      </w:r>
-      <w:r>
-        <w:t xml:space="preserve">může být omezenější při zobrazování složitějších prezentací </w:t>
-      </w:r>
-      <w:r>
-        <w:t>nebo při práci s nekvalitním připojením</w:t>
+        <w:t>Vlastní text kapitoly.</w:t>
       </w:r>
       <w:r>
         <w:t xml:space="preserve"> </w:t>
       </w:r>
       <w:r>
+        <w:t>Vlastní text kapitoly.</w:t>
+      </w:r>
+      <w:r>
+        <w:t xml:space="preserve"> </w:t>
+      </w:r>
+      <w:r>
+        <w:t>Vlastní text kapitoly.</w:t>
+      </w:r>
+      <w:r>
+        <w:t xml:space="preserve"> </w:t>
+      </w:r>
+      <w:r>
+        <w:t>Vlastní text kapitoly.</w:t>
+      </w:r>
+      <w:r>
+        <w:t xml:space="preserve"> </w:t>
+      </w:r>
+      <w:r>
+        <w:t>Vlastní text kapitoly.</w:t>
+      </w:r>
+      <w:r>
+        <w:t xml:space="preserve"> </w:t>
+      </w:r>
+      <w:r>
+        <w:t>Vlastní text kapitoly.</w:t>
+      </w:r>
+      <w:r>
+        <w:t xml:space="preserve"> </w:t>
+      </w:r>
+      <w:r>
+        <w:t>Vlastní text kapitoly.</w:t>
+      </w:r>
+      <w:r>
+        <w:t xml:space="preserve"> </w:t>
+      </w:r>
+      <w:r>
+        <w:t>Vlastní text kapitoly.</w:t>
+      </w:r>
+    </w:p>
+    <w:p>
+      <w:pPr>
+        <w:pStyle w:val="Nadpis3"/>
+      </w:pPr>
+      <w:r>
+        <w:t>MS PowerPoint</w:t>
+      </w:r>
+    </w:p>
+    <w:p>
+      <w:r>
+        <w:t>Vlastní text kapitoly. Vlastní text kapitoly. Vlastní text kapitoly.</w:t>
+      </w:r>
+      <w:r>
+        <w:t xml:space="preserve"> </w:t>
+      </w:r>
+      <w:r>
+        <w:t>Vlastní text kapitoly.</w:t>
+      </w:r>
+      <w:r>
+        <w:t xml:space="preserve"> </w:t>
+      </w:r>
+      <w:r>
+        <w:t>Vlastní text kapitoly.</w:t>
+      </w:r>
+      <w:r>
+        <w:t xml:space="preserve"> </w:t>
+      </w:r>
+      <w:r>
+        <w:t>Vlastní text kapitoly.</w:t>
+      </w:r>
+      <w:r>
+        <w:t xml:space="preserve"> </w:t>
+      </w:r>
+      <w:r>
+        <w:t>Vlastní text kapitoly.</w:t>
+      </w:r>
+      <w:r>
+        <w:t xml:space="preserve"> </w:t>
+      </w:r>
+      <w:r>
+        <w:t>Vlastní text kapitoly.</w:t>
+      </w:r>
+      <w:r>
+        <w:t xml:space="preserve"> </w:t>
+      </w:r>
+      <w:r>
+        <w:t>Vlastní text kapitoly.</w:t>
+      </w:r>
+      <w:r>
+        <w:t xml:space="preserve"> </w:t>
+      </w:r>
+      <w:r>
+        <w:t>Vlastní text kapitoly.</w:t>
+      </w:r>
+      <w:r>
+        <w:t xml:space="preserve"> </w:t>
+      </w:r>
+      <w:r>
+        <w:t>Vlastní text kapitoly.</w:t>
+      </w:r>
+    </w:p>
+    <w:p>
+      <w:pPr>
+        <w:pStyle w:val="Nadpis2"/>
+      </w:pPr>
+      <w:bookmarkStart w:id="6" w:name="_Toc214356349"/>
+      <w:r>
         <w:lastRenderedPageBreak/>
-        <w:t>k</w:t>
-      </w:r>
-      <w:r>
-        <w:t> </w:t>
-      </w:r>
-      <w:r>
-        <w:t>internetu</w:t>
-      </w:r>
-      <w:r>
-        <w:t xml:space="preserve"> (Visme, 2024). </w:t>
-      </w:r>
-      <w:r>
-        <w:t xml:space="preserve">I přesto je Google Slides díky </w:t>
-      </w:r>
-      <w:r>
-        <w:t xml:space="preserve">široké </w:t>
-      </w:r>
-      <w:r>
-        <w:t>dostupnosti zdarma, jednoduchému použití a</w:t>
+        <w:t>Přehled open-source nástrojů</w:t>
+      </w:r>
+      <w:bookmarkEnd w:id="6"/>
+    </w:p>
+    <w:p>
+      <w:r>
+        <w:t>Vlastní text kapitoly. Vlastní text kapitoly. Vlastní text kapitoly.</w:t>
       </w:r>
       <w:r>
         <w:t xml:space="preserve"> </w:t>
       </w:r>
       <w:r>
-        <w:t>online spolupráci jedním z nej</w:t>
-      </w:r>
-      <w:r>
-        <w:t>více</w:t>
-      </w:r>
-      <w:r>
-        <w:t xml:space="preserve"> využívaných prezentačních nástrojů mimo prostředí Microsoft</w:t>
-      </w:r>
-      <w:r>
-        <w:t>u</w:t>
-      </w:r>
-      <w:r>
-        <w:t>.</w:t>
+        <w:t>Vlastní text kapitoly.</w:t>
+      </w:r>
+      <w:r>
+        <w:t xml:space="preserve"> </w:t>
+      </w:r>
+      <w:r>
+        <w:t>Vlastní text kapitoly.</w:t>
+      </w:r>
+      <w:r>
+        <w:t xml:space="preserve"> </w:t>
+      </w:r>
+      <w:r>
+        <w:t>Vlastní text kapitoly.</w:t>
+      </w:r>
+      <w:r>
+        <w:t xml:space="preserve"> </w:t>
+      </w:r>
+      <w:r>
+        <w:t>Vlastní text kapitoly.</w:t>
+      </w:r>
+      <w:r>
+        <w:t xml:space="preserve"> </w:t>
+      </w:r>
+      <w:r>
+        <w:t>Vlastní text kapitoly.</w:t>
+      </w:r>
+      <w:r>
+        <w:t xml:space="preserve"> </w:t>
+      </w:r>
+      <w:r>
+        <w:t>Vlastní text kapitoly.</w:t>
+      </w:r>
+      <w:r>
+        <w:t xml:space="preserve"> </w:t>
+      </w:r>
+      <w:r>
+        <w:t>Vlastní text kapitoly.</w:t>
+      </w:r>
+      <w:r>
+        <w:t xml:space="preserve"> </w:t>
+      </w:r>
+      <w:r>
+        <w:t>Vlastní text kapitoly.</w:t>
+      </w:r>
+    </w:p>
+    <w:p>
+      <w:pPr>
+        <w:pStyle w:val="Nadpis2"/>
+      </w:pPr>
+      <w:bookmarkStart w:id="7" w:name="_Toc214356350"/>
+      <w:r>
+        <w:t>Název další podkapitoly</w:t>
+      </w:r>
+      <w:bookmarkEnd w:id="7"/>
+    </w:p>
+    <w:p>
+      <w:r>
+        <w:t>Vlastní text kapitoly. Vlastní text kapitoly. Vlastní text kapitoly.</w:t>
+      </w:r>
+      <w:r>
+        <w:t xml:space="preserve"> </w:t>
+      </w:r>
+      <w:r>
+        <w:t>Vlastní text kapitoly.</w:t>
+      </w:r>
+      <w:r>
+        <w:t xml:space="preserve"> </w:t>
+      </w:r>
+      <w:r>
+        <w:t>Vlastní text kapitoly.</w:t>
+      </w:r>
+      <w:r>
+        <w:t xml:space="preserve"> </w:t>
+      </w:r>
+      <w:r>
+        <w:t>Vlastní text kapitoly.</w:t>
+      </w:r>
+      <w:r>
+        <w:t xml:space="preserve"> </w:t>
+      </w:r>
+      <w:r>
+        <w:t>Vlastní text kapitoly.</w:t>
+      </w:r>
+      <w:r>
+        <w:t xml:space="preserve"> </w:t>
+      </w:r>
+      <w:r>
+        <w:t>Vlastní text kapitoly.</w:t>
+      </w:r>
+      <w:r>
+        <w:t xml:space="preserve"> </w:t>
+      </w:r>
+      <w:r>
+        <w:t>Vlastní text kapitoly.</w:t>
+      </w:r>
+      <w:r>
+        <w:t xml:space="preserve"> </w:t>
+      </w:r>
+      <w:r>
+        <w:t>Vlastní text kapitoly.</w:t>
+      </w:r>
+      <w:r>
+        <w:t xml:space="preserve"> </w:t>
+      </w:r>
+      <w:r>
+        <w:t>Vlastní text kapitoly.</w:t>
       </w:r>
     </w:p>
     <w:p>
@@ -3531,203 +4189,60 @@
         <w:pStyle w:val="Nadpis3"/>
       </w:pPr>
       <w:r>
-        <w:t>Prezi</w:t>
-      </w:r>
-    </w:p>
-    <w:p>
-      <w:r>
-        <w:t>Prez</w:t>
-      </w:r>
-      <w:r>
-        <w:t xml:space="preserve">i se od </w:t>
-      </w:r>
-      <w:r>
-        <w:t xml:space="preserve">ostatních nástrojů z této kategorie odlišuje </w:t>
-      </w:r>
-      <w:r>
-        <w:t xml:space="preserve">jeho zajímavým pojetím </w:t>
-      </w:r>
-      <w:r>
-        <w:t>snímků prezentace</w:t>
-      </w:r>
-      <w:r>
-        <w:t>.</w:t>
+        <w:t>Název</w:t>
+      </w:r>
+    </w:p>
+    <w:p>
+      <w:r>
+        <w:t>Vlastní text kapitoly. Vlastní text kapitoly. Vlastní text kapitoly.</w:t>
       </w:r>
       <w:r>
         <w:t xml:space="preserve"> </w:t>
       </w:r>
       <w:r>
-        <w:t xml:space="preserve">V Prezi se totiž všechny </w:t>
-      </w:r>
-      <w:r>
-        <w:t xml:space="preserve">de-facto snímky vytváří na jedno </w:t>
-      </w:r>
-      <w:r>
-        <w:t>velké plátno</w:t>
-      </w:r>
-      <w:r>
-        <w:t xml:space="preserve"> a přechody jsou řešeny plynulým pohybem kamery </w:t>
-      </w:r>
-      <w:r>
-        <w:t xml:space="preserve">po jednotlivých částech </w:t>
-      </w:r>
-      <w:r>
-        <w:t xml:space="preserve">tohoto pracovního prostoru. </w:t>
-      </w:r>
-      <w:r>
-        <w:t xml:space="preserve">Tento </w:t>
-      </w:r>
-      <w:r>
-        <w:t>netradiční</w:t>
-      </w:r>
-      <w:r>
-        <w:t xml:space="preserve"> sty</w:t>
-      </w:r>
-      <w:r>
-        <w:t xml:space="preserve">l přechodů lze podle oficiálních zdrojů </w:t>
-      </w:r>
-      <w:r>
-        <w:t xml:space="preserve">využít ke zvýšení toho, jak bude pro diváky </w:t>
-      </w:r>
-      <w:r>
-        <w:t xml:space="preserve">výsledný výtvor atraktivní a zajímavý oproti jiným </w:t>
-      </w:r>
-      <w:r>
-        <w:t>tradičnějším</w:t>
+        <w:t>Vlastní text kapitoly.</w:t>
       </w:r>
       <w:r>
         <w:t xml:space="preserve"> </w:t>
       </w:r>
       <w:r>
-        <w:t>prezentacím</w:t>
-      </w:r>
-      <w:r>
-        <w:t xml:space="preserve"> (</w:t>
-      </w:r>
-      <w:r>
-        <w:t>Prezi, 2025</w:t>
-      </w:r>
-      <w:r>
-        <w:t>)</w:t>
-      </w:r>
-      <w:r>
-        <w:t xml:space="preserve">. </w:t>
-      </w:r>
-      <w:r>
-        <w:t>Prezi také nabízí verzi</w:t>
-      </w:r>
-      <w:r>
-        <w:t xml:space="preserve"> pro firmy</w:t>
-      </w:r>
-      <w:r>
-        <w:t xml:space="preserve">, která </w:t>
-      </w:r>
-      <w:r>
-        <w:t xml:space="preserve">obsahuje možnosti </w:t>
-      </w:r>
-      <w:r>
-        <w:t xml:space="preserve">aktivní </w:t>
-      </w:r>
-      <w:r>
-        <w:t xml:space="preserve">spolupráce </w:t>
-      </w:r>
-      <w:r>
-        <w:t xml:space="preserve">více lidí, </w:t>
-      </w:r>
-      <w:r>
-        <w:t>analytiku, branding</w:t>
-      </w:r>
-      <w:r>
-        <w:t xml:space="preserve"> a </w:t>
-      </w:r>
-      <w:r>
-        <w:t xml:space="preserve">schopnost propojení s populárními platformami na </w:t>
-      </w:r>
-      <w:r>
-        <w:t>videokonference</w:t>
-      </w:r>
-      <w:r>
-        <w:t xml:space="preserve"> a silnější AI (</w:t>
-      </w:r>
-      <w:r>
-        <w:t>Prezi Business, 2025</w:t>
-      </w:r>
-      <w:r>
-        <w:t>).</w:t>
+        <w:t>Vlastní text kapitoly.</w:t>
       </w:r>
       <w:r>
         <w:t xml:space="preserve"> </w:t>
       </w:r>
       <w:r>
-        <w:t xml:space="preserve">Celkově je tedy </w:t>
-      </w:r>
-      <w:r>
-        <w:t xml:space="preserve">velmi vhodným nástrojem pro marketingové týmy, </w:t>
-      </w:r>
-      <w:r>
-        <w:t>školení nebo obecně pro prezentační videa.</w:t>
-      </w:r>
-    </w:p>
-    <w:p>
-      <w:r>
-        <w:t>Mezi jeho nevýhody může patřit</w:t>
-      </w:r>
-      <w:r>
-        <w:t xml:space="preserve"> to, že </w:t>
-      </w:r>
-      <w:r>
-        <w:t xml:space="preserve">se novým </w:t>
-      </w:r>
-      <w:r>
-        <w:t>uživatel</w:t>
-      </w:r>
-      <w:r>
-        <w:t>ům</w:t>
+        <w:t>Vlastní text kapitoly.</w:t>
       </w:r>
       <w:r>
         <w:t xml:space="preserve"> </w:t>
       </w:r>
       <w:r>
-        <w:t xml:space="preserve">po začátku </w:t>
-      </w:r>
-      <w:r>
-        <w:t xml:space="preserve">může </w:t>
-      </w:r>
-      <w:r>
-        <w:t>zdát</w:t>
-      </w:r>
-      <w:r>
-        <w:t xml:space="preserve"> chaotick</w:t>
-      </w:r>
-      <w:r>
-        <w:t>ý</w:t>
+        <w:t>Vlastní text kapitoly.</w:t>
       </w:r>
       <w:r>
         <w:t xml:space="preserve"> </w:t>
       </w:r>
       <w:r>
-        <w:t>anebo</w:t>
-      </w:r>
-      <w:r>
-        <w:t xml:space="preserve"> že </w:t>
-      </w:r>
-      <w:r>
-        <w:t xml:space="preserve">některé </w:t>
-      </w:r>
-      <w:r>
-        <w:t xml:space="preserve">funkce </w:t>
-      </w:r>
-      <w:r>
-        <w:t xml:space="preserve">– jako </w:t>
-      </w:r>
-      <w:r>
-        <w:t xml:space="preserve">tvorba </w:t>
-      </w:r>
-      <w:r>
-        <w:t xml:space="preserve">offline nebo firemní nástroje – jsou </w:t>
-      </w:r>
-      <w:r>
-        <w:t>dostupné pouze v placené verzi.</w:t>
+        <w:t>Vlastní text kapitoly.</w:t>
+      </w:r>
+      <w:r>
+        <w:t xml:space="preserve"> </w:t>
+      </w:r>
+      <w:r>
+        <w:t>Vlastní text kapitoly.</w:t>
+      </w:r>
+      <w:r>
+        <w:t xml:space="preserve"> </w:t>
+      </w:r>
+      <w:r>
+        <w:t>Vlastní text kapitoly.</w:t>
+      </w:r>
+      <w:r>
+        <w:t xml:space="preserve"> </w:t>
+      </w:r>
+      <w:r>
+        <w:t>Vlastní text kapitoly.</w:t>
       </w:r>
     </w:p>
     <w:p>
@@ -3735,537 +4250,99 @@
         <w:pStyle w:val="Nadpis3"/>
       </w:pPr>
       <w:r>
-        <w:t>Apple Keynote</w:t>
-      </w:r>
-    </w:p>
-    <w:p>
-      <w:r>
-        <w:t xml:space="preserve">Keynote </w:t>
-      </w:r>
-      <w:r>
-        <w:t xml:space="preserve">byl vyvinut společností Apple </w:t>
-      </w:r>
-      <w:r>
-        <w:t xml:space="preserve">speciálně pro jejich </w:t>
-      </w:r>
-      <w:r>
-        <w:t>počítače Mac a mobilní zařízení</w:t>
-      </w:r>
-      <w:r>
-        <w:t xml:space="preserve">. </w:t>
-      </w:r>
-      <w:r>
-        <w:t>Podobně jako ostatní</w:t>
-      </w:r>
-      <w:r>
-        <w:t xml:space="preserve"> se v</w:t>
-      </w:r>
-      <w:r>
-        <w:t xml:space="preserve">yznačuje </w:t>
-      </w:r>
-      <w:r>
-        <w:t>svými sch</w:t>
-      </w:r>
-      <w:r>
-        <w:t>o</w:t>
-      </w:r>
-      <w:r>
-        <w:t xml:space="preserve">pnostmi </w:t>
-      </w:r>
-      <w:r>
-        <w:t xml:space="preserve">vkládání multimédií </w:t>
-      </w:r>
-      <w:r>
-        <w:t>a animací</w:t>
-      </w:r>
-      <w:r>
-        <w:t>.</w:t>
+        <w:t>Název</w:t>
+      </w:r>
+    </w:p>
+    <w:p>
+      <w:r>
+        <w:t>Vlastní text kapitoly. Vlastní text kapitoly. Vlastní text kapitoly.</w:t>
       </w:r>
       <w:r>
         <w:t xml:space="preserve"> </w:t>
       </w:r>
       <w:r>
-        <w:t xml:space="preserve">Podle dokumentace </w:t>
-      </w:r>
-      <w:r>
-        <w:t xml:space="preserve">Apple může Keynote nabídnout </w:t>
-      </w:r>
-      <w:r>
-        <w:t>více než 700 grafických prvků</w:t>
-      </w:r>
-      <w:r>
-        <w:t xml:space="preserve"> a </w:t>
-      </w:r>
-      <w:r>
-        <w:t>také možnost animovat prvky po dané trajektorii</w:t>
-      </w:r>
-      <w:r>
-        <w:t xml:space="preserve"> (</w:t>
-      </w:r>
-      <w:r>
-        <w:t>Apple, 2025</w:t>
-      </w:r>
-      <w:r>
-        <w:t>).</w:t>
+        <w:t>Vlastní text kapitoly.</w:t>
       </w:r>
       <w:r>
         <w:t xml:space="preserve"> </w:t>
       </w:r>
       <w:r>
-        <w:t xml:space="preserve">Uživatelé tabletu iPad navíc mohou v Keynote pomocí dotykového pera </w:t>
-      </w:r>
-      <w:r>
-        <w:t xml:space="preserve">Apple Pencil </w:t>
-      </w:r>
-      <w:r>
-        <w:t>kreslit nákresy či ručně psát poznámky rovnou do jednotlivých snímků.</w:t>
+        <w:t>Vlastní text kapitoly.</w:t>
       </w:r>
       <w:r>
         <w:t xml:space="preserve"> </w:t>
       </w:r>
       <w:r>
-        <w:t xml:space="preserve">Je-li aplikace navázána na online účet služby iCloud, lze ji </w:t>
-      </w:r>
-      <w:r>
-        <w:t xml:space="preserve">také použít ke společné kolaboraci několika </w:t>
-      </w:r>
-      <w:r>
-        <w:t xml:space="preserve">lidí najednou v reálném čase </w:t>
-      </w:r>
-      <w:r>
-        <w:t>anebo</w:t>
-      </w:r>
-      <w:r>
-        <w:t xml:space="preserve"> jako webovou aplikaci </w:t>
-      </w:r>
-      <w:r>
-        <w:t>dostupnou z</w:t>
-      </w:r>
-      <w:r>
-        <w:t xml:space="preserve"> webového </w:t>
-      </w:r>
-      <w:r>
-        <w:t>prohlížeč</w:t>
-      </w:r>
-      <w:r>
-        <w:t>e</w:t>
-      </w:r>
-      <w:r>
-        <w:t xml:space="preserve"> (Apple Features, 2025).</w:t>
+        <w:t>Vlastní text kapitoly.</w:t>
       </w:r>
       <w:r>
         <w:t xml:space="preserve"> </w:t>
       </w:r>
     </w:p>
-    <w:p/>
-    <w:p>
-      <w:pPr>
-        <w:pStyle w:val="Nadpis3"/>
-      </w:pPr>
-      <w:r>
-        <w:t>Canva</w:t>
-      </w:r>
-    </w:p>
-    <w:p>
-      <w:r>
-        <w:t>Vlastní text kapitoly. Vlastní text kapitoly. Vlastní text kapitoly.</w:t>
-      </w:r>
-      <w:r>
-        <w:t xml:space="preserve"> </w:t>
-      </w:r>
-      <w:r>
-        <w:t>Vlastní text kapitoly.</w:t>
-      </w:r>
-      <w:r>
-        <w:t xml:space="preserve"> </w:t>
-      </w:r>
-      <w:r>
-        <w:t>Vlastní text kapitoly.</w:t>
-      </w:r>
-      <w:r>
-        <w:t xml:space="preserve"> </w:t>
-      </w:r>
-      <w:r>
-        <w:t>Vlastní text kapitoly.</w:t>
-      </w:r>
-      <w:r>
-        <w:t xml:space="preserve"> </w:t>
-      </w:r>
-      <w:r>
-        <w:t>Vlastní text kapitoly.</w:t>
-      </w:r>
-      <w:r>
-        <w:t xml:space="preserve"> </w:t>
-      </w:r>
-      <w:r>
-        <w:t>Vlastní text kapitoly.</w:t>
-      </w:r>
-      <w:r>
-        <w:t xml:space="preserve"> </w:t>
-      </w:r>
-      <w:r>
-        <w:t>Vlastní text kapitoly.</w:t>
-      </w:r>
-      <w:r>
-        <w:t xml:space="preserve"> </w:t>
-      </w:r>
-      <w:r>
-        <w:t>Vlastní text kapitoly.</w:t>
-      </w:r>
-      <w:r>
-        <w:t xml:space="preserve"> </w:t>
-      </w:r>
-      <w:r>
-        <w:t>Vlastní text kapitoly.</w:t>
-      </w:r>
-    </w:p>
-    <w:p>
-      <w:pPr>
-        <w:pStyle w:val="Nadpis3"/>
-      </w:pPr>
-      <w:r>
-        <w:t>MS PowerPoint</w:t>
-      </w:r>
-    </w:p>
-    <w:p>
-      <w:r>
-        <w:t>Vlastní text kapitoly. Vlastní text kapitoly. Vlastní text kapitoly.</w:t>
-      </w:r>
-      <w:r>
-        <w:t xml:space="preserve"> </w:t>
-      </w:r>
-      <w:r>
-        <w:t>Vlastní text kapitoly.</w:t>
-      </w:r>
-      <w:r>
-        <w:t xml:space="preserve"> </w:t>
-      </w:r>
-      <w:r>
-        <w:t>Vlastní text kapitoly.</w:t>
-      </w:r>
-      <w:r>
-        <w:t xml:space="preserve"> </w:t>
-      </w:r>
-      <w:r>
-        <w:t>Vlastní text kapitoly.</w:t>
-      </w:r>
-      <w:r>
-        <w:t xml:space="preserve"> </w:t>
-      </w:r>
-      <w:r>
-        <w:t>Vlastní text kapitoly.</w:t>
-      </w:r>
-      <w:r>
-        <w:t xml:space="preserve"> </w:t>
-      </w:r>
-      <w:r>
-        <w:t>Vlastní text kapitoly.</w:t>
-      </w:r>
-      <w:r>
-        <w:t xml:space="preserve"> </w:t>
-      </w:r>
-      <w:r>
-        <w:t>Vlastní text kapitoly.</w:t>
-      </w:r>
-      <w:r>
-        <w:t xml:space="preserve"> </w:t>
-      </w:r>
-      <w:r>
-        <w:t>Vlastní text kapitoly.</w:t>
-      </w:r>
-      <w:r>
-        <w:t xml:space="preserve"> </w:t>
-      </w:r>
-      <w:r>
-        <w:t>Vlastní text kapitoly.</w:t>
+    <w:p>
+      <w:pPr>
+        <w:pStyle w:val="Nadpis1"/>
+      </w:pPr>
+      <w:bookmarkStart w:id="8" w:name="_Toc214356351"/>
+      <w:r>
+        <w:t>Obrázky, tabulky</w:t>
+      </w:r>
+      <w:r>
+        <w:t>,</w:t>
+      </w:r>
+      <w:r>
+        <w:t xml:space="preserve"> rovnice</w:t>
+      </w:r>
+      <w:r>
+        <w:t xml:space="preserve">, výčty a seznamy </w:t>
+      </w:r>
+      <w:r>
+        <w:t>v dokumentu</w:t>
+      </w:r>
+      <w:bookmarkEnd w:id="8"/>
+    </w:p>
+    <w:p>
+      <w:pPr>
+        <w:rPr>
+          <w:color w:val="0070C0"/>
+        </w:rPr>
+      </w:pPr>
+      <w:r>
+        <w:rPr>
+          <w:color w:val="0070C0"/>
+        </w:rPr>
+        <w:t xml:space="preserve">V této kapitola je ukázka toho, jak vkládat obrázky, tabulky </w:t>
+      </w:r>
+      <w:r>
+        <w:rPr>
+          <w:color w:val="0070C0"/>
+        </w:rPr>
+        <w:t>a </w:t>
+      </w:r>
+      <w:r>
+        <w:rPr>
+          <w:color w:val="0070C0"/>
+        </w:rPr>
+        <w:t xml:space="preserve">rovnice do dokumentu. Každý vložený objekt musí mít své označení </w:t>
+      </w:r>
+      <w:r>
+        <w:rPr>
+          <w:color w:val="0070C0"/>
+        </w:rPr>
+        <w:t>a </w:t>
+      </w:r>
+      <w:r>
+        <w:rPr>
+          <w:color w:val="0070C0"/>
+        </w:rPr>
+        <w:t>titulek, který obsahuje popis toho, co se v obrázku nebo tabulce nachází. Dále musí být uveden zdroj.</w:t>
       </w:r>
     </w:p>
     <w:p>
       <w:pPr>
         <w:pStyle w:val="Nadpis2"/>
       </w:pPr>
-      <w:bookmarkStart w:id="6" w:name="_Toc213619591"/>
-      <w:r>
-        <w:t>Název další podkapitoly</w:t>
-      </w:r>
-      <w:bookmarkEnd w:id="6"/>
-    </w:p>
-    <w:p>
-      <w:r>
-        <w:t>Vlastní text kapitoly. Vlastní text kapitoly. Vlastní text kapitoly.</w:t>
-      </w:r>
-      <w:r>
-        <w:t xml:space="preserve"> </w:t>
-      </w:r>
-      <w:r>
-        <w:t>Vlastní text kapitoly.</w:t>
-      </w:r>
-      <w:r>
-        <w:t xml:space="preserve"> </w:t>
-      </w:r>
-      <w:r>
-        <w:t>Vlastní text kapitoly.</w:t>
-      </w:r>
-      <w:r>
-        <w:t xml:space="preserve"> </w:t>
-      </w:r>
-      <w:r>
-        <w:t>Vlastní text kapitoly.</w:t>
-      </w:r>
-      <w:r>
-        <w:t xml:space="preserve"> </w:t>
-      </w:r>
-      <w:r>
-        <w:t>Vlastní text kapitoly.</w:t>
-      </w:r>
-      <w:r>
-        <w:t xml:space="preserve"> </w:t>
-      </w:r>
-      <w:r>
-        <w:t>Vlastní text kapitoly.</w:t>
-      </w:r>
-      <w:r>
-        <w:t xml:space="preserve"> </w:t>
-      </w:r>
-      <w:r>
-        <w:t>Vlastní text kapitoly.</w:t>
-      </w:r>
-      <w:r>
-        <w:t xml:space="preserve"> </w:t>
-      </w:r>
-      <w:r>
-        <w:t>Vlastní text kapitoly.</w:t>
-      </w:r>
-      <w:r>
-        <w:t xml:space="preserve"> </w:t>
-      </w:r>
-      <w:r>
-        <w:t>Vlastní text kapitoly.</w:t>
-      </w:r>
-    </w:p>
-    <w:p>
-      <w:pPr>
-        <w:pStyle w:val="Nadpis2"/>
-      </w:pPr>
-      <w:bookmarkStart w:id="7" w:name="_Toc213619592"/>
-      <w:r>
-        <w:lastRenderedPageBreak/>
-        <w:t>Název další podkapitoly</w:t>
-      </w:r>
-      <w:bookmarkEnd w:id="7"/>
-    </w:p>
-    <w:p>
-      <w:r>
-        <w:t>Vlastní text kapitoly. Vlastní text kapitoly. Vlastní text kapitoly.</w:t>
-      </w:r>
-      <w:r>
-        <w:t xml:space="preserve"> </w:t>
-      </w:r>
-      <w:r>
-        <w:t>Vlastní text kapitoly.</w:t>
-      </w:r>
-      <w:r>
-        <w:t xml:space="preserve"> </w:t>
-      </w:r>
-      <w:r>
-        <w:t>Vlastní text kapitoly.</w:t>
-      </w:r>
-      <w:r>
-        <w:t xml:space="preserve"> </w:t>
-      </w:r>
-      <w:r>
-        <w:t>Vlastní text kapitoly.</w:t>
-      </w:r>
-      <w:r>
-        <w:t xml:space="preserve"> </w:t>
-      </w:r>
-      <w:r>
-        <w:t>Vlastní text kapitoly.</w:t>
-      </w:r>
-      <w:r>
-        <w:t xml:space="preserve"> </w:t>
-      </w:r>
-      <w:r>
-        <w:t>Vlastní text kapitoly.</w:t>
-      </w:r>
-      <w:r>
-        <w:t xml:space="preserve"> </w:t>
-      </w:r>
-      <w:r>
-        <w:t>Vlastní text kapitoly.</w:t>
-      </w:r>
-      <w:r>
-        <w:t xml:space="preserve"> </w:t>
-      </w:r>
-      <w:r>
-        <w:t>Vlastní text kapitoly.</w:t>
-      </w:r>
-      <w:r>
-        <w:t xml:space="preserve"> </w:t>
-      </w:r>
-      <w:r>
-        <w:t>Vlastní text kapitoly.</w:t>
-      </w:r>
-    </w:p>
-    <w:p>
-      <w:pPr>
-        <w:pStyle w:val="Nadpis3"/>
-      </w:pPr>
-      <w:r>
-        <w:t>Název</w:t>
-      </w:r>
-    </w:p>
-    <w:p>
-      <w:r>
-        <w:t>Vlastní text kapitoly. Vlastní text kapitoly. Vlastní text kapitoly.</w:t>
-      </w:r>
-      <w:r>
-        <w:t xml:space="preserve"> </w:t>
-      </w:r>
-      <w:r>
-        <w:t>Vlastní text kapitoly.</w:t>
-      </w:r>
-      <w:r>
-        <w:t xml:space="preserve"> </w:t>
-      </w:r>
-      <w:r>
-        <w:t>Vlastní text kapitoly.</w:t>
-      </w:r>
-      <w:r>
-        <w:t xml:space="preserve"> </w:t>
-      </w:r>
-      <w:r>
-        <w:t>Vlastní text kapitoly.</w:t>
-      </w:r>
-      <w:r>
-        <w:t xml:space="preserve"> </w:t>
-      </w:r>
-      <w:r>
-        <w:t>Vlastní text kapitoly.</w:t>
-      </w:r>
-      <w:r>
-        <w:t xml:space="preserve"> </w:t>
-      </w:r>
-      <w:r>
-        <w:t>Vlastní text kapitoly.</w:t>
-      </w:r>
-      <w:r>
-        <w:t xml:space="preserve"> </w:t>
-      </w:r>
-      <w:r>
-        <w:t>Vlastní text kapitoly.</w:t>
-      </w:r>
-      <w:r>
-        <w:t xml:space="preserve"> </w:t>
-      </w:r>
-      <w:r>
-        <w:t>Vlastní text kapitoly.</w:t>
-      </w:r>
-      <w:r>
-        <w:t xml:space="preserve"> </w:t>
-      </w:r>
-      <w:r>
-        <w:t>Vlastní text kapitoly.</w:t>
-      </w:r>
-    </w:p>
-    <w:p>
-      <w:pPr>
-        <w:pStyle w:val="Nadpis3"/>
-      </w:pPr>
-      <w:r>
-        <w:t>Název</w:t>
-      </w:r>
-    </w:p>
-    <w:p>
-      <w:r>
-        <w:t>Vlastní text kapitoly. Vlastní text kapitoly. Vlastní text kapitoly.</w:t>
-      </w:r>
-      <w:r>
-        <w:t xml:space="preserve"> </w:t>
-      </w:r>
-      <w:r>
-        <w:t>Vlastní text kapitoly.</w:t>
-      </w:r>
-      <w:r>
-        <w:t xml:space="preserve"> </w:t>
-      </w:r>
-      <w:r>
-        <w:t>Vlastní text kapitoly.</w:t>
-      </w:r>
-      <w:r>
-        <w:t xml:space="preserve"> </w:t>
-      </w:r>
-      <w:r>
-        <w:t>Vlastní text kapitoly.</w:t>
-      </w:r>
-      <w:r>
-        <w:t xml:space="preserve"> </w:t>
-      </w:r>
-    </w:p>
-    <w:p>
-      <w:pPr>
-        <w:pStyle w:val="Nadpis1"/>
-      </w:pPr>
-      <w:bookmarkStart w:id="8" w:name="_Toc213619593"/>
-      <w:r>
-        <w:t>Obrázky, tabulky</w:t>
-      </w:r>
-      <w:r>
-        <w:t>,</w:t>
-      </w:r>
-      <w:r>
-        <w:t xml:space="preserve"> rovnice</w:t>
-      </w:r>
-      <w:r>
-        <w:t xml:space="preserve">, výčty a seznamy </w:t>
-      </w:r>
-      <w:r>
-        <w:t>v dokumentu</w:t>
-      </w:r>
-      <w:bookmarkEnd w:id="8"/>
-    </w:p>
-    <w:p>
-      <w:pPr>
-        <w:rPr>
-          <w:color w:val="0070C0"/>
-        </w:rPr>
-      </w:pPr>
-      <w:r>
-        <w:rPr>
-          <w:color w:val="0070C0"/>
-        </w:rPr>
-        <w:t xml:space="preserve">V této kapitola je ukázka toho, jak vkládat obrázky, tabulky </w:t>
-      </w:r>
-      <w:r>
-        <w:rPr>
-          <w:color w:val="0070C0"/>
-        </w:rPr>
-        <w:t>a </w:t>
-      </w:r>
-      <w:r>
-        <w:rPr>
-          <w:color w:val="0070C0"/>
-        </w:rPr>
-        <w:t xml:space="preserve">rovnice do dokumentu. Každý vložený objekt musí mít své označení </w:t>
-      </w:r>
-      <w:r>
-        <w:rPr>
-          <w:color w:val="0070C0"/>
-        </w:rPr>
-        <w:t>a </w:t>
-      </w:r>
-      <w:r>
-        <w:rPr>
-          <w:color w:val="0070C0"/>
-        </w:rPr>
-        <w:t>titulek, který obsahuje popis toho, co se v obrázku nebo tabulce nachází. Dále musí být uveden zdroj.</w:t>
-      </w:r>
-    </w:p>
-    <w:p>
-      <w:pPr>
-        <w:pStyle w:val="Nadpis2"/>
-      </w:pPr>
-      <w:bookmarkStart w:id="9" w:name="_Toc213619594"/>
+      <w:bookmarkStart w:id="9" w:name="_Toc214356352"/>
       <w:r>
         <w:t xml:space="preserve">Obrázky </w:t>
       </w:r>
@@ -4441,6 +4518,7 @@
         <w:rPr>
           <w:noProof/>
         </w:rPr>
+        <w:lastRenderedPageBreak/>
         <w:t xml:space="preserve">Zdroj: </w:t>
       </w:r>
       <w:r>
@@ -4472,9 +4550,8 @@
       <w:pPr>
         <w:pStyle w:val="Nadpis2"/>
       </w:pPr>
-      <w:bookmarkStart w:id="12" w:name="_Toc213619595"/>
-      <w:r>
-        <w:lastRenderedPageBreak/>
+      <w:bookmarkStart w:id="12" w:name="_Toc214356353"/>
+      <w:r>
         <w:t>Tabulky</w:t>
       </w:r>
       <w:bookmarkEnd w:id="12"/>
@@ -5011,7 +5088,7 @@
       <w:pPr>
         <w:pStyle w:val="Nadpis2"/>
       </w:pPr>
-      <w:bookmarkStart w:id="14" w:name="_Toc213619596"/>
+      <w:bookmarkStart w:id="14" w:name="_Toc214356354"/>
       <w:r>
         <w:t xml:space="preserve">Rovnice, vzorce </w:t>
       </w:r>
@@ -5315,12 +5392,12 @@
       <w:pPr>
         <w:pStyle w:val="Nadpis2"/>
       </w:pPr>
-      <w:bookmarkStart w:id="15" w:name="_Toc213619597"/>
-      <w:bookmarkStart w:id="16" w:name="_Toc60053869"/>
+      <w:bookmarkStart w:id="15" w:name="_Toc60053869"/>
+      <w:bookmarkStart w:id="16" w:name="_Toc214356355"/>
       <w:r>
         <w:t>Výčty a seznamy</w:t>
       </w:r>
-      <w:bookmarkEnd w:id="15"/>
+      <w:bookmarkEnd w:id="16"/>
     </w:p>
     <w:p>
       <w:pPr>
@@ -5494,7 +5571,7 @@
       <w:pPr>
         <w:pStyle w:val="Nadpis2"/>
       </w:pPr>
-      <w:bookmarkStart w:id="17" w:name="_Toc213619598"/>
+      <w:bookmarkStart w:id="17" w:name="_Toc214356356"/>
       <w:r>
         <w:lastRenderedPageBreak/>
         <w:t>Citace</w:t>
@@ -5593,12 +5670,12 @@
         </w:numPr>
         <w:ind w:left="431" w:hanging="431"/>
       </w:pPr>
-      <w:bookmarkStart w:id="18" w:name="_Toc213619599"/>
+      <w:bookmarkStart w:id="18" w:name="_Toc214356357"/>
       <w:r>
         <w:lastRenderedPageBreak/>
         <w:t>Závěr</w:t>
       </w:r>
-      <w:bookmarkEnd w:id="16"/>
+      <w:bookmarkEnd w:id="15"/>
       <w:bookmarkEnd w:id="18"/>
     </w:p>
     <w:p>
@@ -5718,7 +5795,7 @@
         </w:numPr>
         <w:ind w:left="431" w:hanging="431"/>
       </w:pPr>
-      <w:bookmarkStart w:id="19" w:name="_Toc213619600"/>
+      <w:bookmarkStart w:id="19" w:name="_Toc214356358"/>
       <w:r>
         <w:lastRenderedPageBreak/>
         <w:t>Seznam použité literatury</w:t>
@@ -6163,7 +6240,21 @@
         <w:rPr>
           <w:rStyle w:val="Zdraznn"/>
         </w:rPr>
-        <w:t xml:space="preserve"> Business – Features and </w:t>
+        <w:t xml:space="preserve"> Business – </w:t>
+      </w:r>
+      <w:proofErr w:type="spellStart"/>
+      <w:r>
+        <w:rPr>
+          <w:rStyle w:val="Zdraznn"/>
+        </w:rPr>
+        <w:t>Features</w:t>
+      </w:r>
+      <w:proofErr w:type="spellEnd"/>
+      <w:r>
+        <w:rPr>
+          <w:rStyle w:val="Zdraznn"/>
+        </w:rPr>
+        <w:t xml:space="preserve"> and </w:t>
       </w:r>
       <w:proofErr w:type="spellStart"/>
       <w:r>
@@ -6313,13 +6404,108 @@
       <w:pPr>
         <w:pStyle w:val="Seznamliteratury"/>
       </w:pPr>
+      <w:r>
+        <w:t xml:space="preserve">BROSTROM, Hannah. </w:t>
+      </w:r>
+      <w:r>
+        <w:rPr>
+          <w:rStyle w:val="Zdraznn"/>
+        </w:rPr>
+        <w:t xml:space="preserve">Microsoft PowerPoint vs. Apple Keynote: </w:t>
+      </w:r>
+      <w:proofErr w:type="spellStart"/>
+      <w:r>
+        <w:rPr>
+          <w:rStyle w:val="Zdraznn"/>
+        </w:rPr>
+        <w:t>Which</w:t>
+      </w:r>
+      <w:proofErr w:type="spellEnd"/>
+      <w:r>
+        <w:rPr>
+          <w:rStyle w:val="Zdraznn"/>
+        </w:rPr>
+        <w:t xml:space="preserve"> </w:t>
+      </w:r>
+      <w:proofErr w:type="spellStart"/>
+      <w:r>
+        <w:rPr>
+          <w:rStyle w:val="Zdraznn"/>
+        </w:rPr>
+        <w:t>Is</w:t>
+      </w:r>
+      <w:proofErr w:type="spellEnd"/>
+      <w:r>
+        <w:rPr>
+          <w:rStyle w:val="Zdraznn"/>
+        </w:rPr>
+        <w:t xml:space="preserve"> Best </w:t>
+      </w:r>
+      <w:proofErr w:type="spellStart"/>
+      <w:r>
+        <w:rPr>
+          <w:rStyle w:val="Zdraznn"/>
+        </w:rPr>
+        <w:t>for</w:t>
+      </w:r>
+      <w:proofErr w:type="spellEnd"/>
+      <w:r>
+        <w:rPr>
+          <w:rStyle w:val="Zdraznn"/>
+        </w:rPr>
+        <w:t xml:space="preserve"> </w:t>
+      </w:r>
+      <w:proofErr w:type="spellStart"/>
+      <w:r>
+        <w:rPr>
+          <w:rStyle w:val="Zdraznn"/>
+        </w:rPr>
+        <w:t>You</w:t>
+      </w:r>
+      <w:proofErr w:type="spellEnd"/>
+      <w:r>
+        <w:rPr>
+          <w:rStyle w:val="Zdraznn"/>
+        </w:rPr>
+        <w:t>?</w:t>
+      </w:r>
+      <w:r>
+        <w:t xml:space="preserve"> </w:t>
+      </w:r>
+      <w:proofErr w:type="spellStart"/>
+      <w:r>
+        <w:t>How</w:t>
+      </w:r>
+      <w:proofErr w:type="spellEnd"/>
+      <w:r>
+        <w:t>-To Geek [online]. 1. října 2024 [cit. 2025-11-1</w:t>
+      </w:r>
+      <w:r>
+        <w:t>8</w:t>
+      </w:r>
+      <w:r>
+        <w:t xml:space="preserve">]. Dostupné z: </w:t>
+      </w:r>
+      <w:hyperlink r:id="rId24" w:tgtFrame="_new" w:history="1">
+        <w:r>
+          <w:rPr>
+            <w:rStyle w:val="Hypertextovodkaz"/>
+          </w:rPr>
+          <w:t>https://www.howtogeek.com/microsoft-powerpoint-vs-apple-keynote-which-is-best-for-you/</w:t>
+        </w:r>
+      </w:hyperlink>
+    </w:p>
+    <w:p>
+      <w:pPr>
+        <w:pStyle w:val="Seznamliteratury"/>
+      </w:pPr>
     </w:p>
     <w:p>
       <w:pPr>
         <w:ind w:left="357" w:hanging="357"/>
         <w:jc w:val="left"/>
         <w:sectPr>
-          <w:footerReference w:type="default" r:id="rId24"/>
+          <w:footerReference w:type="default" r:id="rId25"/>
           <w:pgSz w:w="11906" w:h="16838"/>
           <w:pgMar w:top="1417" w:right="1417" w:bottom="1417" w:left="1417" w:header="708" w:footer="708" w:gutter="0"/>
           <w:cols w:space="708"/>
@@ -6336,7 +6522,7 @@
         </w:numPr>
         <w:ind w:left="431" w:hanging="431"/>
       </w:pPr>
-      <w:bookmarkStart w:id="20" w:name="_Toc213619601"/>
+      <w:bookmarkStart w:id="20" w:name="_Toc214356359"/>
       <w:r>
         <w:lastRenderedPageBreak/>
         <w:t>Přílohy</w:t>
@@ -6828,7 +7014,7 @@
       </w:r>
     </w:p>
     <w:sectPr>
-      <w:footerReference w:type="default" r:id="rId25"/>
+      <w:footerReference w:type="default" r:id="rId26"/>
       <w:pgSz w:w="11906" w:h="16838"/>
       <w:pgMar w:top="1417" w:right="1417" w:bottom="1417" w:left="1417" w:header="708" w:footer="708" w:gutter="0"/>
       <w:cols w:space="708"/>

</xml_diff>

<commit_message>
Dokončeny další podkapitoly, úpravy textu
</commit_message>
<xml_diff>
--- a/semestralni_prace_rojka.docx
+++ b/semestralni_prace_rojka.docx
@@ -482,7 +482,7 @@
           <w:sz w:val="28"/>
           <w:szCs w:val="28"/>
         </w:rPr>
-        <w:t>18. 11. 2025</w:t>
+        <w:t>23. 11. 2025</w:t>
       </w:r>
       <w:r>
         <w:rPr>
@@ -2487,6 +2487,21 @@
         <w:spacing w:after="160"/>
         <w:ind w:left="1418" w:hanging="1418"/>
       </w:pPr>
+      <w:r>
+        <w:t>FOSS</w:t>
+      </w:r>
+      <w:r>
+        <w:tab/>
+      </w:r>
+      <w:r>
+        <w:t>Free and Open Source Software</w:t>
+      </w:r>
+    </w:p>
+    <w:p>
+      <w:pPr>
+        <w:spacing w:after="160"/>
+        <w:ind w:left="1418" w:hanging="1418"/>
+      </w:pPr>
     </w:p>
     <w:p>
       <w:pPr>
@@ -3425,6 +3440,9 @@
         <w:t xml:space="preserve">rozšířené možnosti spolupráce a přístup k pokročilé verzi </w:t>
       </w:r>
       <w:r>
+        <w:t xml:space="preserve">generativní </w:t>
+      </w:r>
+      <w:r>
         <w:t xml:space="preserve">umělé inteligence Gemini </w:t>
       </w:r>
       <w:r>
@@ -3945,6 +3963,501 @@
     </w:p>
     <w:p>
       <w:r>
+        <w:t>Dalš</w:t>
+      </w:r>
+      <w:r>
+        <w:t>ím online nástroj</w:t>
+      </w:r>
+      <w:r>
+        <w:t xml:space="preserve">em </w:t>
+      </w:r>
+      <w:r>
+        <w:t xml:space="preserve">s bohatou nabídkou </w:t>
+      </w:r>
+      <w:r>
+        <w:t xml:space="preserve">hotových </w:t>
+      </w:r>
+      <w:r>
+        <w:t>šablon</w:t>
+      </w:r>
+      <w:r>
+        <w:t xml:space="preserve">, ikon, animací a vizuálních a textových prvků je Canva </w:t>
+      </w:r>
+      <w:r>
+        <w:t>Presentations</w:t>
+      </w:r>
+      <w:r>
+        <w:t>.</w:t>
+      </w:r>
+      <w:r>
+        <w:t xml:space="preserve"> </w:t>
+      </w:r>
+      <w:r>
+        <w:t xml:space="preserve">Presentations je součástí </w:t>
+      </w:r>
+      <w:r>
+        <w:t>rozsáhlé</w:t>
+      </w:r>
+      <w:r>
+        <w:t xml:space="preserve"> sady </w:t>
+      </w:r>
+      <w:r>
+        <w:t xml:space="preserve">kreativních nástrojů od </w:t>
+      </w:r>
+      <w:r>
+        <w:t>společnosti Canva Pty Ltd.</w:t>
+      </w:r>
+      <w:r>
+        <w:t xml:space="preserve">, </w:t>
+      </w:r>
+      <w:r>
+        <w:t xml:space="preserve">která </w:t>
+      </w:r>
+      <w:r>
+        <w:t xml:space="preserve">není </w:t>
+      </w:r>
+      <w:r>
+        <w:t>orien</w:t>
+      </w:r>
+      <w:r>
+        <w:t xml:space="preserve">tována </w:t>
+      </w:r>
+      <w:r>
+        <w:t>čistě jen</w:t>
+      </w:r>
+      <w:r>
+        <w:t xml:space="preserve"> na prezentace, ale </w:t>
+      </w:r>
+      <w:r>
+        <w:t>i n</w:t>
+      </w:r>
+      <w:r>
+        <w:t>a dokumenty, brožury, pozvánky, tabulky</w:t>
+      </w:r>
+      <w:r>
+        <w:t xml:space="preserve"> či příspěvky na sociální sítě či editování </w:t>
+      </w:r>
+      <w:r>
+        <w:t xml:space="preserve">a střih </w:t>
+      </w:r>
+      <w:r>
+        <w:t>vide</w:t>
+      </w:r>
+      <w:r>
+        <w:t>a.</w:t>
+      </w:r>
+      <w:r>
+        <w:t xml:space="preserve"> </w:t>
+      </w:r>
+      <w:r>
+        <w:t>I přes tento fakt je</w:t>
+      </w:r>
+      <w:r>
+        <w:t xml:space="preserve"> </w:t>
+      </w:r>
+      <w:r>
+        <w:t xml:space="preserve">díky </w:t>
+      </w:r>
+      <w:r>
+        <w:t xml:space="preserve">přívětivému grafickému prostředí </w:t>
+      </w:r>
+      <w:r>
+        <w:t xml:space="preserve">pro uživatele bez </w:t>
+      </w:r>
+      <w:r>
+        <w:t>předešlých zkušeností s</w:t>
+      </w:r>
+      <w:r>
+        <w:t xml:space="preserve"> grafickým designem snadné vytvořit </w:t>
+      </w:r>
+      <w:r>
+        <w:t xml:space="preserve">divákům </w:t>
+      </w:r>
+      <w:r>
+        <w:t>na pohled příjemnou</w:t>
+      </w:r>
+      <w:r>
+        <w:t xml:space="preserve"> </w:t>
+      </w:r>
+      <w:r>
+        <w:t xml:space="preserve">a profesionálně </w:t>
+      </w:r>
+      <w:r>
+        <w:t xml:space="preserve">působící </w:t>
+      </w:r>
+      <w:r>
+        <w:t>prezentaci</w:t>
+      </w:r>
+      <w:r>
+        <w:t xml:space="preserve"> (Canva, 2025).</w:t>
+      </w:r>
+      <w:r>
+        <w:t xml:space="preserve"> </w:t>
+      </w:r>
+      <w:proofErr w:type="spellStart"/>
+      <w:r>
+        <w:t>Canva</w:t>
+      </w:r>
+      <w:proofErr w:type="spellEnd"/>
+      <w:r>
+        <w:t xml:space="preserve"> podporuje </w:t>
+      </w:r>
+      <w:r>
+        <w:t xml:space="preserve">spolupráci v reálném </w:t>
+      </w:r>
+      <w:r>
+        <w:t>čase</w:t>
+      </w:r>
+      <w:r>
+        <w:t xml:space="preserve">, komentování a také </w:t>
+      </w:r>
+      <w:r>
+        <w:t>obsahuje funkci s</w:t>
+      </w:r>
+      <w:r>
+        <w:t> </w:t>
+      </w:r>
+      <w:r>
+        <w:t>názvem</w:t>
+      </w:r>
+      <w:r>
+        <w:t xml:space="preserve"> </w:t>
+      </w:r>
+      <w:r>
+        <w:t>„</w:t>
+      </w:r>
+      <w:proofErr w:type="spellStart"/>
+      <w:r>
+        <w:t>Talking</w:t>
+      </w:r>
+      <w:proofErr w:type="spellEnd"/>
+      <w:r>
+        <w:t xml:space="preserve"> </w:t>
+      </w:r>
+      <w:proofErr w:type="spellStart"/>
+      <w:r>
+        <w:lastRenderedPageBreak/>
+        <w:t>Presentations</w:t>
+      </w:r>
+      <w:proofErr w:type="spellEnd"/>
+      <w:r>
+        <w:t>“</w:t>
+      </w:r>
+      <w:r>
+        <w:t>, pomocí</w:t>
+      </w:r>
+      <w:r>
+        <w:t xml:space="preserve"> které může prezentující </w:t>
+      </w:r>
+      <w:r>
+        <w:t>svým hlasem prezentaci namluvit nebo do ní nahrát</w:t>
+      </w:r>
+      <w:r>
+        <w:t xml:space="preserve"> video sám sebe</w:t>
+      </w:r>
+      <w:r>
+        <w:t xml:space="preserve"> (</w:t>
+      </w:r>
+      <w:proofErr w:type="spellStart"/>
+      <w:r>
+        <w:t>Canva</w:t>
+      </w:r>
+      <w:proofErr w:type="spellEnd"/>
+      <w:r>
+        <w:t xml:space="preserve"> </w:t>
+      </w:r>
+      <w:proofErr w:type="spellStart"/>
+      <w:r>
+        <w:t>Newsroom</w:t>
+      </w:r>
+      <w:proofErr w:type="spellEnd"/>
+      <w:r>
+        <w:t>, 2025)</w:t>
+      </w:r>
+      <w:r>
+        <w:t>.</w:t>
+      </w:r>
+    </w:p>
+    <w:p/>
+    <w:p>
+      <w:pPr>
+        <w:pStyle w:val="Nadpis3"/>
+      </w:pPr>
+      <w:r>
+        <w:t>MS PowerPoint</w:t>
+      </w:r>
+    </w:p>
+    <w:p>
+      <w:r>
+        <w:t>V současnosti se j</w:t>
+      </w:r>
+      <w:r>
+        <w:t>edná se o n</w:t>
+      </w:r>
+      <w:r>
+        <w:t xml:space="preserve">ejrozšířenější </w:t>
+      </w:r>
+      <w:r>
+        <w:t xml:space="preserve">a nejvíce používaný </w:t>
+      </w:r>
+      <w:r>
+        <w:t>prezentační</w:t>
+      </w:r>
+      <w:r>
+        <w:t xml:space="preserve"> SW</w:t>
+      </w:r>
+      <w:r>
+        <w:t xml:space="preserve"> na</w:t>
+      </w:r>
+      <w:r>
+        <w:t xml:space="preserve"> světě</w:t>
+      </w:r>
+      <w:r>
+        <w:t>.</w:t>
+      </w:r>
+      <w:r>
+        <w:t xml:space="preserve"> </w:t>
+      </w:r>
+      <w:r>
+        <w:t xml:space="preserve">PowerPoint je vlastněn a vyvíjen společností Microsoft </w:t>
+      </w:r>
+      <w:r>
+        <w:t>Corporation</w:t>
+      </w:r>
+      <w:r>
+        <w:t xml:space="preserve"> a spadá pod jejich populární kancelářskou </w:t>
+      </w:r>
+      <w:r>
+        <w:t xml:space="preserve">balík Microsoft 365 Copilot. </w:t>
+      </w:r>
+      <w:r>
+        <w:t xml:space="preserve">Dle oficiální dokumentace pro uživatele MS PowerPoint poskytuje </w:t>
+      </w:r>
+      <w:r>
+        <w:t xml:space="preserve">přístup k širokým možnostem </w:t>
+      </w:r>
+      <w:r>
+        <w:t xml:space="preserve">formátování, pokročilým animacím </w:t>
+      </w:r>
+      <w:r>
+        <w:t xml:space="preserve">a </w:t>
+      </w:r>
+      <w:r>
+        <w:t xml:space="preserve">profesionálním šablonám pro </w:t>
+      </w:r>
+      <w:r>
+        <w:t>různé typy firemních prezentací.</w:t>
+      </w:r>
+      <w:r>
+        <w:t xml:space="preserve"> </w:t>
+      </w:r>
+      <w:r>
+        <w:t xml:space="preserve">Jedna z jeho nejlépe </w:t>
+      </w:r>
+      <w:r>
+        <w:t xml:space="preserve">vnímaných vlastností </w:t>
+      </w:r>
+      <w:r>
+        <w:t xml:space="preserve">je </w:t>
+      </w:r>
+      <w:r>
+        <w:t xml:space="preserve">skvělá integrace s dalšími nástroji od Microsoftu, jako např. </w:t>
+      </w:r>
+      <w:r>
+        <w:t>Word, Excel nebo komunikační SW Teams</w:t>
+      </w:r>
+      <w:r>
+        <w:t xml:space="preserve"> (</w:t>
+      </w:r>
+      <w:r>
+        <w:t>Microsoft, 2025</w:t>
+      </w:r>
+      <w:r>
+        <w:t>).</w:t>
+      </w:r>
+      <w:r>
+        <w:t xml:space="preserve"> </w:t>
+      </w:r>
+      <w:r>
+        <w:t xml:space="preserve">Významná výhoda </w:t>
+      </w:r>
+      <w:r>
+        <w:t xml:space="preserve">pro všechny uživatele nástrojů Office je bezesporu </w:t>
+      </w:r>
+      <w:r>
+        <w:t xml:space="preserve">generativní </w:t>
+      </w:r>
+      <w:r>
+        <w:t>AI funkce Copilot</w:t>
+      </w:r>
+      <w:r>
+        <w:t xml:space="preserve"> a také </w:t>
+      </w:r>
+      <w:r>
+        <w:t xml:space="preserve">pomocný nástroj Designer uvnitř PowerPointu, který </w:t>
+      </w:r>
+      <w:r>
+        <w:t xml:space="preserve">dokáže sám navrhnout </w:t>
+      </w:r>
+      <w:r>
+        <w:t xml:space="preserve">a upravit </w:t>
+      </w:r>
+      <w:r>
+        <w:t>rozložení a vizáž snímku</w:t>
+      </w:r>
+      <w:r>
+        <w:t xml:space="preserve">. Tato funkce je velmi </w:t>
+      </w:r>
+      <w:r>
+        <w:t>užitečná,</w:t>
+      </w:r>
+      <w:r>
+        <w:t xml:space="preserve"> p</w:t>
+      </w:r>
+      <w:r>
+        <w:t xml:space="preserve">okud uživatel nechce </w:t>
+      </w:r>
+      <w:r>
+        <w:t xml:space="preserve">dlouho trávit čas upravováním </w:t>
+      </w:r>
+      <w:r>
+        <w:t xml:space="preserve">vizuální stránky </w:t>
+      </w:r>
+      <w:r>
+        <w:t xml:space="preserve">snímků </w:t>
+      </w:r>
+      <w:r>
+        <w:t>ručně</w:t>
+      </w:r>
+      <w:r>
+        <w:t xml:space="preserve"> (</w:t>
+      </w:r>
+      <w:r>
+        <w:t>Microsoft Support, 2025</w:t>
+      </w:r>
+      <w:r>
+        <w:t>)</w:t>
+      </w:r>
+      <w:r>
+        <w:t>.</w:t>
+      </w:r>
+      <w:r>
+        <w:t xml:space="preserve"> Aplikace je multiplatformní</w:t>
+      </w:r>
+      <w:r>
+        <w:t xml:space="preserve"> a rovněž nabízí verzi webové aplikace, což z ní činí </w:t>
+      </w:r>
+      <w:r>
+        <w:t>univerzální nástroj pro firemní prostředí.</w:t>
+      </w:r>
+    </w:p>
+    <w:p>
+      <w:r>
+        <w:t>Za n</w:t>
+      </w:r>
+      <w:r>
+        <w:t>evýhod</w:t>
+      </w:r>
+      <w:r>
+        <w:t>y</w:t>
+      </w:r>
+      <w:r>
+        <w:t xml:space="preserve"> </w:t>
+      </w:r>
+      <w:r>
+        <w:t xml:space="preserve">PowerPointu se dá označit </w:t>
+      </w:r>
+      <w:r>
+        <w:t xml:space="preserve">nutnost </w:t>
+      </w:r>
+      <w:r>
+        <w:t>předplatného Microsoft 365, což může pro některé men</w:t>
+      </w:r>
+      <w:r>
+        <w:t xml:space="preserve">ší firmy a organizace </w:t>
+      </w:r>
+      <w:r>
+        <w:t>z</w:t>
+      </w:r>
+      <w:r>
+        <w:t xml:space="preserve">namenat </w:t>
+      </w:r>
+      <w:r>
+        <w:t>značnou finanční zátěž</w:t>
+      </w:r>
+      <w:r>
+        <w:t xml:space="preserve">. </w:t>
+      </w:r>
+      <w:r>
+        <w:t xml:space="preserve">Další obtíže může způsobit </w:t>
+      </w:r>
+      <w:r>
+        <w:t xml:space="preserve">nekompatibilita některých </w:t>
+      </w:r>
+      <w:r>
+        <w:t>efektů a animací z desktopové verze</w:t>
+      </w:r>
+      <w:r>
+        <w:t xml:space="preserve"> s</w:t>
+      </w:r>
+      <w:r>
+        <w:t> online verzí v</w:t>
+      </w:r>
+      <w:r>
+        <w:t> </w:t>
+      </w:r>
+      <w:r>
+        <w:t>prohlížeči</w:t>
+      </w:r>
+      <w:r>
+        <w:t xml:space="preserve">, což </w:t>
+      </w:r>
+      <w:r>
+        <w:t>může</w:t>
+      </w:r>
+      <w:r>
+        <w:t xml:space="preserve"> dle oficiálních dokumentací</w:t>
+      </w:r>
+      <w:r>
+        <w:t xml:space="preserve"> opravdu nastat</w:t>
+      </w:r>
+      <w:r>
+        <w:t xml:space="preserve"> </w:t>
+      </w:r>
+      <w:r>
+        <w:t xml:space="preserve">a způsobit problémy při prezentování </w:t>
+      </w:r>
+      <w:r>
+        <w:t xml:space="preserve">z jiného zařízení </w:t>
+      </w:r>
+      <w:r>
+        <w:t>(</w:t>
+      </w:r>
+      <w:r>
+        <w:t>Microsoft Support, 2025</w:t>
+      </w:r>
+      <w:r>
+        <w:t>)</w:t>
+      </w:r>
+      <w:r>
+        <w:t>.</w:t>
+      </w:r>
+      <w:r>
+        <w:t xml:space="preserve"> </w:t>
+      </w:r>
+    </w:p>
+    <w:p>
+      <w:pPr>
+        <w:pStyle w:val="Nadpis2"/>
+      </w:pPr>
+      <w:bookmarkStart w:id="6" w:name="_Toc214356349"/>
+      <w:r>
+        <w:t>Přehled open-source nástrojů</w:t>
+      </w:r>
+      <w:bookmarkEnd w:id="6"/>
+    </w:p>
+    <w:p>
+      <w:r>
         <w:t>Vlastní text kapitoly. Vlastní text kapitoly. Vlastní text kapitoly.</w:t>
       </w:r>
       <w:r>
@@ -3998,10 +4511,73 @@
     </w:p>
     <w:p>
       <w:pPr>
+        <w:pStyle w:val="Nadpis2"/>
+      </w:pPr>
+      <w:bookmarkStart w:id="7" w:name="_Toc214356350"/>
+      <w:r>
+        <w:t>Název další podkapitoly</w:t>
+      </w:r>
+      <w:bookmarkEnd w:id="7"/>
+    </w:p>
+    <w:p>
+      <w:r>
+        <w:t>Vlastní text kapitoly. Vlastní text kapitoly. Vlastní text kapitoly.</w:t>
+      </w:r>
+      <w:r>
+        <w:t xml:space="preserve"> </w:t>
+      </w:r>
+      <w:r>
+        <w:t>Vlastní text kapitoly.</w:t>
+      </w:r>
+      <w:r>
+        <w:t xml:space="preserve"> </w:t>
+      </w:r>
+      <w:r>
+        <w:t>Vlastní text kapitoly.</w:t>
+      </w:r>
+      <w:r>
+        <w:t xml:space="preserve"> </w:t>
+      </w:r>
+      <w:r>
+        <w:t>Vlastní text kapitoly.</w:t>
+      </w:r>
+      <w:r>
+        <w:t xml:space="preserve"> </w:t>
+      </w:r>
+      <w:r>
+        <w:t>Vlastní text kapitoly.</w:t>
+      </w:r>
+      <w:r>
+        <w:t xml:space="preserve"> </w:t>
+      </w:r>
+      <w:r>
+        <w:t>Vlastní text kapitoly.</w:t>
+      </w:r>
+      <w:r>
+        <w:t xml:space="preserve"> </w:t>
+      </w:r>
+      <w:r>
+        <w:t>Vlastní text kapitoly.</w:t>
+      </w:r>
+      <w:r>
+        <w:t xml:space="preserve"> </w:t>
+      </w:r>
+      <w:r>
+        <w:t>Vlastní text kapitoly.</w:t>
+      </w:r>
+      <w:r>
+        <w:t xml:space="preserve"> </w:t>
+      </w:r>
+      <w:r>
+        <w:t>Vlastní text kapitoly.</w:t>
+      </w:r>
+    </w:p>
+    <w:p>
+      <w:pPr>
         <w:pStyle w:val="Nadpis3"/>
       </w:pPr>
       <w:r>
-        <w:t>MS PowerPoint</w:t>
+        <w:t>Název</w:t>
       </w:r>
     </w:p>
     <w:p>
@@ -4059,232 +4635,45 @@
     </w:p>
     <w:p>
       <w:pPr>
-        <w:pStyle w:val="Nadpis2"/>
-      </w:pPr>
-      <w:bookmarkStart w:id="6" w:name="_Toc214356349"/>
+        <w:pStyle w:val="Nadpis3"/>
+      </w:pPr>
+      <w:r>
+        <w:t>Název</w:t>
+      </w:r>
+    </w:p>
+    <w:p>
+      <w:r>
+        <w:t>Vlastní text kapitoly. Vlastní text kapitoly. Vlastní text kapitoly.</w:t>
+      </w:r>
+      <w:r>
+        <w:t xml:space="preserve"> </w:t>
+      </w:r>
+      <w:r>
+        <w:t>Vlastní text kapitoly.</w:t>
+      </w:r>
+      <w:r>
+        <w:t xml:space="preserve"> </w:t>
+      </w:r>
+      <w:r>
+        <w:t>Vlastní text kapitoly.</w:t>
+      </w:r>
+      <w:r>
+        <w:t xml:space="preserve"> </w:t>
+      </w:r>
+      <w:r>
+        <w:t>Vlastní text kapitoly.</w:t>
+      </w:r>
+      <w:r>
+        <w:t xml:space="preserve"> </w:t>
+      </w:r>
+    </w:p>
+    <w:p>
+      <w:pPr>
+        <w:pStyle w:val="Nadpis1"/>
+      </w:pPr>
+      <w:bookmarkStart w:id="8" w:name="_Toc214356351"/>
       <w:r>
         <w:lastRenderedPageBreak/>
-        <w:t>Přehled open-source nástrojů</w:t>
-      </w:r>
-      <w:bookmarkEnd w:id="6"/>
-    </w:p>
-    <w:p>
-      <w:r>
-        <w:t>Vlastní text kapitoly. Vlastní text kapitoly. Vlastní text kapitoly.</w:t>
-      </w:r>
-      <w:r>
-        <w:t xml:space="preserve"> </w:t>
-      </w:r>
-      <w:r>
-        <w:t>Vlastní text kapitoly.</w:t>
-      </w:r>
-      <w:r>
-        <w:t xml:space="preserve"> </w:t>
-      </w:r>
-      <w:r>
-        <w:t>Vlastní text kapitoly.</w:t>
-      </w:r>
-      <w:r>
-        <w:t xml:space="preserve"> </w:t>
-      </w:r>
-      <w:r>
-        <w:t>Vlastní text kapitoly.</w:t>
-      </w:r>
-      <w:r>
-        <w:t xml:space="preserve"> </w:t>
-      </w:r>
-      <w:r>
-        <w:t>Vlastní text kapitoly.</w:t>
-      </w:r>
-      <w:r>
-        <w:t xml:space="preserve"> </w:t>
-      </w:r>
-      <w:r>
-        <w:t>Vlastní text kapitoly.</w:t>
-      </w:r>
-      <w:r>
-        <w:t xml:space="preserve"> </w:t>
-      </w:r>
-      <w:r>
-        <w:t>Vlastní text kapitoly.</w:t>
-      </w:r>
-      <w:r>
-        <w:t xml:space="preserve"> </w:t>
-      </w:r>
-      <w:r>
-        <w:t>Vlastní text kapitoly.</w:t>
-      </w:r>
-      <w:r>
-        <w:t xml:space="preserve"> </w:t>
-      </w:r>
-      <w:r>
-        <w:t>Vlastní text kapitoly.</w:t>
-      </w:r>
-    </w:p>
-    <w:p>
-      <w:pPr>
-        <w:pStyle w:val="Nadpis2"/>
-      </w:pPr>
-      <w:bookmarkStart w:id="7" w:name="_Toc214356350"/>
-      <w:r>
-        <w:t>Název další podkapitoly</w:t>
-      </w:r>
-      <w:bookmarkEnd w:id="7"/>
-    </w:p>
-    <w:p>
-      <w:r>
-        <w:t>Vlastní text kapitoly. Vlastní text kapitoly. Vlastní text kapitoly.</w:t>
-      </w:r>
-      <w:r>
-        <w:t xml:space="preserve"> </w:t>
-      </w:r>
-      <w:r>
-        <w:t>Vlastní text kapitoly.</w:t>
-      </w:r>
-      <w:r>
-        <w:t xml:space="preserve"> </w:t>
-      </w:r>
-      <w:r>
-        <w:t>Vlastní text kapitoly.</w:t>
-      </w:r>
-      <w:r>
-        <w:t xml:space="preserve"> </w:t>
-      </w:r>
-      <w:r>
-        <w:t>Vlastní text kapitoly.</w:t>
-      </w:r>
-      <w:r>
-        <w:t xml:space="preserve"> </w:t>
-      </w:r>
-      <w:r>
-        <w:t>Vlastní text kapitoly.</w:t>
-      </w:r>
-      <w:r>
-        <w:t xml:space="preserve"> </w:t>
-      </w:r>
-      <w:r>
-        <w:t>Vlastní text kapitoly.</w:t>
-      </w:r>
-      <w:r>
-        <w:t xml:space="preserve"> </w:t>
-      </w:r>
-      <w:r>
-        <w:t>Vlastní text kapitoly.</w:t>
-      </w:r>
-      <w:r>
-        <w:t xml:space="preserve"> </w:t>
-      </w:r>
-      <w:r>
-        <w:t>Vlastní text kapitoly.</w:t>
-      </w:r>
-      <w:r>
-        <w:t xml:space="preserve"> </w:t>
-      </w:r>
-      <w:r>
-        <w:t>Vlastní text kapitoly.</w:t>
-      </w:r>
-    </w:p>
-    <w:p>
-      <w:pPr>
-        <w:pStyle w:val="Nadpis3"/>
-      </w:pPr>
-      <w:r>
-        <w:t>Název</w:t>
-      </w:r>
-    </w:p>
-    <w:p>
-      <w:r>
-        <w:t>Vlastní text kapitoly. Vlastní text kapitoly. Vlastní text kapitoly.</w:t>
-      </w:r>
-      <w:r>
-        <w:t xml:space="preserve"> </w:t>
-      </w:r>
-      <w:r>
-        <w:t>Vlastní text kapitoly.</w:t>
-      </w:r>
-      <w:r>
-        <w:t xml:space="preserve"> </w:t>
-      </w:r>
-      <w:r>
-        <w:t>Vlastní text kapitoly.</w:t>
-      </w:r>
-      <w:r>
-        <w:t xml:space="preserve"> </w:t>
-      </w:r>
-      <w:r>
-        <w:t>Vlastní text kapitoly.</w:t>
-      </w:r>
-      <w:r>
-        <w:t xml:space="preserve"> </w:t>
-      </w:r>
-      <w:r>
-        <w:t>Vlastní text kapitoly.</w:t>
-      </w:r>
-      <w:r>
-        <w:t xml:space="preserve"> </w:t>
-      </w:r>
-      <w:r>
-        <w:t>Vlastní text kapitoly.</w:t>
-      </w:r>
-      <w:r>
-        <w:t xml:space="preserve"> </w:t>
-      </w:r>
-      <w:r>
-        <w:t>Vlastní text kapitoly.</w:t>
-      </w:r>
-      <w:r>
-        <w:t xml:space="preserve"> </w:t>
-      </w:r>
-      <w:r>
-        <w:t>Vlastní text kapitoly.</w:t>
-      </w:r>
-      <w:r>
-        <w:t xml:space="preserve"> </w:t>
-      </w:r>
-      <w:r>
-        <w:t>Vlastní text kapitoly.</w:t>
-      </w:r>
-    </w:p>
-    <w:p>
-      <w:pPr>
-        <w:pStyle w:val="Nadpis3"/>
-      </w:pPr>
-      <w:r>
-        <w:t>Název</w:t>
-      </w:r>
-    </w:p>
-    <w:p>
-      <w:r>
-        <w:t>Vlastní text kapitoly. Vlastní text kapitoly. Vlastní text kapitoly.</w:t>
-      </w:r>
-      <w:r>
-        <w:t xml:space="preserve"> </w:t>
-      </w:r>
-      <w:r>
-        <w:t>Vlastní text kapitoly.</w:t>
-      </w:r>
-      <w:r>
-        <w:t xml:space="preserve"> </w:t>
-      </w:r>
-      <w:r>
-        <w:t>Vlastní text kapitoly.</w:t>
-      </w:r>
-      <w:r>
-        <w:t xml:space="preserve"> </w:t>
-      </w:r>
-      <w:r>
-        <w:t>Vlastní text kapitoly.</w:t>
-      </w:r>
-      <w:r>
-        <w:t xml:space="preserve"> </w:t>
-      </w:r>
-    </w:p>
-    <w:p>
-      <w:pPr>
-        <w:pStyle w:val="Nadpis1"/>
-      </w:pPr>
-      <w:bookmarkStart w:id="8" w:name="_Toc214356351"/>
-      <w:r>
         <w:t>Obrázky, tabulky</w:t>
       </w:r>
       <w:r>
@@ -4518,7 +4907,6 @@
         <w:rPr>
           <w:noProof/>
         </w:rPr>
-        <w:lastRenderedPageBreak/>
         <w:t xml:space="preserve">Zdroj: </w:t>
       </w:r>
       <w:r>
@@ -5088,316 +5476,12 @@
       <w:pPr>
         <w:pStyle w:val="Nadpis2"/>
       </w:pPr>
-      <w:bookmarkStart w:id="14" w:name="_Toc214356354"/>
-      <w:r>
-        <w:t xml:space="preserve">Rovnice, vzorce </w:t>
-      </w:r>
-      <w:r>
-        <w:t>a </w:t>
-      </w:r>
-      <w:r>
-        <w:t>funkce</w:t>
+      <w:bookmarkStart w:id="14" w:name="_Toc214356355"/>
+      <w:bookmarkStart w:id="15" w:name="_Toc60053869"/>
+      <w:r>
+        <w:t>Výčty a seznamy</w:t>
       </w:r>
       <w:bookmarkEnd w:id="14"/>
-    </w:p>
-    <w:p>
-      <w:pPr>
-        <w:rPr>
-          <w:color w:val="0070C0"/>
-        </w:rPr>
-      </w:pPr>
-      <w:r>
-        <w:rPr>
-          <w:color w:val="0070C0"/>
-        </w:rPr>
-        <w:t xml:space="preserve">Rovnice uvedené v práci jsou napsané pomocí Editoru rovnic vždy na samostatném řádku, centrované </w:t>
-      </w:r>
-      <w:r>
-        <w:rPr>
-          <w:color w:val="0070C0"/>
-        </w:rPr>
-        <w:t>a </w:t>
-      </w:r>
-      <w:r>
-        <w:rPr>
-          <w:color w:val="0070C0"/>
-        </w:rPr>
-        <w:t xml:space="preserve">číslo rovnice uvedené v závorce je zarovnáno vpravo. </w:t>
-      </w:r>
-    </w:p>
-    <w:p>
-      <m:oMathPara>
-        <m:oMath>
-          <m:eqArr>
-            <m:eqArrPr>
-              <m:maxDist m:val="1"/>
-              <m:ctrlPr>
-                <w:rPr>
-                  <w:rFonts w:ascii="Cambria Math" w:hAnsi="Cambria Math"/>
-                  <w:i/>
-                  <w:lang w:val="en-US"/>
-                </w:rPr>
-              </m:ctrlPr>
-            </m:eqArrPr>
-            <m:e>
-              <m:sSup>
-                <m:sSupPr>
-                  <m:ctrlPr>
-                    <w:rPr>
-                      <w:rFonts w:ascii="Cambria Math" w:hAnsi="Cambria Math"/>
-                    </w:rPr>
-                  </m:ctrlPr>
-                </m:sSupPr>
-                <m:e>
-                  <m:d>
-                    <m:dPr>
-                      <m:ctrlPr>
-                        <w:rPr>
-                          <w:rFonts w:ascii="Cambria Math" w:hAnsi="Cambria Math"/>
-                        </w:rPr>
-                      </m:ctrlPr>
-                    </m:dPr>
-                    <m:e>
-                      <m:r>
-                        <w:rPr>
-                          <w:rFonts w:ascii="Cambria Math" w:hAnsi="Cambria Math"/>
-                        </w:rPr>
-                        <m:t>x</m:t>
-                      </m:r>
-                      <m:r>
-                        <w:rPr>
-                          <w:rFonts w:ascii="Cambria Math" w:hAnsi="Cambria Math"/>
-                        </w:rPr>
-                        <m:t>+</m:t>
-                      </m:r>
-                      <m:r>
-                        <w:rPr>
-                          <w:rFonts w:ascii="Cambria Math" w:hAnsi="Cambria Math"/>
-                        </w:rPr>
-                        <m:t>a</m:t>
-                      </m:r>
-                    </m:e>
-                  </m:d>
-                </m:e>
-                <m:sup>
-                  <m:r>
-                    <w:rPr>
-                      <w:rFonts w:ascii="Cambria Math" w:hAnsi="Cambria Math"/>
-                    </w:rPr>
-                    <m:t>n</m:t>
-                  </m:r>
-                </m:sup>
-              </m:sSup>
-              <m:r>
-                <w:rPr>
-                  <w:rFonts w:ascii="Cambria Math" w:eastAsia="Cambria Math" w:hAnsi="Cambria Math" w:cs="Cambria Math"/>
-                </w:rPr>
-                <m:t>=</m:t>
-              </m:r>
-              <m:nary>
-                <m:naryPr>
-                  <m:chr m:val="∑"/>
-                  <m:grow m:val="1"/>
-                  <m:ctrlPr>
-                    <w:rPr>
-                      <w:rFonts w:ascii="Cambria Math" w:hAnsi="Cambria Math"/>
-                    </w:rPr>
-                  </m:ctrlPr>
-                </m:naryPr>
-                <m:sub>
-                  <m:r>
-                    <w:rPr>
-                      <w:rFonts w:ascii="Cambria Math" w:eastAsia="Cambria Math" w:hAnsi="Cambria Math" w:cs="Cambria Math"/>
-                    </w:rPr>
-                    <m:t>k</m:t>
-                  </m:r>
-                  <m:r>
-                    <w:rPr>
-                      <w:rFonts w:ascii="Cambria Math" w:eastAsia="Cambria Math" w:hAnsi="Cambria Math" w:cs="Cambria Math"/>
-                    </w:rPr>
-                    <m:t>=0</m:t>
-                  </m:r>
-                </m:sub>
-                <m:sup>
-                  <m:r>
-                    <w:rPr>
-                      <w:rFonts w:ascii="Cambria Math" w:eastAsia="Cambria Math" w:hAnsi="Cambria Math" w:cs="Cambria Math"/>
-                    </w:rPr>
-                    <m:t>n</m:t>
-                  </m:r>
-                </m:sup>
-                <m:e>
-                  <m:d>
-                    <m:dPr>
-                      <m:ctrlPr>
-                        <w:rPr>
-                          <w:rFonts w:ascii="Cambria Math" w:hAnsi="Cambria Math"/>
-                        </w:rPr>
-                      </m:ctrlPr>
-                    </m:dPr>
-                    <m:e>
-                      <m:f>
-                        <m:fPr>
-                          <m:type m:val="noBar"/>
-                          <m:ctrlPr>
-                            <w:rPr>
-                              <w:rFonts w:ascii="Cambria Math" w:hAnsi="Cambria Math"/>
-                            </w:rPr>
-                          </m:ctrlPr>
-                        </m:fPr>
-                        <m:num>
-                          <m:r>
-                            <w:rPr>
-                              <w:rFonts w:ascii="Cambria Math" w:eastAsia="Cambria Math" w:hAnsi="Cambria Math" w:cs="Cambria Math"/>
-                            </w:rPr>
-                            <m:t>n</m:t>
-                          </m:r>
-                        </m:num>
-                        <m:den>
-                          <m:r>
-                            <w:rPr>
-                              <w:rFonts w:ascii="Cambria Math" w:eastAsia="Cambria Math" w:hAnsi="Cambria Math" w:cs="Cambria Math"/>
-                            </w:rPr>
-                            <m:t>k</m:t>
-                          </m:r>
-                        </m:den>
-                      </m:f>
-                    </m:e>
-                  </m:d>
-                  <m:sSup>
-                    <m:sSupPr>
-                      <m:ctrlPr>
-                        <w:rPr>
-                          <w:rFonts w:ascii="Cambria Math" w:hAnsi="Cambria Math"/>
-                        </w:rPr>
-                      </m:ctrlPr>
-                    </m:sSupPr>
-                    <m:e>
-                      <m:r>
-                        <w:rPr>
-                          <w:rFonts w:ascii="Cambria Math" w:eastAsia="Cambria Math" w:hAnsi="Cambria Math" w:cs="Cambria Math"/>
-                        </w:rPr>
-                        <m:t>x</m:t>
-                      </m:r>
-                    </m:e>
-                    <m:sup>
-                      <m:r>
-                        <w:rPr>
-                          <w:rFonts w:ascii="Cambria Math" w:eastAsia="Cambria Math" w:hAnsi="Cambria Math" w:cs="Cambria Math"/>
-                        </w:rPr>
-                        <m:t>k</m:t>
-                      </m:r>
-                    </m:sup>
-                  </m:sSup>
-                  <m:sSup>
-                    <m:sSupPr>
-                      <m:ctrlPr>
-                        <w:rPr>
-                          <w:rFonts w:ascii="Cambria Math" w:hAnsi="Cambria Math"/>
-                        </w:rPr>
-                      </m:ctrlPr>
-                    </m:sSupPr>
-                    <m:e>
-                      <m:r>
-                        <w:rPr>
-                          <w:rFonts w:ascii="Cambria Math" w:eastAsia="Cambria Math" w:hAnsi="Cambria Math" w:cs="Cambria Math"/>
-                        </w:rPr>
-                        <m:t>a</m:t>
-                      </m:r>
-                    </m:e>
-                    <m:sup>
-                      <m:r>
-                        <w:rPr>
-                          <w:rFonts w:ascii="Cambria Math" w:eastAsia="Cambria Math" w:hAnsi="Cambria Math" w:cs="Cambria Math"/>
-                        </w:rPr>
-                        <m:t>n</m:t>
-                      </m:r>
-                      <m:r>
-                        <w:rPr>
-                          <w:rFonts w:ascii="Cambria Math" w:eastAsia="Cambria Math" w:hAnsi="Cambria Math" w:cs="Cambria Math"/>
-                        </w:rPr>
-                        <m:t>-</m:t>
-                      </m:r>
-                      <m:r>
-                        <w:rPr>
-                          <w:rFonts w:ascii="Cambria Math" w:eastAsia="Cambria Math" w:hAnsi="Cambria Math" w:cs="Cambria Math"/>
-                        </w:rPr>
-                        <m:t>k</m:t>
-                      </m:r>
-                    </m:sup>
-                  </m:sSup>
-                </m:e>
-              </m:nary>
-              <m:r>
-                <w:rPr>
-                  <w:rFonts w:ascii="Cambria Math" w:hAnsi="Cambria Math"/>
-                </w:rPr>
-                <m:t>#</m:t>
-              </m:r>
-              <m:d>
-                <m:dPr>
-                  <m:ctrlPr>
-                    <w:rPr>
-                      <w:rFonts w:ascii="Cambria Math" w:hAnsi="Cambria Math"/>
-                      <w:i/>
-                    </w:rPr>
-                  </m:ctrlPr>
-                </m:dPr>
-                <m:e>
-                  <m:r>
-                    <w:rPr>
-                      <w:rFonts w:ascii="Cambria Math" w:hAnsi="Cambria Math"/>
-                    </w:rPr>
-                    <m:t>1</m:t>
-                  </m:r>
-                </m:e>
-              </m:d>
-              <m:ctrlPr>
-                <w:rPr>
-                  <w:rFonts w:ascii="Cambria Math" w:hAnsi="Cambria Math"/>
-                  <w:i/>
-                </w:rPr>
-              </m:ctrlPr>
-            </m:e>
-          </m:eqArr>
-        </m:oMath>
-      </m:oMathPara>
-    </w:p>
-    <w:p>
-      <w:pPr>
-        <w:rPr>
-          <w:color w:val="0070C0"/>
-        </w:rPr>
-      </w:pPr>
-      <w:r>
-        <w:rPr>
-          <w:color w:val="0070C0"/>
-        </w:rPr>
-        <w:t xml:space="preserve">Číslo rovnice lze v Editoru rovnic vložit přímo použitím symbolu #(číslo rovnice) hned za matematický výraz. Matematický výraz se automaticky vycentruje </w:t>
-      </w:r>
-      <w:r>
-        <w:rPr>
-          <w:color w:val="0070C0"/>
-        </w:rPr>
-        <w:t>a </w:t>
-      </w:r>
-      <w:r>
-        <w:rPr>
-          <w:color w:val="0070C0"/>
-        </w:rPr>
-        <w:t>číslo v závorce se zarovná doprava.</w:t>
-      </w:r>
-    </w:p>
-    <w:p>
-      <w:pPr>
-        <w:pStyle w:val="Nadpis2"/>
-      </w:pPr>
-      <w:bookmarkStart w:id="15" w:name="_Toc60053869"/>
-      <w:bookmarkStart w:id="16" w:name="_Toc214356355"/>
-      <w:r>
-        <w:t>Výčty a seznamy</w:t>
-      </w:r>
-      <w:bookmarkEnd w:id="16"/>
     </w:p>
     <w:p>
       <w:pPr>
@@ -5458,6 +5542,7 @@
         </w:numPr>
       </w:pPr>
       <w:r>
+        <w:lastRenderedPageBreak/>
         <w:t>jedno slovo,</w:t>
       </w:r>
     </w:p>
@@ -5571,12 +5656,11 @@
       <w:pPr>
         <w:pStyle w:val="Nadpis2"/>
       </w:pPr>
-      <w:bookmarkStart w:id="17" w:name="_Toc214356356"/>
-      <w:r>
-        <w:lastRenderedPageBreak/>
+      <w:bookmarkStart w:id="16" w:name="_Toc214356356"/>
+      <w:r>
         <w:t>Citace</w:t>
       </w:r>
-      <w:bookmarkEnd w:id="17"/>
+      <w:bookmarkEnd w:id="16"/>
     </w:p>
     <w:p>
       <w:pPr>
@@ -5670,13 +5754,13 @@
         </w:numPr>
         <w:ind w:left="431" w:hanging="431"/>
       </w:pPr>
-      <w:bookmarkStart w:id="18" w:name="_Toc214356357"/>
+      <w:bookmarkStart w:id="17" w:name="_Toc214356357"/>
       <w:r>
         <w:lastRenderedPageBreak/>
         <w:t>Závěr</w:t>
       </w:r>
       <w:bookmarkEnd w:id="15"/>
-      <w:bookmarkEnd w:id="18"/>
+      <w:bookmarkEnd w:id="17"/>
     </w:p>
     <w:p>
       <w:pPr>
@@ -5795,12 +5879,12 @@
         </w:numPr>
         <w:ind w:left="431" w:hanging="431"/>
       </w:pPr>
-      <w:bookmarkStart w:id="19" w:name="_Toc214356358"/>
+      <w:bookmarkStart w:id="18" w:name="_Toc214356358"/>
       <w:r>
         <w:lastRenderedPageBreak/>
         <w:t>Seznam použité literatury</w:t>
       </w:r>
-      <w:bookmarkEnd w:id="19"/>
+      <w:bookmarkEnd w:id="18"/>
     </w:p>
     <w:p>
       <w:pPr>
@@ -6307,11 +6391,19 @@
       <w:r>
         <w:t xml:space="preserve"> </w:t>
       </w:r>
+      <w:proofErr w:type="spellStart"/>
       <w:r>
         <w:rPr>
           <w:rStyle w:val="Zdraznn"/>
         </w:rPr>
-        <w:t xml:space="preserve">Keynote – </w:t>
+        <w:t>Keynote</w:t>
+      </w:r>
+      <w:proofErr w:type="spellEnd"/>
+      <w:r>
+        <w:rPr>
+          <w:rStyle w:val="Zdraznn"/>
+        </w:rPr>
+        <w:t xml:space="preserve"> – </w:t>
       </w:r>
       <w:proofErr w:type="spellStart"/>
       <w:r>
@@ -6411,13 +6503,27 @@
         <w:rPr>
           <w:rStyle w:val="Zdraznn"/>
         </w:rPr>
-        <w:t xml:space="preserve">Microsoft PowerPoint vs. Apple Keynote: </w:t>
+        <w:t xml:space="preserve">Microsoft PowerPoint vs. Apple </w:t>
       </w:r>
       <w:proofErr w:type="spellStart"/>
       <w:r>
         <w:rPr>
           <w:rStyle w:val="Zdraznn"/>
         </w:rPr>
+        <w:t>Keynote</w:t>
+      </w:r>
+      <w:proofErr w:type="spellEnd"/>
+      <w:r>
+        <w:rPr>
+          <w:rStyle w:val="Zdraznn"/>
+        </w:rPr>
+        <w:t xml:space="preserve">: </w:t>
+      </w:r>
+      <w:proofErr w:type="spellStart"/>
+      <w:r>
+        <w:rPr>
+          <w:rStyle w:val="Zdraznn"/>
+        </w:rPr>
         <w:t>Which</w:t>
       </w:r>
       <w:proofErr w:type="spellEnd"/>
@@ -6492,6 +6598,265 @@
             <w:rStyle w:val="Hypertextovodkaz"/>
           </w:rPr>
           <w:t>https://www.howtogeek.com/microsoft-powerpoint-vs-apple-keynote-which-is-best-for-you/</w:t>
+        </w:r>
+      </w:hyperlink>
+    </w:p>
+    <w:p>
+      <w:pPr>
+        <w:pStyle w:val="Seznamliteratury"/>
+      </w:pPr>
+      <w:r>
+        <w:rPr>
+          <w:rStyle w:val="Siln"/>
+          <w:b w:val="0"/>
+          <w:bCs w:val="0"/>
+        </w:rPr>
+        <w:t>CANVA.</w:t>
+      </w:r>
+      <w:r>
+        <w:t xml:space="preserve"> </w:t>
+      </w:r>
+      <w:r>
+        <w:rPr>
+          <w:rStyle w:val="Zdraznn"/>
+        </w:rPr>
+        <w:t>Canva Presentations.</w:t>
+      </w:r>
+      <w:r>
+        <w:t xml:space="preserve"> [online]. [cit. 2025-11-21].</w:t>
+      </w:r>
+      <w:r>
+        <w:br/>
+        <w:t xml:space="preserve">Dostupné z: </w:t>
+      </w:r>
+      <w:hyperlink r:id="rId25" w:tgtFrame="_new" w:history="1">
+        <w:r>
+          <w:rPr>
+            <w:rStyle w:val="Hypertextovodkaz"/>
+          </w:rPr>
+          <w:t>https://www.canva.com/presentations/</w:t>
+        </w:r>
+      </w:hyperlink>
+    </w:p>
+    <w:p>
+      <w:pPr>
+        <w:pStyle w:val="Seznamliteratury"/>
+      </w:pPr>
+      <w:r>
+        <w:rPr>
+          <w:rStyle w:val="Siln"/>
+          <w:b w:val="0"/>
+          <w:bCs w:val="0"/>
+        </w:rPr>
+        <w:t>CANVA NEWSROOM.</w:t>
+      </w:r>
+      <w:r>
+        <w:t xml:space="preserve"> </w:t>
+      </w:r>
+      <w:r>
+        <w:rPr>
+          <w:rStyle w:val="Zdraznn"/>
+        </w:rPr>
+        <w:t xml:space="preserve">New </w:t>
+      </w:r>
+      <w:proofErr w:type="spellStart"/>
+      <w:r>
+        <w:rPr>
+          <w:rStyle w:val="Zdraznn"/>
+        </w:rPr>
+        <w:t>Canva</w:t>
+      </w:r>
+      <w:proofErr w:type="spellEnd"/>
+      <w:r>
+        <w:rPr>
+          <w:rStyle w:val="Zdraznn"/>
+        </w:rPr>
+        <w:t xml:space="preserve"> </w:t>
+      </w:r>
+      <w:proofErr w:type="spellStart"/>
+      <w:r>
+        <w:rPr>
+          <w:rStyle w:val="Zdraznn"/>
+        </w:rPr>
+        <w:t>Presentations</w:t>
+      </w:r>
+      <w:proofErr w:type="spellEnd"/>
+      <w:r>
+        <w:rPr>
+          <w:rStyle w:val="Zdraznn"/>
+        </w:rPr>
+        <w:t xml:space="preserve"> </w:t>
+      </w:r>
+      <w:proofErr w:type="spellStart"/>
+      <w:r>
+        <w:rPr>
+          <w:rStyle w:val="Zdraznn"/>
+        </w:rPr>
+        <w:t>features</w:t>
+      </w:r>
+      <w:proofErr w:type="spellEnd"/>
+      <w:r>
+        <w:rPr>
+          <w:rStyle w:val="Zdraznn"/>
+        </w:rPr>
+        <w:t>.</w:t>
+      </w:r>
+      <w:r>
+        <w:t xml:space="preserve"> [online]. [cit. 2025-11-</w:t>
+      </w:r>
+      <w:r>
+        <w:t>23</w:t>
+      </w:r>
+      <w:r>
+        <w:t>].</w:t>
+      </w:r>
+      <w:r>
+        <w:br/>
+        <w:t xml:space="preserve">Dostupné z: </w:t>
+      </w:r>
+      <w:hyperlink r:id="rId26" w:tgtFrame="_new" w:history="1">
+        <w:r>
+          <w:rPr>
+            <w:rStyle w:val="Hypertextovodkaz"/>
+          </w:rPr>
+          <w:t>https://www.canva.com/newsroom/news/new-canva-presentations-features/</w:t>
+        </w:r>
+      </w:hyperlink>
+    </w:p>
+    <w:p>
+      <w:pPr>
+        <w:pStyle w:val="Seznamliteratury"/>
+      </w:pPr>
+      <w:r>
+        <w:rPr>
+          <w:rStyle w:val="Siln"/>
+          <w:b w:val="0"/>
+          <w:bCs w:val="0"/>
+        </w:rPr>
+        <w:t>MICROSOFT.</w:t>
+      </w:r>
+      <w:r>
+        <w:t xml:space="preserve"> </w:t>
+      </w:r>
+      <w:r>
+        <w:rPr>
+          <w:rStyle w:val="Zdraznn"/>
+        </w:rPr>
+        <w:t>Microsoft PowerPoint.</w:t>
+      </w:r>
+      <w:r>
+        <w:t xml:space="preserve"> Microsoft 365 [online]. [cit. 2025-11-23].</w:t>
+      </w:r>
+      <w:r>
+        <w:br/>
+        <w:t xml:space="preserve">Dostupné z: </w:t>
+      </w:r>
+      <w:hyperlink r:id="rId27" w:tgtFrame="_new" w:history="1">
+        <w:r>
+          <w:rPr>
+            <w:rStyle w:val="Hypertextovodkaz"/>
+          </w:rPr>
+          <w:t>https://www.microsoft.com/en-us/microsoft-365/powerpoint</w:t>
+        </w:r>
+      </w:hyperlink>
+    </w:p>
+    <w:p>
+      <w:pPr>
+        <w:pStyle w:val="Seznamliteratury"/>
+      </w:pPr>
+      <w:r>
+        <w:rPr>
+          <w:rStyle w:val="Siln"/>
+          <w:b w:val="0"/>
+          <w:bCs w:val="0"/>
+        </w:rPr>
+        <w:t>MICROSOFT SUPPORT.</w:t>
+      </w:r>
+      <w:r>
+        <w:rPr>
+          <w:b/>
+          <w:bCs/>
+        </w:rPr>
+        <w:t xml:space="preserve"> </w:t>
+      </w:r>
+      <w:proofErr w:type="spellStart"/>
+      <w:r>
+        <w:rPr>
+          <w:rStyle w:val="Zdraznn"/>
+        </w:rPr>
+        <w:t>Create</w:t>
+      </w:r>
+      <w:proofErr w:type="spellEnd"/>
+      <w:r>
+        <w:rPr>
+          <w:rStyle w:val="Zdraznn"/>
+        </w:rPr>
+        <w:t xml:space="preserve"> </w:t>
+      </w:r>
+      <w:proofErr w:type="spellStart"/>
+      <w:r>
+        <w:rPr>
+          <w:rStyle w:val="Zdraznn"/>
+        </w:rPr>
+        <w:t>professional</w:t>
+      </w:r>
+      <w:proofErr w:type="spellEnd"/>
+      <w:r>
+        <w:rPr>
+          <w:rStyle w:val="Zdraznn"/>
+        </w:rPr>
+        <w:t xml:space="preserve"> slide </w:t>
+      </w:r>
+      <w:proofErr w:type="spellStart"/>
+      <w:r>
+        <w:rPr>
+          <w:rStyle w:val="Zdraznn"/>
+        </w:rPr>
+        <w:t>layouts</w:t>
+      </w:r>
+      <w:proofErr w:type="spellEnd"/>
+      <w:r>
+        <w:rPr>
+          <w:rStyle w:val="Zdraznn"/>
+        </w:rPr>
+        <w:t xml:space="preserve"> </w:t>
+      </w:r>
+      <w:proofErr w:type="spellStart"/>
+      <w:r>
+        <w:rPr>
+          <w:rStyle w:val="Zdraznn"/>
+        </w:rPr>
+        <w:t>with</w:t>
+      </w:r>
+      <w:proofErr w:type="spellEnd"/>
+      <w:r>
+        <w:rPr>
+          <w:rStyle w:val="Zdraznn"/>
+        </w:rPr>
+        <w:t xml:space="preserve"> Designer.</w:t>
+      </w:r>
+      <w:r>
+        <w:t xml:space="preserve"> [online]. [cit. 2025-11-</w:t>
+      </w:r>
+      <w:r>
+        <w:t>23</w:t>
+      </w:r>
+      <w:r>
+        <w:t>].</w:t>
+      </w:r>
+      <w:r>
+        <w:br/>
+        <w:t>Dostupné z:</w:t>
+      </w:r>
+      <w:r>
+        <w:br/>
+      </w:r>
+      <w:hyperlink r:id="rId28" w:tgtFrame="_new" w:history="1">
+        <w:r>
+          <w:rPr>
+            <w:rStyle w:val="Hypertextovodkaz"/>
+          </w:rPr>
+          <w:t>https://support.microsoft.com/en-us/office/create-professional-slide-layouts-with-designer-53c77d7b-dc40-45c2-b684-81415eac0617</w:t>
         </w:r>
       </w:hyperlink>
     </w:p>
@@ -6505,7 +6870,7 @@
         <w:ind w:left="357" w:hanging="357"/>
         <w:jc w:val="left"/>
         <w:sectPr>
-          <w:footerReference w:type="default" r:id="rId25"/>
+          <w:footerReference w:type="default" r:id="rId29"/>
           <w:pgSz w:w="11906" w:h="16838"/>
           <w:pgMar w:top="1417" w:right="1417" w:bottom="1417" w:left="1417" w:header="708" w:footer="708" w:gutter="0"/>
           <w:cols w:space="708"/>
@@ -6522,12 +6887,12 @@
         </w:numPr>
         <w:ind w:left="431" w:hanging="431"/>
       </w:pPr>
-      <w:bookmarkStart w:id="20" w:name="_Toc214356359"/>
+      <w:bookmarkStart w:id="19" w:name="_Toc214356359"/>
       <w:r>
         <w:lastRenderedPageBreak/>
         <w:t>Přílohy</w:t>
       </w:r>
-      <w:bookmarkEnd w:id="20"/>
+      <w:bookmarkEnd w:id="19"/>
     </w:p>
     <w:p>
       <w:pPr>
@@ -7014,7 +7379,7 @@
       </w:r>
     </w:p>
     <w:sectPr>
-      <w:footerReference w:type="default" r:id="rId26"/>
+      <w:footerReference w:type="default" r:id="rId30"/>
       <w:pgSz w:w="11906" w:h="16838"/>
       <w:pgMar w:top="1417" w:right="1417" w:bottom="1417" w:left="1417" w:header="708" w:footer="708" w:gutter="0"/>
       <w:cols w:space="708"/>

</xml_diff>

<commit_message>
Přidány další kapitoly, menší úpravy textu
</commit_message>
<xml_diff>
--- a/semestralni_prace_rojka.docx
+++ b/semestralni_prace_rojka.docx
@@ -482,7 +482,7 @@
           <w:sz w:val="28"/>
           <w:szCs w:val="28"/>
         </w:rPr>
-        <w:t>23. 11. 2025</w:t>
+        <w:t>25. 11. 2025</w:t>
       </w:r>
       <w:r>
         <w:rPr>
@@ -2537,13 +2537,25 @@
         <w:t xml:space="preserve">Cílem této </w:t>
       </w:r>
       <w:r>
-        <w:t xml:space="preserve">práce je čtenářům přiblížit </w:t>
+        <w:t>práce je čtenářům př</w:t>
+      </w:r>
+      <w:r>
+        <w:t>edstavit</w:t>
+      </w:r>
+      <w:r>
+        <w:t xml:space="preserve"> </w:t>
       </w:r>
       <w:r>
         <w:t>prezentační software MS PowerPoint</w:t>
       </w:r>
       <w:r>
-        <w:t xml:space="preserve">, některé jeho možné alternativy </w:t>
+        <w:t xml:space="preserve">, </w:t>
+      </w:r>
+      <w:r>
+        <w:t xml:space="preserve">přiblížit </w:t>
+      </w:r>
+      <w:r>
+        <w:t xml:space="preserve">některé jeho možné alternativy </w:t>
       </w:r>
       <w:r>
         <w:t>s</w:t>
@@ -2555,27 +2567,24 @@
         <w:t xml:space="preserve">a popsat </w:t>
       </w:r>
       <w:r>
-        <w:t xml:space="preserve">využití </w:t>
+        <w:t>přednosti a také slabin</w:t>
+      </w:r>
+      <w:r>
+        <w:t xml:space="preserve">y </w:t>
+      </w:r>
+      <w:r>
+        <w:t xml:space="preserve">tohoto typu </w:t>
+      </w:r>
+      <w:r>
+        <w:t xml:space="preserve">softwaru </w:t>
+      </w:r>
+      <w:r>
+        <w:t xml:space="preserve">ve firemním </w:t>
       </w:r>
       <w:r>
         <w:t xml:space="preserve">a </w:t>
       </w:r>
       <w:r>
-        <w:t xml:space="preserve">benefity </w:t>
-      </w:r>
-      <w:r>
-        <w:t xml:space="preserve">tohoto typu </w:t>
-      </w:r>
-      <w:r>
-        <w:t xml:space="preserve">softwaru </w:t>
-      </w:r>
-      <w:r>
-        <w:t xml:space="preserve">ve firemním </w:t>
-      </w:r>
-      <w:r>
-        <w:t xml:space="preserve">a </w:t>
-      </w:r>
-      <w:r>
         <w:t xml:space="preserve">školním </w:t>
       </w:r>
       <w:r>
@@ -2598,6 +2607,9 @@
       </w:r>
       <w:r>
         <w:t xml:space="preserve"> těchto </w:t>
+      </w:r>
+      <w:r>
+        <w:t xml:space="preserve">jednotlivých </w:t>
       </w:r>
       <w:r>
         <w:t>nástrojích</w:t>
@@ -3902,7 +3914,10 @@
         <w:t>Hlavní slabiny má Apple Keynote</w:t>
       </w:r>
       <w:r>
-        <w:t xml:space="preserve"> ve své kompatibilitě s prezentacemi formátu .pptx</w:t>
+        <w:t xml:space="preserve"> ve své kompatibilitě s prezentacemi formátu </w:t>
+      </w:r>
+      <w:r>
+        <w:t>PPTX</w:t>
       </w:r>
       <w:r>
         <w:t xml:space="preserve">, kde občas může dojít </w:t>
@@ -4094,11 +4109,9 @@
       <w:r>
         <w:t xml:space="preserve"> </w:t>
       </w:r>
-      <w:proofErr w:type="spellStart"/>
       <w:r>
         <w:t>Canva</w:t>
       </w:r>
-      <w:proofErr w:type="spellEnd"/>
       <w:r>
         <w:t xml:space="preserve"> podporuje </w:t>
       </w:r>
@@ -4126,20 +4139,13 @@
       <w:r>
         <w:t>„</w:t>
       </w:r>
-      <w:proofErr w:type="spellStart"/>
-      <w:r>
-        <w:t>Talking</w:t>
-      </w:r>
-      <w:proofErr w:type="spellEnd"/>
-      <w:r>
-        <w:t xml:space="preserve"> </w:t>
-      </w:r>
-      <w:proofErr w:type="spellStart"/>
+      <w:r>
+        <w:t xml:space="preserve">Talking </w:t>
+      </w:r>
       <w:r>
         <w:lastRenderedPageBreak/>
         <w:t>Presentations</w:t>
       </w:r>
-      <w:proofErr w:type="spellEnd"/>
       <w:r>
         <w:t>“</w:t>
       </w:r>
@@ -4153,308 +4159,627 @@
         <w:t>svým hlasem prezentaci namluvit nebo do ní nahrát</w:t>
       </w:r>
       <w:r>
-        <w:t xml:space="preserve"> video sám sebe</w:t>
+        <w:t xml:space="preserve"> video</w:t>
+      </w:r>
+      <w:r>
+        <w:t>záznam</w:t>
+      </w:r>
+      <w:r>
+        <w:t xml:space="preserve"> sám sebe</w:t>
+      </w:r>
+      <w:r>
+        <w:t xml:space="preserve"> (Canva Newsroom, 2025)</w:t>
+      </w:r>
+      <w:r>
+        <w:t>.</w:t>
+      </w:r>
+      <w:r>
+        <w:t xml:space="preserve"> </w:t>
+      </w:r>
+    </w:p>
+    <w:p>
+      <w:r>
+        <w:t xml:space="preserve">Nevýhodou Canva Presentations </w:t>
+      </w:r>
+      <w:r>
+        <w:t>je to, že mnoho prémiových prvků, brandových šablon</w:t>
+      </w:r>
+      <w:r>
+        <w:t xml:space="preserve"> a AI nástrojů jsou k dispozici pouze </w:t>
+      </w:r>
+      <w:r>
+        <w:t>v placené verzi Canva Pro</w:t>
+      </w:r>
+      <w:r>
+        <w:t xml:space="preserve">. Dalším omezením je </w:t>
+      </w:r>
+      <w:r>
+        <w:t>slabší práce s pokročilými datovými</w:t>
+      </w:r>
+      <w:r>
+        <w:t xml:space="preserve"> vizualizacemi a také občasné potíže </w:t>
+      </w:r>
+      <w:r>
+        <w:t xml:space="preserve">při převodu prezentace do formátu </w:t>
+      </w:r>
+      <w:r>
+        <w:t>PPTX</w:t>
+      </w:r>
+      <w:r>
+        <w:t>, kd</w:t>
+      </w:r>
+      <w:r>
+        <w:t>e</w:t>
+      </w:r>
+      <w:r>
+        <w:t xml:space="preserve"> může dojít ke ztrátě části </w:t>
+      </w:r>
+      <w:r>
+        <w:t xml:space="preserve">nastaveného </w:t>
+      </w:r>
+      <w:r>
+        <w:t xml:space="preserve">formátování </w:t>
+      </w:r>
+      <w:r>
+        <w:t>(Canva Newsroom, 2025)</w:t>
+      </w:r>
+      <w:r>
+        <w:t>.</w:t>
+      </w:r>
+      <w:r>
+        <w:t xml:space="preserve"> Canva je také zcela závislá na připojení k</w:t>
+      </w:r>
+      <w:r>
+        <w:t> </w:t>
+      </w:r>
+      <w:r>
+        <w:t>internetu</w:t>
+      </w:r>
+      <w:r>
+        <w:t xml:space="preserve"> a momentálně nenab</w:t>
+      </w:r>
+      <w:r>
+        <w:t xml:space="preserve">ízí možnosti práce off-line, což může být pro </w:t>
+      </w:r>
+      <w:r>
+        <w:t xml:space="preserve">uživatele </w:t>
+      </w:r>
+      <w:r>
+        <w:t xml:space="preserve">bez stálého přístupu </w:t>
+      </w:r>
+      <w:r>
+        <w:t xml:space="preserve">k internetu </w:t>
+      </w:r>
+      <w:r>
+        <w:t xml:space="preserve">nebo </w:t>
+      </w:r>
+      <w:r>
+        <w:t xml:space="preserve">s </w:t>
+      </w:r>
+      <w:r>
+        <w:t>nekvalitním připojením velmi limitující.</w:t>
+      </w:r>
+    </w:p>
+    <w:p/>
+    <w:p>
+      <w:pPr>
+        <w:pStyle w:val="Nadpis3"/>
+      </w:pPr>
+      <w:r>
+        <w:t>MS PowerPoint</w:t>
+      </w:r>
+    </w:p>
+    <w:p>
+      <w:r>
+        <w:t>V současnosti se j</w:t>
+      </w:r>
+      <w:r>
+        <w:t>edná se o n</w:t>
+      </w:r>
+      <w:r>
+        <w:t xml:space="preserve">ejrozšířenější </w:t>
+      </w:r>
+      <w:r>
+        <w:t xml:space="preserve">a nejvíce používaný </w:t>
+      </w:r>
+      <w:r>
+        <w:t>prezentační</w:t>
+      </w:r>
+      <w:r>
+        <w:t xml:space="preserve"> SW</w:t>
+      </w:r>
+      <w:r>
+        <w:t xml:space="preserve"> na</w:t>
+      </w:r>
+      <w:r>
+        <w:t xml:space="preserve"> světě</w:t>
+      </w:r>
+      <w:r>
+        <w:t>.</w:t>
+      </w:r>
+      <w:r>
+        <w:t xml:space="preserve"> </w:t>
+      </w:r>
+      <w:r>
+        <w:t xml:space="preserve">PowerPoint je vlastněn a vyvíjen společností Microsoft </w:t>
+      </w:r>
+      <w:r>
+        <w:t>Corporation</w:t>
+      </w:r>
+      <w:r>
+        <w:t xml:space="preserve"> a spadá pod jejich populární kancelářsk</w:t>
+      </w:r>
+      <w:r>
+        <w:t>ý</w:t>
+      </w:r>
+      <w:r>
+        <w:t xml:space="preserve"> </w:t>
+      </w:r>
+      <w:r>
+        <w:t xml:space="preserve">balík Microsoft 365 Copilot. </w:t>
+      </w:r>
+      <w:r>
+        <w:t xml:space="preserve">Dle oficiální dokumentace pro uživatele MS PowerPoint poskytuje </w:t>
+      </w:r>
+      <w:r>
+        <w:t xml:space="preserve">přístup k širokým možnostem </w:t>
+      </w:r>
+      <w:r>
+        <w:t xml:space="preserve">formátování, pokročilým animacím </w:t>
+      </w:r>
+      <w:r>
+        <w:t xml:space="preserve">a </w:t>
+      </w:r>
+      <w:r>
+        <w:t xml:space="preserve">profesionálním šablonám pro </w:t>
+      </w:r>
+      <w:r>
+        <w:t>různé typy firemních prezentací.</w:t>
+      </w:r>
+      <w:r>
+        <w:t xml:space="preserve"> </w:t>
+      </w:r>
+      <w:r>
+        <w:t xml:space="preserve">Jedna z jeho nejlépe </w:t>
+      </w:r>
+      <w:r>
+        <w:t xml:space="preserve">vnímaných vlastností </w:t>
+      </w:r>
+      <w:r>
+        <w:t xml:space="preserve">je </w:t>
+      </w:r>
+      <w:r>
+        <w:t xml:space="preserve">skvělá integrace s dalšími nástroji od Microsoftu, jako např. </w:t>
+      </w:r>
+      <w:r>
+        <w:t>Word, Excel nebo komunikační SW Teams</w:t>
       </w:r>
       <w:r>
         <w:t xml:space="preserve"> (</w:t>
       </w:r>
-      <w:proofErr w:type="spellStart"/>
-      <w:r>
-        <w:t>Canva</w:t>
-      </w:r>
-      <w:proofErr w:type="spellEnd"/>
+      <w:r>
+        <w:t>Microsoft, 2025</w:t>
+      </w:r>
+      <w:r>
+        <w:t>).</w:t>
+      </w:r>
       <w:r>
         <w:t xml:space="preserve"> </w:t>
       </w:r>
-      <w:proofErr w:type="spellStart"/>
-      <w:r>
-        <w:t>Newsroom</w:t>
-      </w:r>
-      <w:proofErr w:type="spellEnd"/>
-      <w:r>
-        <w:t>, 2025)</w:t>
+      <w:r>
+        <w:t xml:space="preserve">Významná výhoda </w:t>
+      </w:r>
+      <w:r>
+        <w:t xml:space="preserve">pro všechny uživatele nástrojů Office je bezesporu </w:t>
+      </w:r>
+      <w:r>
+        <w:t xml:space="preserve">generativní </w:t>
+      </w:r>
+      <w:r>
+        <w:t>AI funkce Copilot</w:t>
+      </w:r>
+      <w:r>
+        <w:t xml:space="preserve"> a také </w:t>
+      </w:r>
+      <w:r>
+        <w:t xml:space="preserve">pomocný nástroj Designer uvnitř PowerPointu, který </w:t>
+      </w:r>
+      <w:r>
+        <w:t xml:space="preserve">dokáže sám navrhnout </w:t>
+      </w:r>
+      <w:r>
+        <w:t xml:space="preserve">a upravit </w:t>
+      </w:r>
+      <w:r>
+        <w:t>rozložení a vizáž snímku</w:t>
+      </w:r>
+      <w:r>
+        <w:t xml:space="preserve">. Tato funkce je velmi </w:t>
+      </w:r>
+      <w:r>
+        <w:t>užitečná,</w:t>
+      </w:r>
+      <w:r>
+        <w:t xml:space="preserve"> p</w:t>
+      </w:r>
+      <w:r>
+        <w:t xml:space="preserve">okud uživatel nechce </w:t>
+      </w:r>
+      <w:r>
+        <w:t xml:space="preserve">dlouho trávit čas upravováním </w:t>
+      </w:r>
+      <w:r>
+        <w:t xml:space="preserve">vizuální stránky </w:t>
+      </w:r>
+      <w:r>
+        <w:t xml:space="preserve">snímků </w:t>
+      </w:r>
+      <w:r>
+        <w:t>ručně</w:t>
+      </w:r>
+      <w:r>
+        <w:t xml:space="preserve"> (</w:t>
+      </w:r>
+      <w:r>
+        <w:t>Microsoft Support, 2025</w:t>
+      </w:r>
+      <w:r>
+        <w:t>)</w:t>
       </w:r>
       <w:r>
         <w:t>.</w:t>
       </w:r>
-    </w:p>
-    <w:p/>
+      <w:r>
+        <w:t xml:space="preserve"> Aplikace je multiplatformní</w:t>
+      </w:r>
+      <w:r>
+        <w:t xml:space="preserve"> a rovněž nabízí verzi webové aplikace, což z ní činí </w:t>
+      </w:r>
+      <w:r>
+        <w:t>univerzální nástroj pro firemní prostředí.</w:t>
+      </w:r>
+    </w:p>
+    <w:p>
+      <w:r>
+        <w:t>Za n</w:t>
+      </w:r>
+      <w:r>
+        <w:t>evýhod</w:t>
+      </w:r>
+      <w:r>
+        <w:t>y</w:t>
+      </w:r>
+      <w:r>
+        <w:t xml:space="preserve"> </w:t>
+      </w:r>
+      <w:r>
+        <w:t xml:space="preserve">PowerPointu se dá označit </w:t>
+      </w:r>
+      <w:r>
+        <w:t xml:space="preserve">nutnost </w:t>
+      </w:r>
+      <w:r>
+        <w:t>předplatného Microsoft 365, což může pro některé men</w:t>
+      </w:r>
+      <w:r>
+        <w:t xml:space="preserve">ší firmy a organizace </w:t>
+      </w:r>
+      <w:r>
+        <w:t>z</w:t>
+      </w:r>
+      <w:r>
+        <w:t xml:space="preserve">namenat </w:t>
+      </w:r>
+      <w:r>
+        <w:t>značnou finanční zátěž</w:t>
+      </w:r>
+      <w:r>
+        <w:t xml:space="preserve">. </w:t>
+      </w:r>
+      <w:r>
+        <w:t xml:space="preserve">Další obtíže může způsobit </w:t>
+      </w:r>
+      <w:r>
+        <w:t xml:space="preserve">nekompatibilita některých </w:t>
+      </w:r>
+      <w:r>
+        <w:t>efektů a animací z desktopové verze</w:t>
+      </w:r>
+      <w:r>
+        <w:t xml:space="preserve"> s</w:t>
+      </w:r>
+      <w:r>
+        <w:t> online verzí v</w:t>
+      </w:r>
+      <w:r>
+        <w:t> </w:t>
+      </w:r>
+      <w:r>
+        <w:t>prohlížeči</w:t>
+      </w:r>
+      <w:r>
+        <w:t xml:space="preserve">, což </w:t>
+      </w:r>
+      <w:r>
+        <w:t>může</w:t>
+      </w:r>
+      <w:r>
+        <w:t xml:space="preserve"> dle oficiálních dokumentací</w:t>
+      </w:r>
+      <w:r>
+        <w:t xml:space="preserve"> opravdu nastat</w:t>
+      </w:r>
+      <w:r>
+        <w:t xml:space="preserve"> </w:t>
+      </w:r>
+      <w:r>
+        <w:t xml:space="preserve">a způsobit problémy při prezentování </w:t>
+      </w:r>
+      <w:r>
+        <w:t xml:space="preserve">z jiného zařízení </w:t>
+      </w:r>
+      <w:r>
+        <w:t>(</w:t>
+      </w:r>
+      <w:r>
+        <w:t>Microsoft Support, 2025</w:t>
+      </w:r>
+      <w:r>
+        <w:t>)</w:t>
+      </w:r>
+      <w:r>
+        <w:t>.</w:t>
+      </w:r>
+      <w:r>
+        <w:t xml:space="preserve"> </w:t>
+      </w:r>
+    </w:p>
+    <w:p>
+      <w:pPr>
+        <w:pStyle w:val="Nadpis2"/>
+      </w:pPr>
+      <w:bookmarkStart w:id="6" w:name="_Toc214356349"/>
+      <w:r>
+        <w:t>O</w:t>
+      </w:r>
+      <w:r>
+        <w:t>pen-source nástroj</w:t>
+      </w:r>
+      <w:bookmarkEnd w:id="6"/>
+      <w:r>
+        <w:t>e</w:t>
+      </w:r>
+    </w:p>
+    <w:p>
+      <w:r>
+        <w:t>Open source software je takový software, jehož zdrojový kód je volně dostupný</w:t>
+      </w:r>
+      <w:r>
+        <w:t xml:space="preserve"> veřejnosti a může být dále </w:t>
+      </w:r>
+      <w:r>
+        <w:t>modifikován, šířen a používán</w:t>
+      </w:r>
+      <w:r>
+        <w:t>.</w:t>
+      </w:r>
+      <w:r>
+        <w:t xml:space="preserve"> </w:t>
+      </w:r>
+      <w:r>
+        <w:t>Tento model staví na otevřenosti</w:t>
+      </w:r>
+      <w:r>
+        <w:t xml:space="preserve">, komunitním vývoji a nezávislosti na </w:t>
+      </w:r>
+      <w:r>
+        <w:t xml:space="preserve">komerčních licencích. </w:t>
+      </w:r>
+      <w:r>
+        <w:t xml:space="preserve">Mezi největší výhody </w:t>
+      </w:r>
+      <w:r>
+        <w:t>otevřeného</w:t>
+      </w:r>
+      <w:r>
+        <w:t xml:space="preserve"> </w:t>
+      </w:r>
+      <w:r>
+        <w:t>softwar</w:t>
+      </w:r>
+      <w:r>
+        <w:t xml:space="preserve">u patří jeho </w:t>
+      </w:r>
+      <w:r>
+        <w:t xml:space="preserve">kompatibilita </w:t>
+      </w:r>
+      <w:r>
+        <w:t>napříč platformami</w:t>
+      </w:r>
+      <w:r>
+        <w:t xml:space="preserve">, </w:t>
+      </w:r>
+      <w:r>
+        <w:t xml:space="preserve">dlouhodobá udržitelnost </w:t>
+      </w:r>
+      <w:r>
+        <w:t xml:space="preserve">díky </w:t>
+      </w:r>
+      <w:r>
+        <w:t xml:space="preserve">jeho aktivní </w:t>
+      </w:r>
+      <w:r>
+        <w:t>komunit</w:t>
+      </w:r>
+      <w:r>
+        <w:t xml:space="preserve">ě </w:t>
+      </w:r>
+      <w:r>
+        <w:t>a také fakt, že většinou bývá k dispozici zdarma bez nutnosti finančních nákladů</w:t>
+      </w:r>
+      <w:r>
+        <w:t xml:space="preserve"> (Baker, 2016). </w:t>
+      </w:r>
+      <w:r>
+        <w:t xml:space="preserve">Oproti tomu sice proprietární nástroje </w:t>
+      </w:r>
+      <w:r>
+        <w:t>poskytují</w:t>
+      </w:r>
+      <w:r>
+        <w:t xml:space="preserve"> uživatelům profesionální podporu a mnohé pokročilé funkce, </w:t>
+      </w:r>
+      <w:r>
+        <w:t xml:space="preserve">ale jejich zdrojový kód je uzavřený </w:t>
+      </w:r>
+      <w:r>
+        <w:t>a jejich používání je vázáno na placen</w:t>
+      </w:r>
+      <w:r>
+        <w:t>é licence, souhlasy a jiná omezení</w:t>
+      </w:r>
+      <w:r>
+        <w:t xml:space="preserve"> daná </w:t>
+      </w:r>
+      <w:r>
+        <w:t>tvůrcem</w:t>
+      </w:r>
+      <w:r>
+        <w:t>.</w:t>
+      </w:r>
+    </w:p>
+    <w:p>
+      <w:pPr>
+        <w:pStyle w:val="Nadpis2"/>
+      </w:pPr>
+      <w:bookmarkStart w:id="7" w:name="_Toc214356350"/>
+      <w:r>
+        <w:t>Název další podkapitoly</w:t>
+      </w:r>
+      <w:bookmarkEnd w:id="7"/>
+    </w:p>
+    <w:p>
+      <w:r>
+        <w:t>Vlastní text kapitoly. Vlastní text kapitoly. Vlastní text kapitoly.</w:t>
+      </w:r>
+      <w:r>
+        <w:t xml:space="preserve"> </w:t>
+      </w:r>
+      <w:r>
+        <w:t>Vlastní text kapitoly.</w:t>
+      </w:r>
+      <w:r>
+        <w:t xml:space="preserve"> </w:t>
+      </w:r>
+      <w:r>
+        <w:t>Vlastní text kapitoly.</w:t>
+      </w:r>
+      <w:r>
+        <w:t xml:space="preserve"> </w:t>
+      </w:r>
+      <w:r>
+        <w:t>Vlastní text kapitoly.</w:t>
+      </w:r>
+      <w:r>
+        <w:t xml:space="preserve"> </w:t>
+      </w:r>
+      <w:r>
+        <w:t>Vlastní text kapitoly.</w:t>
+      </w:r>
+      <w:r>
+        <w:t xml:space="preserve"> </w:t>
+      </w:r>
+      <w:r>
+        <w:t>Vlastní text kapitoly.</w:t>
+      </w:r>
+      <w:r>
+        <w:t xml:space="preserve"> </w:t>
+      </w:r>
+      <w:r>
+        <w:t>Vlastní text kapitoly.</w:t>
+      </w:r>
+      <w:r>
+        <w:t xml:space="preserve"> </w:t>
+      </w:r>
+      <w:r>
+        <w:t>Vlastní text kapitoly.</w:t>
+      </w:r>
+      <w:r>
+        <w:t xml:space="preserve"> </w:t>
+      </w:r>
+      <w:r>
+        <w:t>Vlastní text kapitoly.</w:t>
+      </w:r>
+    </w:p>
     <w:p>
       <w:pPr>
         <w:pStyle w:val="Nadpis3"/>
       </w:pPr>
       <w:r>
-        <w:t>MS PowerPoint</w:t>
-      </w:r>
-    </w:p>
-    <w:p>
-      <w:r>
-        <w:t>V současnosti se j</w:t>
-      </w:r>
-      <w:r>
-        <w:t>edná se o n</w:t>
-      </w:r>
-      <w:r>
-        <w:t xml:space="preserve">ejrozšířenější </w:t>
-      </w:r>
-      <w:r>
-        <w:t xml:space="preserve">a nejvíce používaný </w:t>
-      </w:r>
-      <w:r>
-        <w:t>prezentační</w:t>
-      </w:r>
-      <w:r>
-        <w:t xml:space="preserve"> SW</w:t>
-      </w:r>
-      <w:r>
-        <w:t xml:space="preserve"> na</w:t>
-      </w:r>
-      <w:r>
-        <w:t xml:space="preserve"> světě</w:t>
-      </w:r>
-      <w:r>
-        <w:t>.</w:t>
+        <w:lastRenderedPageBreak/>
+        <w:t>Název</w:t>
+      </w:r>
+    </w:p>
+    <w:p>
+      <w:r>
+        <w:t>Vlastní text kapitoly. Vlastní text kapitoly. Vlastní text kapitoly.</w:t>
       </w:r>
       <w:r>
         <w:t xml:space="preserve"> </w:t>
       </w:r>
       <w:r>
-        <w:t xml:space="preserve">PowerPoint je vlastněn a vyvíjen společností Microsoft </w:t>
-      </w:r>
-      <w:r>
-        <w:t>Corporation</w:t>
-      </w:r>
-      <w:r>
-        <w:t xml:space="preserve"> a spadá pod jejich populární kancelářskou </w:t>
-      </w:r>
-      <w:r>
-        <w:t xml:space="preserve">balík Microsoft 365 Copilot. </w:t>
-      </w:r>
-      <w:r>
-        <w:t xml:space="preserve">Dle oficiální dokumentace pro uživatele MS PowerPoint poskytuje </w:t>
-      </w:r>
-      <w:r>
-        <w:t xml:space="preserve">přístup k širokým možnostem </w:t>
-      </w:r>
-      <w:r>
-        <w:t xml:space="preserve">formátování, pokročilým animacím </w:t>
-      </w:r>
-      <w:r>
-        <w:t xml:space="preserve">a </w:t>
-      </w:r>
-      <w:r>
-        <w:t xml:space="preserve">profesionálním šablonám pro </w:t>
-      </w:r>
-      <w:r>
-        <w:t>různé typy firemních prezentací.</w:t>
+        <w:t>Vlastní text kapitoly.</w:t>
       </w:r>
       <w:r>
         <w:t xml:space="preserve"> </w:t>
       </w:r>
       <w:r>
-        <w:t xml:space="preserve">Jedna z jeho nejlépe </w:t>
-      </w:r>
-      <w:r>
-        <w:t xml:space="preserve">vnímaných vlastností </w:t>
-      </w:r>
-      <w:r>
-        <w:t xml:space="preserve">je </w:t>
-      </w:r>
-      <w:r>
-        <w:t xml:space="preserve">skvělá integrace s dalšími nástroji od Microsoftu, jako např. </w:t>
-      </w:r>
-      <w:r>
-        <w:t>Word, Excel nebo komunikační SW Teams</w:t>
-      </w:r>
-      <w:r>
-        <w:t xml:space="preserve"> (</w:t>
-      </w:r>
-      <w:r>
-        <w:t>Microsoft, 2025</w:t>
-      </w:r>
-      <w:r>
-        <w:t>).</w:t>
+        <w:t>Vlastní text kapitoly.</w:t>
       </w:r>
       <w:r>
         <w:t xml:space="preserve"> </w:t>
       </w:r>
       <w:r>
-        <w:t xml:space="preserve">Významná výhoda </w:t>
-      </w:r>
-      <w:r>
-        <w:t xml:space="preserve">pro všechny uživatele nástrojů Office je bezesporu </w:t>
-      </w:r>
-      <w:r>
-        <w:t xml:space="preserve">generativní </w:t>
-      </w:r>
-      <w:r>
-        <w:t>AI funkce Copilot</w:t>
-      </w:r>
-      <w:r>
-        <w:t xml:space="preserve"> a také </w:t>
-      </w:r>
-      <w:r>
-        <w:t xml:space="preserve">pomocný nástroj Designer uvnitř PowerPointu, který </w:t>
-      </w:r>
-      <w:r>
-        <w:t xml:space="preserve">dokáže sám navrhnout </w:t>
-      </w:r>
-      <w:r>
-        <w:t xml:space="preserve">a upravit </w:t>
-      </w:r>
-      <w:r>
-        <w:t>rozložení a vizáž snímku</w:t>
-      </w:r>
-      <w:r>
-        <w:t xml:space="preserve">. Tato funkce je velmi </w:t>
-      </w:r>
-      <w:r>
-        <w:t>užitečná,</w:t>
-      </w:r>
-      <w:r>
-        <w:t xml:space="preserve"> p</w:t>
-      </w:r>
-      <w:r>
-        <w:t xml:space="preserve">okud uživatel nechce </w:t>
-      </w:r>
-      <w:r>
-        <w:t xml:space="preserve">dlouho trávit čas upravováním </w:t>
-      </w:r>
-      <w:r>
-        <w:t xml:space="preserve">vizuální stránky </w:t>
-      </w:r>
-      <w:r>
-        <w:t xml:space="preserve">snímků </w:t>
-      </w:r>
-      <w:r>
-        <w:t>ručně</w:t>
-      </w:r>
-      <w:r>
-        <w:t xml:space="preserve"> (</w:t>
-      </w:r>
-      <w:r>
-        <w:t>Microsoft Support, 2025</w:t>
-      </w:r>
-      <w:r>
-        <w:t>)</w:t>
-      </w:r>
-      <w:r>
-        <w:t>.</w:t>
-      </w:r>
-      <w:r>
-        <w:t xml:space="preserve"> Aplikace je multiplatformní</w:t>
-      </w:r>
-      <w:r>
-        <w:t xml:space="preserve"> a rovněž nabízí verzi webové aplikace, což z ní činí </w:t>
-      </w:r>
-      <w:r>
-        <w:t>univerzální nástroj pro firemní prostředí.</w:t>
-      </w:r>
-    </w:p>
-    <w:p>
-      <w:r>
-        <w:t>Za n</w:t>
-      </w:r>
-      <w:r>
-        <w:t>evýhod</w:t>
-      </w:r>
-      <w:r>
-        <w:t>y</w:t>
+        <w:t>Vlastní text kapitoly.</w:t>
       </w:r>
       <w:r>
         <w:t xml:space="preserve"> </w:t>
       </w:r>
       <w:r>
-        <w:t xml:space="preserve">PowerPointu se dá označit </w:t>
-      </w:r>
-      <w:r>
-        <w:t xml:space="preserve">nutnost </w:t>
-      </w:r>
-      <w:r>
-        <w:t>předplatného Microsoft 365, což může pro některé men</w:t>
-      </w:r>
-      <w:r>
-        <w:t xml:space="preserve">ší firmy a organizace </w:t>
-      </w:r>
-      <w:r>
-        <w:t>z</w:t>
-      </w:r>
-      <w:r>
-        <w:t xml:space="preserve">namenat </w:t>
-      </w:r>
-      <w:r>
-        <w:t>značnou finanční zátěž</w:t>
-      </w:r>
-      <w:r>
-        <w:t xml:space="preserve">. </w:t>
-      </w:r>
-      <w:r>
-        <w:t xml:space="preserve">Další obtíže může způsobit </w:t>
-      </w:r>
-      <w:r>
-        <w:t xml:space="preserve">nekompatibilita některých </w:t>
-      </w:r>
-      <w:r>
-        <w:t>efektů a animací z desktopové verze</w:t>
-      </w:r>
-      <w:r>
-        <w:t xml:space="preserve"> s</w:t>
-      </w:r>
-      <w:r>
-        <w:t> online verzí v</w:t>
-      </w:r>
-      <w:r>
-        <w:t> </w:t>
-      </w:r>
-      <w:r>
-        <w:t>prohlížeči</w:t>
-      </w:r>
-      <w:r>
-        <w:t xml:space="preserve">, což </w:t>
-      </w:r>
-      <w:r>
-        <w:t>může</w:t>
-      </w:r>
-      <w:r>
-        <w:t xml:space="preserve"> dle oficiálních dokumentací</w:t>
-      </w:r>
-      <w:r>
-        <w:t xml:space="preserve"> opravdu nastat</w:t>
+        <w:t>Vlastní text kapitoly.</w:t>
       </w:r>
       <w:r>
         <w:t xml:space="preserve"> </w:t>
       </w:r>
       <w:r>
-        <w:t xml:space="preserve">a způsobit problémy při prezentování </w:t>
-      </w:r>
-      <w:r>
-        <w:t xml:space="preserve">z jiného zařízení </w:t>
-      </w:r>
-      <w:r>
-        <w:t>(</w:t>
-      </w:r>
-      <w:r>
-        <w:t>Microsoft Support, 2025</w:t>
-      </w:r>
-      <w:r>
-        <w:t>)</w:t>
-      </w:r>
-      <w:r>
-        <w:t>.</w:t>
+        <w:t>Vlastní text kapitoly.</w:t>
       </w:r>
       <w:r>
         <w:t xml:space="preserve"> </w:t>
       </w:r>
-    </w:p>
-    <w:p>
-      <w:pPr>
-        <w:pStyle w:val="Nadpis2"/>
-      </w:pPr>
-      <w:bookmarkStart w:id="6" w:name="_Toc214356349"/>
-      <w:r>
-        <w:t>Přehled open-source nástrojů</w:t>
-      </w:r>
-      <w:bookmarkEnd w:id="6"/>
+      <w:r>
+        <w:t>Vlastní text kapitoly.</w:t>
+      </w:r>
+      <w:r>
+        <w:t xml:space="preserve"> </w:t>
+      </w:r>
+      <w:r>
+        <w:t>Vlastní text kapitoly.</w:t>
+      </w:r>
+      <w:r>
+        <w:t xml:space="preserve"> </w:t>
+      </w:r>
+      <w:r>
+        <w:t>Vlastní text kapitoly.</w:t>
+      </w:r>
+    </w:p>
+    <w:p>
+      <w:pPr>
+        <w:pStyle w:val="Nadpis3"/>
+      </w:pPr>
+      <w:r>
+        <w:t>Název</w:t>
+      </w:r>
     </w:p>
     <w:p>
       <w:r>
@@ -4481,191 +4806,6 @@
       <w:r>
         <w:t xml:space="preserve"> </w:t>
       </w:r>
-      <w:r>
-        <w:t>Vlastní text kapitoly.</w:t>
-      </w:r>
-      <w:r>
-        <w:t xml:space="preserve"> </w:t>
-      </w:r>
-      <w:r>
-        <w:t>Vlastní text kapitoly.</w:t>
-      </w:r>
-      <w:r>
-        <w:t xml:space="preserve"> </w:t>
-      </w:r>
-      <w:r>
-        <w:t>Vlastní text kapitoly.</w:t>
-      </w:r>
-      <w:r>
-        <w:t xml:space="preserve"> </w:t>
-      </w:r>
-      <w:r>
-        <w:t>Vlastní text kapitoly.</w:t>
-      </w:r>
-      <w:r>
-        <w:t xml:space="preserve"> </w:t>
-      </w:r>
-      <w:r>
-        <w:t>Vlastní text kapitoly.</w:t>
-      </w:r>
-    </w:p>
-    <w:p>
-      <w:pPr>
-        <w:pStyle w:val="Nadpis2"/>
-      </w:pPr>
-      <w:bookmarkStart w:id="7" w:name="_Toc214356350"/>
-      <w:r>
-        <w:t>Název další podkapitoly</w:t>
-      </w:r>
-      <w:bookmarkEnd w:id="7"/>
-    </w:p>
-    <w:p>
-      <w:r>
-        <w:t>Vlastní text kapitoly. Vlastní text kapitoly. Vlastní text kapitoly.</w:t>
-      </w:r>
-      <w:r>
-        <w:t xml:space="preserve"> </w:t>
-      </w:r>
-      <w:r>
-        <w:t>Vlastní text kapitoly.</w:t>
-      </w:r>
-      <w:r>
-        <w:t xml:space="preserve"> </w:t>
-      </w:r>
-      <w:r>
-        <w:t>Vlastní text kapitoly.</w:t>
-      </w:r>
-      <w:r>
-        <w:t xml:space="preserve"> </w:t>
-      </w:r>
-      <w:r>
-        <w:t>Vlastní text kapitoly.</w:t>
-      </w:r>
-      <w:r>
-        <w:t xml:space="preserve"> </w:t>
-      </w:r>
-      <w:r>
-        <w:t>Vlastní text kapitoly.</w:t>
-      </w:r>
-      <w:r>
-        <w:t xml:space="preserve"> </w:t>
-      </w:r>
-      <w:r>
-        <w:t>Vlastní text kapitoly.</w:t>
-      </w:r>
-      <w:r>
-        <w:t xml:space="preserve"> </w:t>
-      </w:r>
-      <w:r>
-        <w:t>Vlastní text kapitoly.</w:t>
-      </w:r>
-      <w:r>
-        <w:t xml:space="preserve"> </w:t>
-      </w:r>
-      <w:r>
-        <w:t>Vlastní text kapitoly.</w:t>
-      </w:r>
-      <w:r>
-        <w:t xml:space="preserve"> </w:t>
-      </w:r>
-      <w:r>
-        <w:t>Vlastní text kapitoly.</w:t>
-      </w:r>
-    </w:p>
-    <w:p>
-      <w:pPr>
-        <w:pStyle w:val="Nadpis3"/>
-      </w:pPr>
-      <w:r>
-        <w:t>Název</w:t>
-      </w:r>
-    </w:p>
-    <w:p>
-      <w:r>
-        <w:t>Vlastní text kapitoly. Vlastní text kapitoly. Vlastní text kapitoly.</w:t>
-      </w:r>
-      <w:r>
-        <w:t xml:space="preserve"> </w:t>
-      </w:r>
-      <w:r>
-        <w:t>Vlastní text kapitoly.</w:t>
-      </w:r>
-      <w:r>
-        <w:t xml:space="preserve"> </w:t>
-      </w:r>
-      <w:r>
-        <w:t>Vlastní text kapitoly.</w:t>
-      </w:r>
-      <w:r>
-        <w:t xml:space="preserve"> </w:t>
-      </w:r>
-      <w:r>
-        <w:t>Vlastní text kapitoly.</w:t>
-      </w:r>
-      <w:r>
-        <w:t xml:space="preserve"> </w:t>
-      </w:r>
-      <w:r>
-        <w:t>Vlastní text kapitoly.</w:t>
-      </w:r>
-      <w:r>
-        <w:t xml:space="preserve"> </w:t>
-      </w:r>
-      <w:r>
-        <w:t>Vlastní text kapitoly.</w:t>
-      </w:r>
-      <w:r>
-        <w:t xml:space="preserve"> </w:t>
-      </w:r>
-      <w:r>
-        <w:t>Vlastní text kapitoly.</w:t>
-      </w:r>
-      <w:r>
-        <w:t xml:space="preserve"> </w:t>
-      </w:r>
-      <w:r>
-        <w:t>Vlastní text kapitoly.</w:t>
-      </w:r>
-      <w:r>
-        <w:t xml:space="preserve"> </w:t>
-      </w:r>
-      <w:r>
-        <w:t>Vlastní text kapitoly.</w:t>
-      </w:r>
-    </w:p>
-    <w:p>
-      <w:pPr>
-        <w:pStyle w:val="Nadpis3"/>
-      </w:pPr>
-      <w:r>
-        <w:t>Název</w:t>
-      </w:r>
-    </w:p>
-    <w:p>
-      <w:r>
-        <w:t>Vlastní text kapitoly. Vlastní text kapitoly. Vlastní text kapitoly.</w:t>
-      </w:r>
-      <w:r>
-        <w:t xml:space="preserve"> </w:t>
-      </w:r>
-      <w:r>
-        <w:t>Vlastní text kapitoly.</w:t>
-      </w:r>
-      <w:r>
-        <w:t xml:space="preserve"> </w:t>
-      </w:r>
-      <w:r>
-        <w:t>Vlastní text kapitoly.</w:t>
-      </w:r>
-      <w:r>
-        <w:t xml:space="preserve"> </w:t>
-      </w:r>
-      <w:r>
-        <w:t>Vlastní text kapitoly.</w:t>
-      </w:r>
-      <w:r>
-        <w:t xml:space="preserve"> </w:t>
-      </w:r>
     </w:p>
     <w:p>
       <w:pPr>
@@ -4673,7 +4813,6 @@
       </w:pPr>
       <w:bookmarkStart w:id="8" w:name="_Toc214356351"/>
       <w:r>
-        <w:lastRenderedPageBreak/>
         <w:t>Obrázky, tabulky</w:t>
       </w:r>
       <w:r>
@@ -4976,6 +5115,7 @@
       </w:pPr>
       <w:bookmarkStart w:id="13" w:name="_Toc105128914"/>
       <w:r>
+        <w:lastRenderedPageBreak/>
         <w:t xml:space="preserve">Tab. </w:t>
       </w:r>
       <w:r>
@@ -5542,7 +5682,6 @@
         </w:numPr>
       </w:pPr>
       <w:r>
-        <w:lastRenderedPageBreak/>
         <w:t>jedno slovo,</w:t>
       </w:r>
     </w:p>
@@ -6657,35 +6796,7 @@
         <w:rPr>
           <w:rStyle w:val="Zdraznn"/>
         </w:rPr>
-        <w:t xml:space="preserve">New </w:t>
-      </w:r>
-      <w:proofErr w:type="spellStart"/>
-      <w:r>
-        <w:rPr>
-          <w:rStyle w:val="Zdraznn"/>
-        </w:rPr>
-        <w:t>Canva</w:t>
-      </w:r>
-      <w:proofErr w:type="spellEnd"/>
-      <w:r>
-        <w:rPr>
-          <w:rStyle w:val="Zdraznn"/>
-        </w:rPr>
-        <w:t xml:space="preserve"> </w:t>
-      </w:r>
-      <w:proofErr w:type="spellStart"/>
-      <w:r>
-        <w:rPr>
-          <w:rStyle w:val="Zdraznn"/>
-        </w:rPr>
-        <w:t>Presentations</w:t>
-      </w:r>
-      <w:proofErr w:type="spellEnd"/>
-      <w:r>
-        <w:rPr>
-          <w:rStyle w:val="Zdraznn"/>
-        </w:rPr>
-        <w:t xml:space="preserve"> </w:t>
+        <w:t xml:space="preserve">New Canva Presentations </w:t>
       </w:r>
       <w:proofErr w:type="spellStart"/>
       <w:r>
@@ -12340,12 +12451,6 @@
 </file>
 
 <file path=customXml/item1.xml><?xml version="1.0" encoding="utf-8"?>
-<p:properties xmlns:p="http://schemas.microsoft.com/office/2006/metadata/properties" xmlns:xsi="http://www.w3.org/2001/XMLSchema-instance" xmlns:pc="http://schemas.microsoft.com/office/infopath/2007/PartnerControls">
-  <documentManagement/>
-</p:properties>
-</file>
-
-<file path=customXml/item2.xml><?xml version="1.0" encoding="utf-8"?>
 <?mso-contentType ?>
 <FormTemplates xmlns="http://schemas.microsoft.com/sharepoint/v3/contenttype/forms">
   <Display>DocumentLibraryForm</Display>
@@ -12354,31 +12459,13 @@
 </FormTemplates>
 </file>
 
-<file path=customXml/item3.xml><?xml version="1.0" encoding="utf-8"?>
-<b:Sources xmlns:b="http://schemas.openxmlformats.org/officeDocument/2006/bibliography" xmlns="http://schemas.openxmlformats.org/officeDocument/2006/bibliography" SelectedStyle="\HarvardAnglia2008OfficeOnline.xsl" StyleName="Harvard – Anglia" Version="2008">
-  <b:Source>
-    <b:Tag>Dvo21</b:Tag>
-    <b:SourceType>Book</b:SourceType>
-    <b:Guid>{73CD8EAF-2EA4-4B23-9366-750DFB0CCB79}</b:Guid>
-    <b:Author>
-      <b:Author>
-        <b:NameList>
-          <b:Person>
-            <b:Last>Dvořáková</b:Last>
-          </b:Person>
-        </b:NameList>
-      </b:Author>
-    </b:Author>
-    <b:Title>Typografická pravidla</b:Title>
-    <b:Year>2021</b:Year>
-    <b:City>Jihlava</b:City>
-    <b:Publisher>VŠPJ JIhlava</b:Publisher>
-    <b:RefOrder>1</b:RefOrder>
-  </b:Source>
-</b:Sources>
+<file path=customXml/item2.xml><?xml version="1.0" encoding="utf-8"?>
+<p:properties xmlns:p="http://schemas.microsoft.com/office/2006/metadata/properties" xmlns:xsi="http://www.w3.org/2001/XMLSchema-instance" xmlns:pc="http://schemas.microsoft.com/office/infopath/2007/PartnerControls">
+  <documentManagement/>
+</p:properties>
 </file>
 
-<file path=customXml/item4.xml><?xml version="1.0" encoding="utf-8"?>
+<file path=customXml/item3.xml><?xml version="1.0" encoding="utf-8"?>
 <ct:contentTypeSchema xmlns:ct="http://schemas.microsoft.com/office/2006/metadata/contentType" xmlns:ma="http://schemas.microsoft.com/office/2006/metadata/properties/metaAttributes" ct:_="" ma:_="" ma:contentTypeName="Dokument" ma:contentTypeID="0x010100AB4421CFC579A4449DC25ACBD6176571" ma:contentTypeVersion="2" ma:contentTypeDescription="Vytvoří nový dokument" ma:contentTypeScope="" ma:versionID="571ac08f18df58b33840592d245cde2d">
   <xsd:schema xmlns:xsd="http://www.w3.org/2001/XMLSchema" xmlns:xs="http://www.w3.org/2001/XMLSchema" xmlns:p="http://schemas.microsoft.com/office/2006/metadata/properties" xmlns:ns2="921a4a19-005d-42bf-a6ee-1c0f1cd55622" targetNamespace="http://schemas.microsoft.com/office/2006/metadata/properties" ma:root="true" ma:fieldsID="4559ad2502f86f60dcde6a0f6b3f7266" ns2:_="">
     <xsd:import namespace="921a4a19-005d-42bf-a6ee-1c0f1cd55622"/>
@@ -12510,7 +12597,39 @@
 </ct:contentTypeSchema>
 </file>
 
+<file path=customXml/item4.xml><?xml version="1.0" encoding="utf-8"?>
+<b:Sources xmlns:b="http://schemas.openxmlformats.org/officeDocument/2006/bibliography" xmlns="http://schemas.openxmlformats.org/officeDocument/2006/bibliography" SelectedStyle="\HarvardAnglia2008OfficeOnline.xsl" StyleName="Harvard – Anglia" Version="2008">
+  <b:Source>
+    <b:Tag>Dvo21</b:Tag>
+    <b:SourceType>Book</b:SourceType>
+    <b:Guid>{73CD8EAF-2EA4-4B23-9366-750DFB0CCB79}</b:Guid>
+    <b:Author>
+      <b:Author>
+        <b:NameList>
+          <b:Person>
+            <b:Last>Dvořáková</b:Last>
+          </b:Person>
+        </b:NameList>
+      </b:Author>
+    </b:Author>
+    <b:Title>Typografická pravidla</b:Title>
+    <b:Year>2021</b:Year>
+    <b:City>Jihlava</b:City>
+    <b:Publisher>VŠPJ JIhlava</b:Publisher>
+    <b:RefOrder>1</b:RefOrder>
+  </b:Source>
+</b:Sources>
+</file>
+
 <file path=customXml/itemProps1.xml><?xml version="1.0" encoding="utf-8"?>
+<ds:datastoreItem xmlns:ds="http://schemas.openxmlformats.org/officeDocument/2006/customXml" ds:itemID="{173BE389-7B29-434B-B1CF-B3CD8147155D}">
+  <ds:schemaRefs>
+    <ds:schemaRef ds:uri="http://schemas.microsoft.com/sharepoint/v3/contenttype/forms"/>
+  </ds:schemaRefs>
+</ds:datastoreItem>
+</file>
+
+<file path=customXml/itemProps2.xml><?xml version="1.0" encoding="utf-8"?>
 <ds:datastoreItem xmlns:ds="http://schemas.openxmlformats.org/officeDocument/2006/customXml" ds:itemID="{AE7FFD29-1655-4745-B98A-D2176553F662}">
   <ds:schemaRefs>
     <ds:schemaRef ds:uri="http://schemas.microsoft.com/office/2006/metadata/properties"/>
@@ -12519,23 +12638,7 @@
 </ds:datastoreItem>
 </file>
 
-<file path=customXml/itemProps2.xml><?xml version="1.0" encoding="utf-8"?>
-<ds:datastoreItem xmlns:ds="http://schemas.openxmlformats.org/officeDocument/2006/customXml" ds:itemID="{173BE389-7B29-434B-B1CF-B3CD8147155D}">
-  <ds:schemaRefs>
-    <ds:schemaRef ds:uri="http://schemas.microsoft.com/sharepoint/v3/contenttype/forms"/>
-  </ds:schemaRefs>
-</ds:datastoreItem>
-</file>
-
 <file path=customXml/itemProps3.xml><?xml version="1.0" encoding="utf-8"?>
-<ds:datastoreItem xmlns:ds="http://schemas.openxmlformats.org/officeDocument/2006/customXml" ds:itemID="{3D348C21-2855-49D3-9A50-A51C1D18CF12}">
-  <ds:schemaRefs>
-    <ds:schemaRef ds:uri="http://schemas.openxmlformats.org/officeDocument/2006/bibliography"/>
-  </ds:schemaRefs>
-</ds:datastoreItem>
-</file>
-
-<file path=customXml/itemProps4.xml><?xml version="1.0" encoding="utf-8"?>
 <ds:datastoreItem xmlns:ds="http://schemas.openxmlformats.org/officeDocument/2006/customXml" ds:itemID="{39479F38-04E1-4F20-8368-93CF97CC1B24}">
   <ds:schemaRefs>
     <ds:schemaRef ds:uri="http://schemas.microsoft.com/office/2006/metadata/contentType"/>
@@ -12551,4 +12654,12 @@
     <ds:schemaRef ds:uri="http://schemas.microsoft.com/internal/obd"/>
   </ds:schemaRefs>
 </ds:datastoreItem>
+</file>
+
+<file path=customXml/itemProps4.xml><?xml version="1.0" encoding="utf-8"?>
+<ds:datastoreItem xmlns:ds="http://schemas.openxmlformats.org/officeDocument/2006/customXml" ds:itemID="{3D348C21-2855-49D3-9A50-A51C1D18CF12}">
+  <ds:schemaRefs>
+    <ds:schemaRef ds:uri="http://schemas.openxmlformats.org/officeDocument/2006/bibliography"/>
+  </ds:schemaRefs>
+</ds:datastoreItem>
 </file>
</xml_diff>

<commit_message>
Připsán další obsah, úpravy textu a kompozice práce
</commit_message>
<xml_diff>
--- a/semestralni_prace_rojka.docx
+++ b/semestralni_prace_rojka.docx
@@ -482,7 +482,7 @@
           <w:sz w:val="28"/>
           <w:szCs w:val="28"/>
         </w:rPr>
-        <w:t>25. 11. 2025</w:t>
+        <w:t>26. 11. 2025</w:t>
       </w:r>
       <w:r>
         <w:rPr>
@@ -540,7 +540,7 @@
       <w:r>
         <w:fldChar w:fldCharType="separate"/>
       </w:r>
-      <w:hyperlink w:anchor="_Toc214356343" w:history="1">
+      <w:hyperlink w:anchor="_Toc215045129" w:history="1">
         <w:r>
           <w:rPr>
             <w:rStyle w:val="Hypertextovodkaz"/>
@@ -567,7 +567,7 @@
             <w:noProof/>
             <w:webHidden/>
           </w:rPr>
-          <w:instrText xml:space="preserve"> PAGEREF _Toc214356343 \h </w:instrText>
+          <w:instrText xml:space="preserve"> PAGEREF _Toc215045129 \h </w:instrText>
         </w:r>
         <w:r>
           <w:rPr>
@@ -615,7 +615,7 @@
           <w14:ligatures w14:val="standardContextual"/>
         </w:rPr>
       </w:pPr>
-      <w:hyperlink w:anchor="_Toc214356344" w:history="1">
+      <w:hyperlink w:anchor="_Toc215045130" w:history="1">
         <w:r>
           <w:rPr>
             <w:rStyle w:val="Hypertextovodkaz"/>
@@ -642,7 +642,7 @@
             <w:noProof/>
             <w:webHidden/>
           </w:rPr>
-          <w:instrText xml:space="preserve"> PAGEREF _Toc214356344 \h </w:instrText>
+          <w:instrText xml:space="preserve"> PAGEREF _Toc215045130 \h </w:instrText>
         </w:r>
         <w:r>
           <w:rPr>
@@ -690,7 +690,7 @@
           <w14:ligatures w14:val="standardContextual"/>
         </w:rPr>
       </w:pPr>
-      <w:hyperlink w:anchor="_Toc214356345" w:history="1">
+      <w:hyperlink w:anchor="_Toc215045131" w:history="1">
         <w:r>
           <w:rPr>
             <w:rStyle w:val="Hypertextovodkaz"/>
@@ -717,7 +717,7 @@
             <w:noProof/>
             <w:webHidden/>
           </w:rPr>
-          <w:instrText xml:space="preserve"> PAGEREF _Toc214356345 \h </w:instrText>
+          <w:instrText xml:space="preserve"> PAGEREF _Toc215045131 \h </w:instrText>
         </w:r>
         <w:r>
           <w:rPr>
@@ -765,7 +765,7 @@
           <w14:ligatures w14:val="standardContextual"/>
         </w:rPr>
       </w:pPr>
-      <w:hyperlink w:anchor="_Toc214356346" w:history="1">
+      <w:hyperlink w:anchor="_Toc215045132" w:history="1">
         <w:r>
           <w:rPr>
             <w:rStyle w:val="Hypertextovodkaz"/>
@@ -792,7 +792,7 @@
             <w:noProof/>
             <w:webHidden/>
           </w:rPr>
-          <w:instrText xml:space="preserve"> PAGEREF _Toc214356346 \h </w:instrText>
+          <w:instrText xml:space="preserve"> PAGEREF _Toc215045132 \h </w:instrText>
         </w:r>
         <w:r>
           <w:rPr>
@@ -841,7 +841,7 @@
           <w14:ligatures w14:val="standardContextual"/>
         </w:rPr>
       </w:pPr>
-      <w:hyperlink w:anchor="_Toc214356347" w:history="1">
+      <w:hyperlink w:anchor="_Toc215045133" w:history="1">
         <w:r>
           <w:rPr>
             <w:rStyle w:val="Hypertextovodkaz"/>
@@ -888,7 +888,7 @@
             <w:noProof/>
             <w:webHidden/>
           </w:rPr>
-          <w:instrText xml:space="preserve"> PAGEREF _Toc214356347 \h </w:instrText>
+          <w:instrText xml:space="preserve"> PAGEREF _Toc215045133 \h </w:instrText>
         </w:r>
         <w:r>
           <w:rPr>
@@ -936,7 +936,7 @@
           <w14:ligatures w14:val="standardContextual"/>
         </w:rPr>
       </w:pPr>
-      <w:hyperlink w:anchor="_Toc214356348" w:history="1">
+      <w:hyperlink w:anchor="_Toc215045134" w:history="1">
         <w:r>
           <w:rPr>
             <w:rStyle w:val="Hypertextovodkaz"/>
@@ -982,7 +982,7 @@
             <w:noProof/>
             <w:webHidden/>
           </w:rPr>
-          <w:instrText xml:space="preserve"> PAGEREF _Toc214356348 \h </w:instrText>
+          <w:instrText xml:space="preserve"> PAGEREF _Toc215045134 \h </w:instrText>
         </w:r>
         <w:r>
           <w:rPr>
@@ -1030,7 +1030,7 @@
           <w14:ligatures w14:val="standardContextual"/>
         </w:rPr>
       </w:pPr>
-      <w:hyperlink w:anchor="_Toc214356349" w:history="1">
+      <w:hyperlink w:anchor="_Toc215045135" w:history="1">
         <w:r>
           <w:rPr>
             <w:rStyle w:val="Hypertextovodkaz"/>
@@ -1055,7 +1055,7 @@
             <w:rStyle w:val="Hypertextovodkaz"/>
             <w:noProof/>
           </w:rPr>
-          <w:t>Přehled open-source nástrojů</w:t>
+          <w:t>Open-source nástroje</w:t>
         </w:r>
         <w:r>
           <w:rPr>
@@ -1076,7 +1076,7 @@
             <w:noProof/>
             <w:webHidden/>
           </w:rPr>
-          <w:instrText xml:space="preserve"> PAGEREF _Toc214356349 \h </w:instrText>
+          <w:instrText xml:space="preserve"> PAGEREF _Toc215045135 \h </w:instrText>
         </w:r>
         <w:r>
           <w:rPr>
@@ -1124,7 +1124,7 @@
           <w14:ligatures w14:val="standardContextual"/>
         </w:rPr>
       </w:pPr>
-      <w:hyperlink w:anchor="_Toc214356350" w:history="1">
+      <w:hyperlink w:anchor="_Toc215045136" w:history="1">
         <w:r>
           <w:rPr>
             <w:rStyle w:val="Hypertextovodkaz"/>
@@ -1170,7 +1170,7 @@
             <w:noProof/>
             <w:webHidden/>
           </w:rPr>
-          <w:instrText xml:space="preserve"> PAGEREF _Toc214356350 \h </w:instrText>
+          <w:instrText xml:space="preserve"> PAGEREF _Toc215045136 \h </w:instrText>
         </w:r>
         <w:r>
           <w:rPr>
@@ -1190,7 +1190,7 @@
             <w:noProof/>
             <w:webHidden/>
           </w:rPr>
-          <w:t>7</w:t>
+          <w:t>8</w:t>
         </w:r>
         <w:r>
           <w:rPr>
@@ -1219,7 +1219,7 @@
           <w14:ligatures w14:val="standardContextual"/>
         </w:rPr>
       </w:pPr>
-      <w:hyperlink w:anchor="_Toc214356351" w:history="1">
+      <w:hyperlink w:anchor="_Toc215045137" w:history="1">
         <w:r>
           <w:rPr>
             <w:rStyle w:val="Hypertextovodkaz"/>
@@ -1266,7 +1266,7 @@
             <w:noProof/>
             <w:webHidden/>
           </w:rPr>
-          <w:instrText xml:space="preserve"> PAGEREF _Toc214356351 \h </w:instrText>
+          <w:instrText xml:space="preserve"> PAGEREF _Toc215045137 \h </w:instrText>
         </w:r>
         <w:r>
           <w:rPr>
@@ -1286,7 +1286,7 @@
             <w:noProof/>
             <w:webHidden/>
           </w:rPr>
-          <w:t>7</w:t>
+          <w:t>8</w:t>
         </w:r>
         <w:r>
           <w:rPr>
@@ -1314,7 +1314,7 @@
           <w14:ligatures w14:val="standardContextual"/>
         </w:rPr>
       </w:pPr>
-      <w:hyperlink w:anchor="_Toc214356352" w:history="1">
+      <w:hyperlink w:anchor="_Toc215045138" w:history="1">
         <w:r>
           <w:rPr>
             <w:rStyle w:val="Hypertextovodkaz"/>
@@ -1360,7 +1360,7 @@
             <w:noProof/>
             <w:webHidden/>
           </w:rPr>
-          <w:instrText xml:space="preserve"> PAGEREF _Toc214356352 \h </w:instrText>
+          <w:instrText xml:space="preserve"> PAGEREF _Toc215045138 \h </w:instrText>
         </w:r>
         <w:r>
           <w:rPr>
@@ -1380,7 +1380,7 @@
             <w:noProof/>
             <w:webHidden/>
           </w:rPr>
-          <w:t>7</w:t>
+          <w:t>8</w:t>
         </w:r>
         <w:r>
           <w:rPr>
@@ -1408,7 +1408,7 @@
           <w14:ligatures w14:val="standardContextual"/>
         </w:rPr>
       </w:pPr>
-      <w:hyperlink w:anchor="_Toc214356353" w:history="1">
+      <w:hyperlink w:anchor="_Toc215045139" w:history="1">
         <w:r>
           <w:rPr>
             <w:rStyle w:val="Hypertextovodkaz"/>
@@ -1454,7 +1454,7 @@
             <w:noProof/>
             <w:webHidden/>
           </w:rPr>
-          <w:instrText xml:space="preserve"> PAGEREF _Toc214356353 \h </w:instrText>
+          <w:instrText xml:space="preserve"> PAGEREF _Toc215045139 \h </w:instrText>
         </w:r>
         <w:r>
           <w:rPr>
@@ -1474,7 +1474,7 @@
             <w:noProof/>
             <w:webHidden/>
           </w:rPr>
-          <w:t>8</w:t>
+          <w:t>9</w:t>
         </w:r>
         <w:r>
           <w:rPr>
@@ -1502,7 +1502,7 @@
           <w14:ligatures w14:val="standardContextual"/>
         </w:rPr>
       </w:pPr>
-      <w:hyperlink w:anchor="_Toc214356354" w:history="1">
+      <w:hyperlink w:anchor="_Toc215045140" w:history="1">
         <w:r>
           <w:rPr>
             <w:rStyle w:val="Hypertextovodkaz"/>
@@ -1527,7 +1527,7 @@
             <w:rStyle w:val="Hypertextovodkaz"/>
             <w:noProof/>
           </w:rPr>
-          <w:t>Rovnice, vzorce a funkce</w:t>
+          <w:t>Výčty a seznamy</w:t>
         </w:r>
         <w:r>
           <w:rPr>
@@ -1548,7 +1548,7 @@
             <w:noProof/>
             <w:webHidden/>
           </w:rPr>
-          <w:instrText xml:space="preserve"> PAGEREF _Toc214356354 \h </w:instrText>
+          <w:instrText xml:space="preserve"> PAGEREF _Toc215045140 \h </w:instrText>
         </w:r>
         <w:r>
           <w:rPr>
@@ -1568,7 +1568,7 @@
             <w:noProof/>
             <w:webHidden/>
           </w:rPr>
-          <w:t>8</w:t>
+          <w:t>9</w:t>
         </w:r>
         <w:r>
           <w:rPr>
@@ -1596,7 +1596,7 @@
           <w14:ligatures w14:val="standardContextual"/>
         </w:rPr>
       </w:pPr>
-      <w:hyperlink w:anchor="_Toc214356355" w:history="1">
+      <w:hyperlink w:anchor="_Toc215045141" w:history="1">
         <w:r>
           <w:rPr>
             <w:rStyle w:val="Hypertextovodkaz"/>
@@ -1621,7 +1621,7 @@
             <w:rStyle w:val="Hypertextovodkaz"/>
             <w:noProof/>
           </w:rPr>
-          <w:t>Výčty a seznamy</w:t>
+          <w:t>Citace</w:t>
         </w:r>
         <w:r>
           <w:rPr>
@@ -1642,7 +1642,7 @@
             <w:noProof/>
             <w:webHidden/>
           </w:rPr>
-          <w:instrText xml:space="preserve"> PAGEREF _Toc214356355 \h </w:instrText>
+          <w:instrText xml:space="preserve"> PAGEREF _Toc215045141 \h </w:instrText>
         </w:r>
         <w:r>
           <w:rPr>
@@ -1662,101 +1662,7 @@
             <w:noProof/>
             <w:webHidden/>
           </w:rPr>
-          <w:t>8</w:t>
-        </w:r>
-        <w:r>
-          <w:rPr>
-            <w:noProof/>
-            <w:webHidden/>
-          </w:rPr>
-          <w:fldChar w:fldCharType="end"/>
-        </w:r>
-      </w:hyperlink>
-    </w:p>
-    <w:p>
-      <w:pPr>
-        <w:pStyle w:val="Obsah2"/>
-        <w:tabs>
-          <w:tab w:val="left" w:pos="960"/>
-          <w:tab w:val="right" w:leader="dot" w:pos="9062"/>
-        </w:tabs>
-        <w:rPr>
-          <w:rFonts w:eastAsiaTheme="minorEastAsia"/>
-          <w:noProof/>
-          <w:kern w:val="2"/>
-          <w:sz w:val="24"/>
-          <w:szCs w:val="24"/>
-          <w:lang w:eastAsia="cs-CZ"/>
-          <w14:ligatures w14:val="standardContextual"/>
-        </w:rPr>
-      </w:pPr>
-      <w:hyperlink w:anchor="_Toc214356356" w:history="1">
-        <w:r>
-          <w:rPr>
-            <w:rStyle w:val="Hypertextovodkaz"/>
-            <w:noProof/>
-          </w:rPr>
-          <w:t>2.5</w:t>
-        </w:r>
-        <w:r>
-          <w:rPr>
-            <w:rFonts w:eastAsiaTheme="minorEastAsia"/>
-            <w:noProof/>
-            <w:kern w:val="2"/>
-            <w:sz w:val="24"/>
-            <w:szCs w:val="24"/>
-            <w:lang w:eastAsia="cs-CZ"/>
-            <w14:ligatures w14:val="standardContextual"/>
-          </w:rPr>
-          <w:tab/>
-        </w:r>
-        <w:r>
-          <w:rPr>
-            <w:rStyle w:val="Hypertextovodkaz"/>
-            <w:noProof/>
-          </w:rPr>
-          <w:t>Citace</w:t>
-        </w:r>
-        <w:r>
-          <w:rPr>
-            <w:noProof/>
-            <w:webHidden/>
-          </w:rPr>
-          <w:tab/>
-        </w:r>
-        <w:r>
-          <w:rPr>
-            <w:noProof/>
-            <w:webHidden/>
-          </w:rPr>
-          <w:fldChar w:fldCharType="begin"/>
-        </w:r>
-        <w:r>
-          <w:rPr>
-            <w:noProof/>
-            <w:webHidden/>
-          </w:rPr>
-          <w:instrText xml:space="preserve"> PAGEREF _Toc214356356 \h </w:instrText>
-        </w:r>
-        <w:r>
-          <w:rPr>
-            <w:noProof/>
-            <w:webHidden/>
-          </w:rPr>
-        </w:r>
-        <w:r>
-          <w:rPr>
-            <w:noProof/>
-            <w:webHidden/>
-          </w:rPr>
-          <w:fldChar w:fldCharType="separate"/>
-        </w:r>
-        <w:r>
-          <w:rPr>
-            <w:noProof/>
-            <w:webHidden/>
-          </w:rPr>
-          <w:t>9</w:t>
+          <w:t>10</w:t>
         </w:r>
         <w:r>
           <w:rPr>
@@ -1784,7 +1690,7 @@
           <w14:ligatures w14:val="standardContextual"/>
         </w:rPr>
       </w:pPr>
-      <w:hyperlink w:anchor="_Toc214356357" w:history="1">
+      <w:hyperlink w:anchor="_Toc215045142" w:history="1">
         <w:r>
           <w:rPr>
             <w:rStyle w:val="Hypertextovodkaz"/>
@@ -1811,7 +1717,7 @@
             <w:noProof/>
             <w:webHidden/>
           </w:rPr>
-          <w:instrText xml:space="preserve"> PAGEREF _Toc214356357 \h </w:instrText>
+          <w:instrText xml:space="preserve"> PAGEREF _Toc215045142 \h </w:instrText>
         </w:r>
         <w:r>
           <w:rPr>
@@ -1831,7 +1737,7 @@
             <w:noProof/>
             <w:webHidden/>
           </w:rPr>
-          <w:t>10</w:t>
+          <w:t>11</w:t>
         </w:r>
         <w:r>
           <w:rPr>
@@ -1859,7 +1765,7 @@
           <w14:ligatures w14:val="standardContextual"/>
         </w:rPr>
       </w:pPr>
-      <w:hyperlink w:anchor="_Toc214356358" w:history="1">
+      <w:hyperlink w:anchor="_Toc215045143" w:history="1">
         <w:r>
           <w:rPr>
             <w:rStyle w:val="Hypertextovodkaz"/>
@@ -1886,7 +1792,7 @@
             <w:noProof/>
             <w:webHidden/>
           </w:rPr>
-          <w:instrText xml:space="preserve"> PAGEREF _Toc214356358 \h </w:instrText>
+          <w:instrText xml:space="preserve"> PAGEREF _Toc215045143 \h </w:instrText>
         </w:r>
         <w:r>
           <w:rPr>
@@ -1906,7 +1812,7 @@
             <w:noProof/>
             <w:webHidden/>
           </w:rPr>
-          <w:t>11</w:t>
+          <w:t>12</w:t>
         </w:r>
         <w:r>
           <w:rPr>
@@ -1934,7 +1840,7 @@
           <w14:ligatures w14:val="standardContextual"/>
         </w:rPr>
       </w:pPr>
-      <w:hyperlink w:anchor="_Toc214356359" w:history="1">
+      <w:hyperlink w:anchor="_Toc215045144" w:history="1">
         <w:r>
           <w:rPr>
             <w:rStyle w:val="Hypertextovodkaz"/>
@@ -1961,7 +1867,7 @@
             <w:noProof/>
             <w:webHidden/>
           </w:rPr>
-          <w:instrText xml:space="preserve"> PAGEREF _Toc214356359 \h </w:instrText>
+          <w:instrText xml:space="preserve"> PAGEREF _Toc215045144 \h </w:instrText>
         </w:r>
         <w:r>
           <w:rPr>
@@ -1981,7 +1887,7 @@
             <w:noProof/>
             <w:webHidden/>
           </w:rPr>
-          <w:t>12</w:t>
+          <w:t>13</w:t>
         </w:r>
         <w:r>
           <w:rPr>
@@ -2025,7 +1931,7 @@
           <w:numId w:val="0"/>
         </w:numPr>
       </w:pPr>
-      <w:bookmarkStart w:id="0" w:name="_Toc214356343"/>
+      <w:bookmarkStart w:id="0" w:name="_Toc215045129"/>
       <w:r>
         <w:lastRenderedPageBreak/>
         <w:t>Seznam obrázků</w:t>
@@ -2226,7 +2132,7 @@
         </w:numPr>
         <w:ind w:left="431" w:hanging="431"/>
       </w:pPr>
-      <w:bookmarkStart w:id="1" w:name="_Toc214356344"/>
+      <w:bookmarkStart w:id="1" w:name="_Toc215045130"/>
       <w:r>
         <w:t>Seznam tabulek</w:t>
       </w:r>
@@ -2418,7 +2324,7 @@
         </w:numPr>
         <w:ind w:left="431" w:hanging="431"/>
       </w:pPr>
-      <w:bookmarkStart w:id="2" w:name="_Toc214356345"/>
+      <w:bookmarkStart w:id="2" w:name="_Toc215045131"/>
       <w:r>
         <w:t>Seznam zkratek</w:t>
       </w:r>
@@ -2525,7 +2431,7 @@
         </w:numPr>
         <w:ind w:left="431" w:hanging="431"/>
       </w:pPr>
-      <w:bookmarkStart w:id="3" w:name="_Toc214356346"/>
+      <w:bookmarkStart w:id="3" w:name="_Toc215045132"/>
       <w:r>
         <w:lastRenderedPageBreak/>
         <w:t>Úvod</w:t>
@@ -2567,22 +2473,37 @@
         <w:t xml:space="preserve">a popsat </w:t>
       </w:r>
       <w:r>
-        <w:t>přednosti a také slabin</w:t>
+        <w:t xml:space="preserve">přednosti </w:t>
+      </w:r>
+      <w:r>
+        <w:t>i</w:t>
+      </w:r>
+      <w:r>
+        <w:t xml:space="preserve"> slabin</w:t>
       </w:r>
       <w:r>
         <w:t xml:space="preserve">y </w:t>
       </w:r>
       <w:r>
-        <w:t xml:space="preserve">tohoto typu </w:t>
-      </w:r>
-      <w:r>
-        <w:t xml:space="preserve">softwaru </w:t>
+        <w:t>jednotlivých</w:t>
+      </w:r>
+      <w:r>
+        <w:t xml:space="preserve"> nástrojů </w:t>
+      </w:r>
+      <w:r>
+        <w:t>tohoto typu</w:t>
+      </w:r>
+      <w:r>
+        <w:t xml:space="preserve"> </w:t>
       </w:r>
       <w:r>
         <w:t xml:space="preserve">ve firemním </w:t>
       </w:r>
       <w:r>
-        <w:t xml:space="preserve">a </w:t>
+        <w:t>či</w:t>
+      </w:r>
+      <w:r>
+        <w:t xml:space="preserve"> </w:t>
       </w:r>
       <w:r>
         <w:t xml:space="preserve">školním </w:t>
@@ -2591,172 +2512,109 @@
         <w:t>prostředí</w:t>
       </w:r>
       <w:r>
+        <w:t xml:space="preserve"> a také </w:t>
+      </w:r>
+      <w:r>
+        <w:t>je mezi sebou porovnat</w:t>
+      </w:r>
+      <w:r>
         <w:t xml:space="preserve">. </w:t>
       </w:r>
-      <w:r>
-        <w:t xml:space="preserve">Dále se </w:t>
-      </w:r>
-      <w:r>
-        <w:t xml:space="preserve">tato práce </w:t>
-      </w:r>
-      <w:r>
-        <w:t xml:space="preserve">zaměří na </w:t>
-      </w:r>
-      <w:r>
-        <w:t>představení moderních trendů v</w:t>
-      </w:r>
-      <w:r>
-        <w:t xml:space="preserve"> těchto </w:t>
-      </w:r>
-      <w:r>
-        <w:t xml:space="preserve">jednotlivých </w:t>
-      </w:r>
-      <w:r>
-        <w:t>nástrojích</w:t>
-      </w:r>
-      <w:r>
-        <w:t xml:space="preserve"> </w:t>
-      </w:r>
-      <w:r>
-        <w:t xml:space="preserve">a </w:t>
-      </w:r>
-      <w:r>
-        <w:t xml:space="preserve">také na </w:t>
-      </w:r>
-      <w:r>
-        <w:t>možnost</w:t>
+    </w:p>
+    <w:p>
+      <w:r>
+        <w:t>Pro z</w:t>
+      </w:r>
+      <w:r>
+        <w:t>volené téma jsem s</w:t>
+      </w:r>
+      <w:r>
+        <w:t>e rozhod</w:t>
+      </w:r>
+      <w:r>
+        <w:t xml:space="preserve">l kvůli svému </w:t>
+      </w:r>
+      <w:r>
+        <w:t xml:space="preserve">přesvědčení, že prezentační </w:t>
+      </w:r>
+      <w:r>
+        <w:t xml:space="preserve">SW je velmi často </w:t>
+      </w:r>
+      <w:r>
+        <w:t xml:space="preserve">v porovnání </w:t>
+      </w:r>
+      <w:r>
+        <w:t>s textovým</w:t>
       </w:r>
       <w:r>
         <w:t>i</w:t>
       </w:r>
       <w:r>
-        <w:t xml:space="preserve"> </w:t>
-      </w:r>
-      <w:r>
-        <w:t xml:space="preserve">při předávání </w:t>
-      </w:r>
-      <w:r>
-        <w:t>a prezentaci informací a údajů</w:t>
-      </w:r>
-      <w:r>
-        <w:t xml:space="preserve"> </w:t>
-      </w:r>
-      <w:r>
-        <w:t xml:space="preserve">nejen </w:t>
-      </w:r>
-      <w:r>
-        <w:t>o fungování</w:t>
-      </w:r>
-      <w:r>
-        <w:t xml:space="preserve"> </w:t>
-      </w:r>
-      <w:r>
-        <w:t xml:space="preserve">a provozu </w:t>
-      </w:r>
-      <w:r>
-        <w:t>firmy</w:t>
+        <w:t xml:space="preserve"> editory </w:t>
+      </w:r>
+      <w:r>
+        <w:t>a tabulko</w:t>
+      </w:r>
+      <w:r>
+        <w:t xml:space="preserve">vými procesory považován za nedůležitý </w:t>
+      </w:r>
+      <w:r>
+        <w:t xml:space="preserve">doplněk kancelářské sady </w:t>
+      </w:r>
+      <w:r>
+        <w:t xml:space="preserve">a jeho </w:t>
+      </w:r>
+      <w:r>
+        <w:t xml:space="preserve">použití je </w:t>
+      </w:r>
+      <w:r>
+        <w:t xml:space="preserve">u široké veřejnosti </w:t>
+      </w:r>
+      <w:r>
+        <w:t xml:space="preserve">často spjato se školními prezentacemi </w:t>
+      </w:r>
+      <w:r>
+        <w:t>a marketin</w:t>
+      </w:r>
+      <w:r>
+        <w:t>gem.</w:t>
+      </w:r>
+      <w:r>
+        <w:t xml:space="preserve"> Tato práce si klade</w:t>
+      </w:r>
+      <w:r>
+        <w:t xml:space="preserve"> za úkol toto mínění změnit</w:t>
+      </w:r>
+      <w:r>
+        <w:t xml:space="preserve"> a předvést i </w:t>
+      </w:r>
+      <w:r>
+        <w:t xml:space="preserve">zajímavé </w:t>
+      </w:r>
+      <w:r>
+        <w:t>alternativní možnosti</w:t>
+      </w:r>
+      <w:r>
+        <w:t xml:space="preserve"> této specifické třídy </w:t>
+      </w:r>
+      <w:r>
+        <w:t>firemního softwaru</w:t>
+      </w:r>
+      <w:r>
+        <w:t xml:space="preserve">, které </w:t>
+      </w:r>
+      <w:r>
+        <w:t xml:space="preserve">nemusí být tak </w:t>
+      </w:r>
+      <w:r>
+        <w:t xml:space="preserve">dobře </w:t>
+      </w:r>
+      <w:r>
+        <w:t>známé</w:t>
       </w:r>
       <w:r>
         <w:t>.</w:t>
       </w:r>
-      <w:r>
-        <w:t xml:space="preserve"> </w:t>
-      </w:r>
-    </w:p>
-    <w:p>
-      <w:r>
-        <w:t>Pro z</w:t>
-      </w:r>
-      <w:r>
-        <w:t>volené téma jsem s</w:t>
-      </w:r>
-      <w:r>
-        <w:t>e rozhod</w:t>
-      </w:r>
-      <w:r>
-        <w:t xml:space="preserve">l kvůli svému </w:t>
-      </w:r>
-      <w:r>
-        <w:t xml:space="preserve">přesvědčení, že prezentační </w:t>
-      </w:r>
-      <w:r>
-        <w:t xml:space="preserve">SW je velmi často </w:t>
-      </w:r>
-      <w:r>
-        <w:t xml:space="preserve">v porovnání </w:t>
-      </w:r>
-      <w:r>
-        <w:t>s textovým</w:t>
-      </w:r>
-      <w:r>
-        <w:t>i</w:t>
-      </w:r>
-      <w:r>
-        <w:t xml:space="preserve"> editory </w:t>
-      </w:r>
-      <w:r>
-        <w:t>a tabulko</w:t>
-      </w:r>
-      <w:r>
-        <w:t xml:space="preserve">vými procesory považován za nedůležitý </w:t>
-      </w:r>
-      <w:r>
-        <w:t xml:space="preserve">doplněk kancelářské sady </w:t>
-      </w:r>
-      <w:r>
-        <w:t xml:space="preserve">a jeho </w:t>
-      </w:r>
-      <w:r>
-        <w:t xml:space="preserve">použití je </w:t>
-      </w:r>
-      <w:r>
-        <w:t xml:space="preserve">u široké veřejnosti </w:t>
-      </w:r>
-      <w:r>
-        <w:t xml:space="preserve">často spjato se školními prezentacemi </w:t>
-      </w:r>
-      <w:r>
-        <w:t>a marketin</w:t>
-      </w:r>
-      <w:r>
-        <w:t>gem.</w:t>
-      </w:r>
-      <w:r>
-        <w:t xml:space="preserve"> Tato práce si klade</w:t>
-      </w:r>
-      <w:r>
-        <w:t xml:space="preserve"> za úkol toto mínění změnit</w:t>
-      </w:r>
-      <w:r>
-        <w:t xml:space="preserve"> a předvést i </w:t>
-      </w:r>
-      <w:r>
-        <w:t xml:space="preserve">zajímavé </w:t>
-      </w:r>
-      <w:r>
-        <w:t>alternativní možnosti</w:t>
-      </w:r>
-      <w:r>
-        <w:t xml:space="preserve"> této specifické třídy </w:t>
-      </w:r>
-      <w:r>
-        <w:t>firemního softwaru</w:t>
-      </w:r>
-      <w:r>
-        <w:t xml:space="preserve">, které </w:t>
-      </w:r>
-      <w:r>
-        <w:t xml:space="preserve">nemusí být tak </w:t>
-      </w:r>
-      <w:r>
-        <w:t xml:space="preserve">dobře </w:t>
-      </w:r>
-      <w:r>
-        <w:t>známé</w:t>
-      </w:r>
-      <w:r>
-        <w:t>.</w:t>
-      </w:r>
     </w:p>
     <w:p>
       <w:r>
@@ -2767,7 +2625,7 @@
       <w:pPr>
         <w:pStyle w:val="Nadpis1"/>
       </w:pPr>
-      <w:bookmarkStart w:id="4" w:name="_Toc214356347"/>
+      <w:bookmarkStart w:id="4" w:name="_Toc215045133"/>
       <w:r>
         <w:lastRenderedPageBreak/>
         <w:t>P</w:t>
@@ -3094,7 +2952,7 @@
       <w:pPr>
         <w:pStyle w:val="Nadpis2"/>
       </w:pPr>
-      <w:bookmarkStart w:id="5" w:name="_Toc214356348"/>
+      <w:bookmarkStart w:id="5" w:name="_Toc215045134"/>
       <w:r>
         <w:t>Pře</w:t>
       </w:r>
@@ -4538,17 +4396,17 @@
       <w:pPr>
         <w:pStyle w:val="Nadpis2"/>
       </w:pPr>
-      <w:bookmarkStart w:id="6" w:name="_Toc214356349"/>
+      <w:bookmarkStart w:id="6" w:name="_Toc215045135"/>
       <w:r>
         <w:t>O</w:t>
       </w:r>
       <w:r>
         <w:t>pen-source nástroj</w:t>
       </w:r>
+      <w:r>
+        <w:t>e</w:t>
+      </w:r>
       <w:bookmarkEnd w:id="6"/>
-      <w:r>
-        <w:t>e</w:t>
-      </w:r>
     </w:p>
     <w:p>
       <w:r>
@@ -4649,10 +4507,306 @@
       </w:r>
     </w:p>
     <w:p>
+      <w:r>
+        <w:t>Mezi nejčastěji</w:t>
+      </w:r>
+      <w:r>
+        <w:t xml:space="preserve"> používaný open-source prezentační SW patří </w:t>
+      </w:r>
+      <w:r>
+        <w:t xml:space="preserve">LibreOffice </w:t>
+      </w:r>
+      <w:proofErr w:type="spellStart"/>
+      <w:r>
+        <w:t>Impress</w:t>
+      </w:r>
+      <w:proofErr w:type="spellEnd"/>
+      <w:r>
+        <w:t xml:space="preserve">, </w:t>
+      </w:r>
+      <w:proofErr w:type="spellStart"/>
+      <w:r>
+        <w:t>Calligra</w:t>
+      </w:r>
+      <w:proofErr w:type="spellEnd"/>
+      <w:r>
+        <w:t xml:space="preserve"> </w:t>
+      </w:r>
+      <w:proofErr w:type="spellStart"/>
+      <w:r>
+        <w:t>Stage</w:t>
+      </w:r>
+      <w:proofErr w:type="spellEnd"/>
+      <w:r>
+        <w:t xml:space="preserve"> a </w:t>
+      </w:r>
+      <w:r>
+        <w:t xml:space="preserve">Reveal.js. LO </w:t>
+      </w:r>
+      <w:proofErr w:type="spellStart"/>
+      <w:r>
+        <w:t>Impress</w:t>
+      </w:r>
+      <w:proofErr w:type="spellEnd"/>
+      <w:r>
+        <w:t xml:space="preserve"> je součástí kancelářského balíku</w:t>
+      </w:r>
+      <w:r>
+        <w:t xml:space="preserve"> LibreOffice od </w:t>
+      </w:r>
+      <w:r>
+        <w:t xml:space="preserve">nadace </w:t>
+      </w:r>
+      <w:proofErr w:type="spellStart"/>
+      <w:r>
+        <w:t>The</w:t>
+      </w:r>
+      <w:proofErr w:type="spellEnd"/>
+      <w:r>
+        <w:t xml:space="preserve"> </w:t>
+      </w:r>
+      <w:proofErr w:type="spellStart"/>
+      <w:r>
+        <w:t>Document</w:t>
+      </w:r>
+      <w:proofErr w:type="spellEnd"/>
+      <w:r>
+        <w:t xml:space="preserve"> </w:t>
+      </w:r>
+      <w:proofErr w:type="spellStart"/>
+      <w:r>
+        <w:t>Foundation</w:t>
+      </w:r>
+      <w:proofErr w:type="spellEnd"/>
+      <w:r>
+        <w:t>. Nabízí</w:t>
+      </w:r>
+      <w:r>
+        <w:t xml:space="preserve"> </w:t>
+      </w:r>
+      <w:r>
+        <w:t xml:space="preserve">intuitivní grafické prostředí podobné aplikacím MS </w:t>
+      </w:r>
+      <w:r>
+        <w:t>PowerPointu, podporu základních</w:t>
+      </w:r>
+      <w:r>
+        <w:t xml:space="preserve"> animací</w:t>
+      </w:r>
+      <w:r>
+        <w:t>, multimédia i tvorbu a export prezentací do formátu PPTX</w:t>
+      </w:r>
+      <w:r>
+        <w:t xml:space="preserve"> (</w:t>
+      </w:r>
+      <w:proofErr w:type="spellStart"/>
+      <w:r>
+        <w:t>The</w:t>
+      </w:r>
+      <w:proofErr w:type="spellEnd"/>
+      <w:r>
+        <w:t xml:space="preserve"> </w:t>
+      </w:r>
+      <w:proofErr w:type="spellStart"/>
+      <w:r>
+        <w:t>Document</w:t>
+      </w:r>
+      <w:proofErr w:type="spellEnd"/>
+      <w:r>
+        <w:t xml:space="preserve"> </w:t>
+      </w:r>
+      <w:proofErr w:type="spellStart"/>
+      <w:r>
+        <w:t>Foundation</w:t>
+      </w:r>
+      <w:proofErr w:type="spellEnd"/>
+      <w:r>
+        <w:t>, 2025)</w:t>
+      </w:r>
+      <w:r>
+        <w:t>.</w:t>
+      </w:r>
+      <w:r>
+        <w:t xml:space="preserve"> </w:t>
+      </w:r>
+      <w:proofErr w:type="spellStart"/>
+      <w:r>
+        <w:t>Calligra</w:t>
+      </w:r>
+      <w:proofErr w:type="spellEnd"/>
+      <w:r>
+        <w:t xml:space="preserve"> </w:t>
+      </w:r>
+      <w:proofErr w:type="spellStart"/>
+      <w:r>
+        <w:t>Stage</w:t>
+      </w:r>
+      <w:proofErr w:type="spellEnd"/>
+      <w:r>
+        <w:t xml:space="preserve"> </w:t>
+      </w:r>
+      <w:r>
+        <w:t xml:space="preserve">bylo vytvořeno </w:t>
+      </w:r>
+      <w:r>
+        <w:t xml:space="preserve">komunitou KDE jako součást sady Calligra Suite a </w:t>
+      </w:r>
+      <w:r>
+        <w:t xml:space="preserve">je </w:t>
+      </w:r>
+      <w:r>
+        <w:t>primárně zaměřen</w:t>
+      </w:r>
+      <w:r>
+        <w:t>o</w:t>
+      </w:r>
+      <w:r>
+        <w:t xml:space="preserve"> na jedn</w:t>
+      </w:r>
+      <w:r>
+        <w:t>o</w:t>
+      </w:r>
+      <w:r>
+        <w:t>duchost</w:t>
+      </w:r>
+      <w:r>
+        <w:t>, nízké hardwarové nároky</w:t>
+      </w:r>
+      <w:r>
+        <w:t xml:space="preserve"> a prostředí orientované na uživatele </w:t>
+      </w:r>
+      <w:r>
+        <w:lastRenderedPageBreak/>
+        <w:t>operačního systému GNU/Linux</w:t>
+      </w:r>
+      <w:r>
+        <w:t xml:space="preserve"> (Calligra Suite, 2025)</w:t>
+      </w:r>
+      <w:r>
+        <w:t>.</w:t>
+      </w:r>
+      <w:r>
+        <w:t xml:space="preserve"> </w:t>
+      </w:r>
+      <w:r>
+        <w:t>Reveal.js od vývojáře Hakima</w:t>
+      </w:r>
+      <w:r>
+        <w:t xml:space="preserve"> El Hattaba</w:t>
+      </w:r>
+      <w:r>
+        <w:t xml:space="preserve"> a přispěvatelů </w:t>
+      </w:r>
+      <w:r>
+        <w:t xml:space="preserve">vytváří snímky </w:t>
+      </w:r>
+      <w:r>
+        <w:t>pomocí jaz</w:t>
+      </w:r>
+      <w:r>
+        <w:t xml:space="preserve">yků </w:t>
+      </w:r>
+      <w:r>
+        <w:t>HTML, CSS a JavaScript v</w:t>
+      </w:r>
+      <w:r>
+        <w:t> </w:t>
+      </w:r>
+      <w:r>
+        <w:t>prohlížeči</w:t>
+      </w:r>
+      <w:r>
+        <w:t xml:space="preserve">. Je vhodný zejména pro </w:t>
+      </w:r>
+      <w:r>
+        <w:t>technicky zaměřené uživatele nebo vývojáře</w:t>
+      </w:r>
+      <w:r>
+        <w:t>, kteří s těmito jazyky mají zkušenosti</w:t>
+      </w:r>
+      <w:r>
+        <w:t xml:space="preserve"> a chtějí vytvářet interaktivní prezentace </w:t>
+      </w:r>
+      <w:r>
+        <w:t>přímo na webu</w:t>
+      </w:r>
+      <w:r>
+        <w:t xml:space="preserve"> (Reveal.js, 2025)</w:t>
+      </w:r>
+      <w:r>
+        <w:t>.</w:t>
+      </w:r>
+    </w:p>
+    <w:p>
+      <w:r>
+        <w:t xml:space="preserve">Mezi hlavní výhody FOSS nástrojů </w:t>
+      </w:r>
+      <w:r>
+        <w:t>tedy patří jejich dostupnost zdarma</w:t>
+      </w:r>
+      <w:r>
+        <w:t xml:space="preserve">, možnosti přizpůsobení a </w:t>
+      </w:r>
+      <w:r>
+        <w:t xml:space="preserve">absence licenčních </w:t>
+      </w:r>
+      <w:r>
+        <w:t xml:space="preserve">omezení. Podle Baker (2016) </w:t>
+      </w:r>
+      <w:r>
+        <w:t>mají však své mezery v</w:t>
+      </w:r>
+      <w:r>
+        <w:t> </w:t>
+      </w:r>
+      <w:r>
+        <w:t>kompatibilitě</w:t>
+      </w:r>
+      <w:r>
+        <w:t xml:space="preserve"> s mírně pokročilými prvky z ostatních formátů</w:t>
+      </w:r>
+      <w:r>
+        <w:t xml:space="preserve"> proprietárního SW. </w:t>
+      </w:r>
+      <w:r>
+        <w:t xml:space="preserve">Častým terčem kritiky je i uživatelské prostředí, které může působit </w:t>
+      </w:r>
+      <w:r>
+        <w:t>zastarale a omezení v oblasti spolupráce na dálku</w:t>
+      </w:r>
+      <w:r>
+        <w:t xml:space="preserve">. </w:t>
+      </w:r>
+      <w:r>
+        <w:t xml:space="preserve">Reveal.js pak vyžaduje alespoň základní znalost tvorby webových stránek, což může být pro běžné uživatele bez zkušeností v tomto odvětví překážkou. </w:t>
+      </w:r>
+      <w:r>
+        <w:t xml:space="preserve">I přes některé nedostatky jsou FOSS nástroje vhodné </w:t>
+      </w:r>
+      <w:r>
+        <w:t>zejména pro školy, neziskové organizace, technické komunity a menší firmy</w:t>
+      </w:r>
+      <w:r>
+        <w:t>, ve kterých je kladen důraz na n</w:t>
+      </w:r>
+      <w:r>
+        <w:t xml:space="preserve">ezávislost </w:t>
+      </w:r>
+      <w:r>
+        <w:t xml:space="preserve">a otevřenost </w:t>
+      </w:r>
+      <w:r>
+        <w:t>technologií</w:t>
+      </w:r>
+      <w:r>
+        <w:t>.</w:t>
+      </w:r>
+    </w:p>
+    <w:p>
       <w:pPr>
         <w:pStyle w:val="Nadpis2"/>
       </w:pPr>
-      <w:bookmarkStart w:id="7" w:name="_Toc214356350"/>
+      <w:bookmarkStart w:id="7" w:name="_Toc215045136"/>
       <w:r>
         <w:t>Název další podkapitoly</w:t>
       </w:r>
@@ -4716,7 +4870,6 @@
         <w:pStyle w:val="Nadpis3"/>
       </w:pPr>
       <w:r>
-        <w:lastRenderedPageBreak/>
         <w:t>Název</w:t>
       </w:r>
     </w:p>
@@ -4811,7 +4964,7 @@
       <w:pPr>
         <w:pStyle w:val="Nadpis1"/>
       </w:pPr>
-      <w:bookmarkStart w:id="8" w:name="_Toc214356351"/>
+      <w:bookmarkStart w:id="8" w:name="_Toc215045137"/>
       <w:r>
         <w:t>Obrázky, tabulky</w:t>
       </w:r>
@@ -4870,7 +5023,7 @@
       <w:pPr>
         <w:pStyle w:val="Nadpis2"/>
       </w:pPr>
-      <w:bookmarkStart w:id="9" w:name="_Toc214356352"/>
+      <w:bookmarkStart w:id="9" w:name="_Toc215045138"/>
       <w:r>
         <w:t xml:space="preserve">Obrázky </w:t>
       </w:r>
@@ -4919,6 +5072,7 @@
           <w:noProof/>
           <w:lang w:eastAsia="cs-CZ"/>
         </w:rPr>
+        <w:lastRenderedPageBreak/>
         <w:drawing>
           <wp:inline distT="0" distB="0" distL="0" distR="0" wp14:anchorId="47C710C7" wp14:editId="3ADB8C78">
             <wp:extent cx="4381500" cy="2194560"/>
@@ -5077,7 +5231,7 @@
       <w:pPr>
         <w:pStyle w:val="Nadpis2"/>
       </w:pPr>
-      <w:bookmarkStart w:id="12" w:name="_Toc214356353"/>
+      <w:bookmarkStart w:id="12" w:name="_Toc215045139"/>
       <w:r>
         <w:t>Tabulky</w:t>
       </w:r>
@@ -5115,7 +5269,6 @@
       </w:pPr>
       <w:bookmarkStart w:id="13" w:name="_Toc105128914"/>
       <w:r>
-        <w:lastRenderedPageBreak/>
         <w:t xml:space="preserve">Tab. </w:t>
       </w:r>
       <w:r>
@@ -5616,12 +5769,12 @@
       <w:pPr>
         <w:pStyle w:val="Nadpis2"/>
       </w:pPr>
-      <w:bookmarkStart w:id="14" w:name="_Toc214356355"/>
-      <w:bookmarkStart w:id="15" w:name="_Toc60053869"/>
+      <w:bookmarkStart w:id="14" w:name="_Toc60053869"/>
+      <w:bookmarkStart w:id="15" w:name="_Toc215045140"/>
       <w:r>
         <w:t>Výčty a seznamy</w:t>
       </w:r>
-      <w:bookmarkEnd w:id="14"/>
+      <w:bookmarkEnd w:id="15"/>
     </w:p>
     <w:p>
       <w:pPr>
@@ -5776,6 +5929,7 @@
         </w:numPr>
       </w:pPr>
       <w:r>
+        <w:lastRenderedPageBreak/>
         <w:t>V odrážkách může být i více vět. Ale to vůbec nevadí.</w:t>
       </w:r>
     </w:p>
@@ -5795,7 +5949,7 @@
       <w:pPr>
         <w:pStyle w:val="Nadpis2"/>
       </w:pPr>
-      <w:bookmarkStart w:id="16" w:name="_Toc214356356"/>
+      <w:bookmarkStart w:id="16" w:name="_Toc215045141"/>
       <w:r>
         <w:t>Citace</w:t>
       </w:r>
@@ -5893,12 +6047,12 @@
         </w:numPr>
         <w:ind w:left="431" w:hanging="431"/>
       </w:pPr>
-      <w:bookmarkStart w:id="17" w:name="_Toc214356357"/>
+      <w:bookmarkStart w:id="17" w:name="_Toc215045142"/>
       <w:r>
         <w:lastRenderedPageBreak/>
         <w:t>Závěr</w:t>
       </w:r>
-      <w:bookmarkEnd w:id="15"/>
+      <w:bookmarkEnd w:id="14"/>
       <w:bookmarkEnd w:id="17"/>
     </w:p>
     <w:p>
@@ -6018,7 +6172,7 @@
         </w:numPr>
         <w:ind w:left="431" w:hanging="431"/>
       </w:pPr>
-      <w:bookmarkStart w:id="18" w:name="_Toc214356358"/>
+      <w:bookmarkStart w:id="18" w:name="_Toc215045143"/>
       <w:r>
         <w:lastRenderedPageBreak/>
         <w:t>Seznam použité literatury</w:t>
@@ -6796,7 +6950,35 @@
         <w:rPr>
           <w:rStyle w:val="Zdraznn"/>
         </w:rPr>
-        <w:t xml:space="preserve">New Canva Presentations </w:t>
+        <w:t xml:space="preserve">New </w:t>
+      </w:r>
+      <w:proofErr w:type="spellStart"/>
+      <w:r>
+        <w:rPr>
+          <w:rStyle w:val="Zdraznn"/>
+        </w:rPr>
+        <w:t>Canva</w:t>
+      </w:r>
+      <w:proofErr w:type="spellEnd"/>
+      <w:r>
+        <w:rPr>
+          <w:rStyle w:val="Zdraznn"/>
+        </w:rPr>
+        <w:t xml:space="preserve"> </w:t>
+      </w:r>
+      <w:proofErr w:type="spellStart"/>
+      <w:r>
+        <w:rPr>
+          <w:rStyle w:val="Zdraznn"/>
+        </w:rPr>
+        <w:t>Presentations</w:t>
+      </w:r>
+      <w:proofErr w:type="spellEnd"/>
+      <w:r>
+        <w:rPr>
+          <w:rStyle w:val="Zdraznn"/>
+        </w:rPr>
+        <w:t xml:space="preserve"> </w:t>
       </w:r>
       <w:proofErr w:type="spellStart"/>
       <w:r>
@@ -6975,13 +7157,213 @@
       <w:pPr>
         <w:pStyle w:val="Seznamliteratury"/>
       </w:pPr>
+      <w:r>
+        <w:t xml:space="preserve">BAKER, Jason. </w:t>
+      </w:r>
+      <w:r>
+        <w:rPr>
+          <w:rStyle w:val="Zdraznn"/>
+        </w:rPr>
+        <w:t xml:space="preserve">3 open source </w:t>
+      </w:r>
+      <w:proofErr w:type="spellStart"/>
+      <w:r>
+        <w:rPr>
+          <w:rStyle w:val="Zdraznn"/>
+        </w:rPr>
+        <w:t>alternatives</w:t>
+      </w:r>
+      <w:proofErr w:type="spellEnd"/>
+      <w:r>
+        <w:rPr>
+          <w:rStyle w:val="Zdraznn"/>
+        </w:rPr>
+        <w:t xml:space="preserve"> to PowerPoint.</w:t>
+      </w:r>
+      <w:r>
+        <w:t xml:space="preserve"> Opensource.com [online]. 15. 9. 2016 [cit. 2025-11-16].</w:t>
+      </w:r>
+      <w:r>
+        <w:br/>
+        <w:t xml:space="preserve">Dostupné z: </w:t>
+      </w:r>
+      <w:hyperlink r:id="rId29" w:tgtFrame="_new" w:history="1">
+        <w:r>
+          <w:rPr>
+            <w:rStyle w:val="Hypertextovodkaz"/>
+          </w:rPr>
+          <w:t>https://opensource.com/business/16/9/alternatives-powerpoint</w:t>
+        </w:r>
+      </w:hyperlink>
+    </w:p>
+    <w:p>
+      <w:pPr>
+        <w:pStyle w:val="Seznamliteratury"/>
+      </w:pPr>
+      <w:r>
+        <w:t xml:space="preserve">THE DOCUMENT FOUNDATION. </w:t>
+      </w:r>
+      <w:r>
+        <w:rPr>
+          <w:rStyle w:val="Zdraznn"/>
+        </w:rPr>
+        <w:t xml:space="preserve">LibreOffice </w:t>
+      </w:r>
+      <w:proofErr w:type="spellStart"/>
+      <w:r>
+        <w:rPr>
+          <w:rStyle w:val="Zdraznn"/>
+        </w:rPr>
+        <w:t>Impress</w:t>
+      </w:r>
+      <w:proofErr w:type="spellEnd"/>
+      <w:r>
+        <w:rPr>
+          <w:rStyle w:val="Zdraznn"/>
+        </w:rPr>
+        <w:t xml:space="preserve"> – </w:t>
+      </w:r>
+      <w:proofErr w:type="spellStart"/>
+      <w:r>
+        <w:rPr>
+          <w:rStyle w:val="Zdraznn"/>
+        </w:rPr>
+        <w:t>Features</w:t>
+      </w:r>
+      <w:proofErr w:type="spellEnd"/>
+      <w:r>
+        <w:rPr>
+          <w:rStyle w:val="Zdraznn"/>
+        </w:rPr>
+        <w:t>.</w:t>
+      </w:r>
+      <w:r>
+        <w:t xml:space="preserve"> [online]. [cit. 2025-11-16].</w:t>
+      </w:r>
+      <w:r>
+        <w:br/>
+        <w:t xml:space="preserve">Dostupné z: </w:t>
+      </w:r>
+      <w:hyperlink r:id="rId30" w:tgtFrame="_new" w:history="1">
+        <w:r>
+          <w:rPr>
+            <w:rStyle w:val="Hypertextovodkaz"/>
+          </w:rPr>
+          <w:t>https://www.libreoffice.org/discover/impress/</w:t>
+        </w:r>
+      </w:hyperlink>
+    </w:p>
+    <w:p>
+      <w:pPr>
+        <w:pStyle w:val="Seznamliteratury"/>
+      </w:pPr>
+      <w:r>
+        <w:t xml:space="preserve">CALLIGRA SUITE. </w:t>
+      </w:r>
+      <w:proofErr w:type="spellStart"/>
+      <w:r>
+        <w:rPr>
+          <w:rStyle w:val="Zdraznn"/>
+        </w:rPr>
+        <w:t>Calligra</w:t>
+      </w:r>
+      <w:proofErr w:type="spellEnd"/>
+      <w:r>
+        <w:rPr>
+          <w:rStyle w:val="Zdraznn"/>
+        </w:rPr>
+        <w:t xml:space="preserve"> </w:t>
+      </w:r>
+      <w:proofErr w:type="spellStart"/>
+      <w:r>
+        <w:rPr>
+          <w:rStyle w:val="Zdraznn"/>
+        </w:rPr>
+        <w:t>Stage</w:t>
+      </w:r>
+      <w:proofErr w:type="spellEnd"/>
+      <w:r>
+        <w:rPr>
+          <w:rStyle w:val="Zdraznn"/>
+        </w:rPr>
+        <w:t>.</w:t>
+      </w:r>
+      <w:r>
+        <w:t xml:space="preserve"> KDE.org [online]. [cit. 2025-11-16].</w:t>
+      </w:r>
+      <w:r>
+        <w:br/>
+        <w:t xml:space="preserve">Dostupné z: </w:t>
+      </w:r>
+      <w:hyperlink r:id="rId31" w:history="1">
+        <w:r>
+          <w:rPr>
+            <w:rStyle w:val="Hypertextovodkaz"/>
+          </w:rPr>
+          <w:t>https://www.calligra.org/stage/</w:t>
+        </w:r>
+      </w:hyperlink>
+    </w:p>
+    <w:p>
+      <w:pPr>
+        <w:pStyle w:val="Seznamliteratury"/>
+      </w:pPr>
+      <w:r>
+        <w:lastRenderedPageBreak/>
+        <w:t xml:space="preserve">REVEAL.JS. </w:t>
+      </w:r>
+      <w:r>
+        <w:rPr>
+          <w:rStyle w:val="Zdraznn"/>
+        </w:rPr>
+        <w:t xml:space="preserve">HTML </w:t>
+      </w:r>
+      <w:proofErr w:type="spellStart"/>
+      <w:r>
+        <w:rPr>
+          <w:rStyle w:val="Zdraznn"/>
+        </w:rPr>
+        <w:t>presentation</w:t>
+      </w:r>
+      <w:proofErr w:type="spellEnd"/>
+      <w:r>
+        <w:rPr>
+          <w:rStyle w:val="Zdraznn"/>
+        </w:rPr>
+        <w:t xml:space="preserve"> framework.</w:t>
+      </w:r>
+      <w:r>
+        <w:t xml:space="preserve"> [online]. [cit. 2025-11-16].</w:t>
+      </w:r>
+      <w:r>
+        <w:br/>
+        <w:t xml:space="preserve">Dostupné z: </w:t>
+      </w:r>
+      <w:hyperlink r:id="rId32" w:tgtFrame="_new" w:history="1">
+        <w:r>
+          <w:rPr>
+            <w:rStyle w:val="Hypertextovodkaz"/>
+          </w:rPr>
+          <w:t>https://revealjs.com/</w:t>
+        </w:r>
+      </w:hyperlink>
+    </w:p>
+    <w:p>
+      <w:pPr>
+        <w:pStyle w:val="Seznamliteratury"/>
+      </w:pPr>
+    </w:p>
+    <w:p>
+      <w:pPr>
+        <w:pStyle w:val="Seznamliteratury"/>
+      </w:pPr>
     </w:p>
     <w:p>
       <w:pPr>
         <w:ind w:left="357" w:hanging="357"/>
         <w:jc w:val="left"/>
         <w:sectPr>
-          <w:footerReference w:type="default" r:id="rId29"/>
+          <w:footerReference w:type="default" r:id="rId33"/>
           <w:pgSz w:w="11906" w:h="16838"/>
           <w:pgMar w:top="1417" w:right="1417" w:bottom="1417" w:left="1417" w:header="708" w:footer="708" w:gutter="0"/>
           <w:cols w:space="708"/>
@@ -6998,7 +7380,7 @@
         </w:numPr>
         <w:ind w:left="431" w:hanging="431"/>
       </w:pPr>
-      <w:bookmarkStart w:id="19" w:name="_Toc214356359"/>
+      <w:bookmarkStart w:id="19" w:name="_Toc215045144"/>
       <w:r>
         <w:lastRenderedPageBreak/>
         <w:t>Přílohy</w:t>
@@ -7490,7 +7872,7 @@
       </w:r>
     </w:p>
     <w:sectPr>
-      <w:footerReference w:type="default" r:id="rId30"/>
+      <w:footerReference w:type="default" r:id="rId34"/>
       <w:pgSz w:w="11906" w:h="16838"/>
       <w:pgMar w:top="1417" w:right="1417" w:bottom="1417" w:left="1417" w:header="708" w:footer="708" w:gutter="0"/>
       <w:cols w:space="708"/>

</xml_diff>

<commit_message>
Finální verze určená k odevzdání
</commit_message>
<xml_diff>
--- a/semestralni_prace_rojka.docx
+++ b/semestralni_prace_rojka.docx
@@ -482,7 +482,7 @@
           <w:sz w:val="28"/>
           <w:szCs w:val="28"/>
         </w:rPr>
-        <w:t>29. 11. 2025</w:t>
+        <w:t>30. 11. 2025</w:t>
       </w:r>
       <w:r>
         <w:rPr>
@@ -540,7 +540,7 @@
       <w:r>
         <w:fldChar w:fldCharType="separate"/>
       </w:r>
-      <w:hyperlink w:anchor="_Toc215326157" w:history="1">
+      <w:hyperlink w:anchor="_Toc215428467" w:history="1">
         <w:r>
           <w:rPr>
             <w:rStyle w:val="Hypertextovodkaz"/>
@@ -567,7 +567,7 @@
             <w:noProof/>
             <w:webHidden/>
           </w:rPr>
-          <w:instrText xml:space="preserve"> PAGEREF _Toc215326157 \h </w:instrText>
+          <w:instrText xml:space="preserve"> PAGEREF _Toc215428467 \h </w:instrText>
         </w:r>
         <w:r>
           <w:rPr>
@@ -615,7 +615,7 @@
           <w14:ligatures w14:val="standardContextual"/>
         </w:rPr>
       </w:pPr>
-      <w:hyperlink w:anchor="_Toc215326158" w:history="1">
+      <w:hyperlink w:anchor="_Toc215428468" w:history="1">
         <w:r>
           <w:rPr>
             <w:rStyle w:val="Hypertextovodkaz"/>
@@ -642,7 +642,7 @@
             <w:noProof/>
             <w:webHidden/>
           </w:rPr>
-          <w:instrText xml:space="preserve"> PAGEREF _Toc215326158 \h </w:instrText>
+          <w:instrText xml:space="preserve"> PAGEREF _Toc215428468 \h </w:instrText>
         </w:r>
         <w:r>
           <w:rPr>
@@ -691,7 +691,7 @@
           <w14:ligatures w14:val="standardContextual"/>
         </w:rPr>
       </w:pPr>
-      <w:hyperlink w:anchor="_Toc215326159" w:history="1">
+      <w:hyperlink w:anchor="_Toc215428469" w:history="1">
         <w:r>
           <w:rPr>
             <w:rStyle w:val="Hypertextovodkaz"/>
@@ -738,7 +738,7 @@
             <w:noProof/>
             <w:webHidden/>
           </w:rPr>
-          <w:instrText xml:space="preserve"> PAGEREF _Toc215326159 \h </w:instrText>
+          <w:instrText xml:space="preserve"> PAGEREF _Toc215428469 \h </w:instrText>
         </w:r>
         <w:r>
           <w:rPr>
@@ -786,7 +786,7 @@
           <w14:ligatures w14:val="standardContextual"/>
         </w:rPr>
       </w:pPr>
-      <w:hyperlink w:anchor="_Toc215326160" w:history="1">
+      <w:hyperlink w:anchor="_Toc215428470" w:history="1">
         <w:r>
           <w:rPr>
             <w:rStyle w:val="Hypertextovodkaz"/>
@@ -832,7 +832,7 @@
             <w:noProof/>
             <w:webHidden/>
           </w:rPr>
-          <w:instrText xml:space="preserve"> PAGEREF _Toc215326160 \h </w:instrText>
+          <w:instrText xml:space="preserve"> PAGEREF _Toc215428470 \h </w:instrText>
         </w:r>
         <w:r>
           <w:rPr>
@@ -880,7 +880,7 @@
           <w14:ligatures w14:val="standardContextual"/>
         </w:rPr>
       </w:pPr>
-      <w:hyperlink w:anchor="_Toc215326161" w:history="1">
+      <w:hyperlink w:anchor="_Toc215428471" w:history="1">
         <w:r>
           <w:rPr>
             <w:rStyle w:val="Hypertextovodkaz"/>
@@ -926,7 +926,7 @@
             <w:noProof/>
             <w:webHidden/>
           </w:rPr>
-          <w:instrText xml:space="preserve"> PAGEREF _Toc215326161 \h </w:instrText>
+          <w:instrText xml:space="preserve"> PAGEREF _Toc215428471 \h </w:instrText>
         </w:r>
         <w:r>
           <w:rPr>
@@ -974,7 +974,7 @@
           <w14:ligatures w14:val="standardContextual"/>
         </w:rPr>
       </w:pPr>
-      <w:hyperlink w:anchor="_Toc215326162" w:history="1">
+      <w:hyperlink w:anchor="_Toc215428472" w:history="1">
         <w:r>
           <w:rPr>
             <w:rStyle w:val="Hypertextovodkaz"/>
@@ -1020,7 +1020,7 @@
             <w:noProof/>
             <w:webHidden/>
           </w:rPr>
-          <w:instrText xml:space="preserve"> PAGEREF _Toc215326162 \h </w:instrText>
+          <w:instrText xml:space="preserve"> PAGEREF _Toc215428472 \h </w:instrText>
         </w:r>
         <w:r>
           <w:rPr>
@@ -1068,7 +1068,7 @@
           <w14:ligatures w14:val="standardContextual"/>
         </w:rPr>
       </w:pPr>
-      <w:hyperlink w:anchor="_Toc215326163" w:history="1">
+      <w:hyperlink w:anchor="_Toc215428473" w:history="1">
         <w:r>
           <w:rPr>
             <w:rStyle w:val="Hypertextovodkaz"/>
@@ -1095,7 +1095,7 @@
             <w:noProof/>
             <w:webHidden/>
           </w:rPr>
-          <w:instrText xml:space="preserve"> PAGEREF _Toc215326163 \h </w:instrText>
+          <w:instrText xml:space="preserve"> PAGEREF _Toc215428473 \h </w:instrText>
         </w:r>
         <w:r>
           <w:rPr>
@@ -1143,7 +1143,7 @@
           <w14:ligatures w14:val="standardContextual"/>
         </w:rPr>
       </w:pPr>
-      <w:hyperlink w:anchor="_Toc215326164" w:history="1">
+      <w:hyperlink w:anchor="_Toc215428474" w:history="1">
         <w:r>
           <w:rPr>
             <w:rStyle w:val="Hypertextovodkaz"/>
@@ -1170,7 +1170,7 @@
             <w:noProof/>
             <w:webHidden/>
           </w:rPr>
-          <w:instrText xml:space="preserve"> PAGEREF _Toc215326164 \h </w:instrText>
+          <w:instrText xml:space="preserve"> PAGEREF _Toc215428474 \h </w:instrText>
         </w:r>
         <w:r>
           <w:rPr>
@@ -1203,81 +1203,6 @@
     </w:p>
     <w:p>
       <w:pPr>
-        <w:pStyle w:val="Obsah1"/>
-        <w:tabs>
-          <w:tab w:val="right" w:leader="dot" w:pos="9062"/>
-        </w:tabs>
-        <w:rPr>
-          <w:rFonts w:eastAsiaTheme="minorEastAsia"/>
-          <w:b w:val="0"/>
-          <w:noProof/>
-          <w:kern w:val="2"/>
-          <w:sz w:val="24"/>
-          <w:szCs w:val="24"/>
-          <w:lang w:eastAsia="cs-CZ"/>
-          <w14:ligatures w14:val="standardContextual"/>
-        </w:rPr>
-      </w:pPr>
-      <w:hyperlink w:anchor="_Toc215326165" w:history="1">
-        <w:r>
-          <w:rPr>
-            <w:rStyle w:val="Hypertextovodkaz"/>
-            <w:noProof/>
-          </w:rPr>
-          <w:t>Přílohy</w:t>
-        </w:r>
-        <w:r>
-          <w:rPr>
-            <w:noProof/>
-            <w:webHidden/>
-          </w:rPr>
-          <w:tab/>
-        </w:r>
-        <w:r>
-          <w:rPr>
-            <w:noProof/>
-            <w:webHidden/>
-          </w:rPr>
-          <w:fldChar w:fldCharType="begin"/>
-        </w:r>
-        <w:r>
-          <w:rPr>
-            <w:noProof/>
-            <w:webHidden/>
-          </w:rPr>
-          <w:instrText xml:space="preserve"> PAGEREF _Toc215326165 \h </w:instrText>
-        </w:r>
-        <w:r>
-          <w:rPr>
-            <w:noProof/>
-            <w:webHidden/>
-          </w:rPr>
-        </w:r>
-        <w:r>
-          <w:rPr>
-            <w:noProof/>
-            <w:webHidden/>
-          </w:rPr>
-          <w:fldChar w:fldCharType="separate"/>
-        </w:r>
-        <w:r>
-          <w:rPr>
-            <w:noProof/>
-            <w:webHidden/>
-          </w:rPr>
-          <w:t>14</w:t>
-        </w:r>
-        <w:r>
-          <w:rPr>
-            <w:noProof/>
-            <w:webHidden/>
-          </w:rPr>
-          <w:fldChar w:fldCharType="end"/>
-        </w:r>
-      </w:hyperlink>
-    </w:p>
-    <w:p>
-      <w:pPr>
         <w:spacing w:after="160"/>
       </w:pPr>
       <w:r>
@@ -1311,7 +1236,7 @@
         </w:numPr>
         <w:ind w:left="431" w:hanging="431"/>
       </w:pPr>
-      <w:bookmarkStart w:id="0" w:name="_Toc215326157"/>
+      <w:bookmarkStart w:id="0" w:name="_Toc215428467"/>
       <w:r>
         <w:t>Seznam zkratek</w:t>
       </w:r>
@@ -1423,7 +1348,7 @@
         </w:numPr>
         <w:ind w:left="431" w:hanging="431"/>
       </w:pPr>
-      <w:bookmarkStart w:id="1" w:name="_Toc215326158"/>
+      <w:bookmarkStart w:id="1" w:name="_Toc215428468"/>
       <w:r>
         <w:lastRenderedPageBreak/>
         <w:t>Úvod</w:t>
@@ -1539,7 +1464,19 @@
         <w:t xml:space="preserve">SW je velmi často </w:t>
       </w:r>
       <w:r>
-        <w:t xml:space="preserve">v porovnání </w:t>
+        <w:t>v</w:t>
+      </w:r>
+      <w:r>
+        <w:t>e</w:t>
+      </w:r>
+      <w:r>
+        <w:t> </w:t>
+      </w:r>
+      <w:r>
+        <w:t>sr</w:t>
+      </w:r>
+      <w:r>
+        <w:t xml:space="preserve">ovnání </w:t>
       </w:r>
       <w:r>
         <w:t>s textovým</w:t>
@@ -1569,7 +1506,13 @@
         <w:t xml:space="preserve">u široké veřejnosti </w:t>
       </w:r>
       <w:r>
-        <w:t xml:space="preserve">často spjato se školními prezentacemi </w:t>
+        <w:t>často sp</w:t>
+      </w:r>
+      <w:r>
+        <w:t>ojováno</w:t>
+      </w:r>
+      <w:r>
+        <w:t xml:space="preserve"> se školními prezentacemi </w:t>
       </w:r>
       <w:r>
         <w:t>a marketin</w:t>
@@ -1584,7 +1527,13 @@
         <w:t xml:space="preserve"> za úkol toto mínění změnit</w:t>
       </w:r>
       <w:r>
-        <w:t xml:space="preserve"> a předvést i </w:t>
+        <w:t xml:space="preserve"> a před</w:t>
+      </w:r>
+      <w:r>
+        <w:t>stavit také</w:t>
+      </w:r>
+      <w:r>
+        <w:t xml:space="preserve"> </w:t>
       </w:r>
       <w:r>
         <w:t xml:space="preserve">zajímavé </w:t>
@@ -1623,7 +1572,7 @@
       <w:pPr>
         <w:pStyle w:val="Nadpis1"/>
       </w:pPr>
-      <w:bookmarkStart w:id="2" w:name="_Toc215326159"/>
+      <w:bookmarkStart w:id="2" w:name="_Toc215428469"/>
       <w:r>
         <w:lastRenderedPageBreak/>
         <w:t>P</w:t>
@@ -1805,7 +1754,13 @@
         <w:t xml:space="preserve">staly </w:t>
       </w:r>
       <w:r>
-        <w:t xml:space="preserve">de-facto standardem, </w:t>
+        <w:t>de</w:t>
+      </w:r>
+      <w:r>
+        <w:t xml:space="preserve"> </w:t>
+      </w:r>
+      <w:r>
+        <w:t xml:space="preserve">facto standardem, </w:t>
       </w:r>
       <w:r>
         <w:t xml:space="preserve">který </w:t>
@@ -1873,9 +1828,11 @@
       <w:r>
         <w:t xml:space="preserve">fontů, </w:t>
       </w:r>
-      <w:r>
-        <w:t>barev,</w:t>
-      </w:r>
+      <w:proofErr w:type="gramStart"/>
+      <w:r>
+        <w:t>barev</w:t>
+      </w:r>
+      <w:proofErr w:type="gramEnd"/>
       <w:r>
         <w:t xml:space="preserve"> a dokonce </w:t>
       </w:r>
@@ -1950,7 +1907,7 @@
       <w:pPr>
         <w:pStyle w:val="Nadpis2"/>
       </w:pPr>
-      <w:bookmarkStart w:id="3" w:name="_Toc215326160"/>
+      <w:bookmarkStart w:id="3" w:name="_Toc215428470"/>
       <w:r>
         <w:t>Pře</w:t>
       </w:r>
@@ -1994,7 +1951,7 @@
         <w:t xml:space="preserve">nabízí </w:t>
       </w:r>
       <w:r>
-        <w:t xml:space="preserve">potencionálním </w:t>
+        <w:t xml:space="preserve">potenciálním </w:t>
       </w:r>
       <w:r>
         <w:t>zákazníkům</w:t>
@@ -2060,10 +2017,34 @@
         <w:t xml:space="preserve"> a </w:t>
       </w:r>
       <w:r>
-        <w:t>kompatibilitou s různými platformami</w:t>
-      </w:r>
-      <w:r>
-        <w:t xml:space="preserve"> operačních systémů</w:t>
+        <w:t>kompatibilitou</w:t>
+      </w:r>
+      <w:r>
+        <w:t xml:space="preserve"> </w:t>
+      </w:r>
+      <w:r>
+        <w:t>s</w:t>
+      </w:r>
+      <w:r>
+        <w:t> </w:t>
+      </w:r>
+      <w:r>
+        <w:t>různými</w:t>
+      </w:r>
+      <w:r>
+        <w:t xml:space="preserve"> </w:t>
+      </w:r>
+      <w:r>
+        <w:t>operační</w:t>
+      </w:r>
+      <w:r>
+        <w:t>mi</w:t>
+      </w:r>
+      <w:r>
+        <w:t xml:space="preserve"> systém</w:t>
+      </w:r>
+      <w:r>
+        <w:t>y</w:t>
       </w:r>
       <w:r>
         <w:t>.</w:t>
@@ -2102,7 +2083,10 @@
         <w:t xml:space="preserve">kancelářskou sadou </w:t>
       </w:r>
       <w:r>
-        <w:t>Office 365</w:t>
+        <w:t>Microsoft</w:t>
+      </w:r>
+      <w:r>
+        <w:t xml:space="preserve"> 365</w:t>
       </w:r>
       <w:r>
         <w:t xml:space="preserve"> </w:t>
@@ -3129,7 +3113,13 @@
         <w:t>je i spolupráce v reálném čase</w:t>
       </w:r>
       <w:r>
-        <w:t xml:space="preserve">: větší množství uživatelů může </w:t>
+        <w:t>: v</w:t>
+      </w:r>
+      <w:r>
+        <w:t>íce</w:t>
+      </w:r>
+      <w:r>
+        <w:t xml:space="preserve"> uživatelů může </w:t>
       </w:r>
       <w:r>
         <w:t xml:space="preserve">současně vytvářet a upravovat snímky, přidávat komentáře </w:t>
@@ -4696,7 +4686,7 @@
       <w:pPr>
         <w:pStyle w:val="Nadpis2"/>
       </w:pPr>
-      <w:bookmarkStart w:id="4" w:name="_Toc215326161"/>
+      <w:bookmarkStart w:id="4" w:name="_Toc215428471"/>
       <w:r>
         <w:t>O</w:t>
       </w:r>
@@ -5796,7 +5786,7 @@
       <w:pPr>
         <w:pStyle w:val="Nadpis2"/>
       </w:pPr>
-      <w:bookmarkStart w:id="5" w:name="_Toc215326162"/>
+      <w:bookmarkStart w:id="5" w:name="_Toc215428472"/>
       <w:r>
         <w:t>Současné trend</w:t>
       </w:r>
@@ -5869,63 +5859,55 @@
       </w:r>
       <w:proofErr w:type="spellEnd"/>
       <w:r>
+        <w:t xml:space="preserve"> Business </w:t>
+      </w:r>
+      <w:proofErr w:type="spellStart"/>
+      <w:r>
+        <w:t>Insight</w:t>
+      </w:r>
+      <w:r>
+        <w:t>s</w:t>
+      </w:r>
+      <w:proofErr w:type="spellEnd"/>
+      <w:r>
+        <w:t>, 2025</w:t>
+      </w:r>
+      <w:r>
+        <w:t xml:space="preserve">; </w:t>
+      </w:r>
+      <w:proofErr w:type="spellStart"/>
+      <w:r>
+        <w:t>The</w:t>
+      </w:r>
+      <w:proofErr w:type="spellEnd"/>
+      <w:r>
         <w:t xml:space="preserve"> </w:t>
       </w:r>
-      <w:proofErr w:type="spellStart"/>
-      <w:r>
-        <w:t>Bussiness</w:t>
-      </w:r>
-      <w:proofErr w:type="spellEnd"/>
+      <w:r>
+        <w:t>Business</w:t>
+      </w:r>
       <w:r>
         <w:t xml:space="preserve"> </w:t>
       </w:r>
       <w:proofErr w:type="spellStart"/>
       <w:r>
-        <w:t>Insight</w:t>
-      </w:r>
-      <w:r>
-        <w:t>s</w:t>
-      </w:r>
-      <w:proofErr w:type="spellEnd"/>
-      <w:r>
-        <w:t>, 2025</w:t>
-      </w:r>
-      <w:r>
-        <w:t xml:space="preserve">; </w:t>
-      </w:r>
-      <w:proofErr w:type="spellStart"/>
-      <w:r>
-        <w:t>The</w:t>
+        <w:t>Research</w:t>
       </w:r>
       <w:proofErr w:type="spellEnd"/>
       <w:r>
         <w:t xml:space="preserve"> </w:t>
       </w:r>
-      <w:r>
-        <w:t>Business</w:t>
+      <w:proofErr w:type="spellStart"/>
+      <w:r>
+        <w:t>Company</w:t>
+      </w:r>
+      <w:proofErr w:type="spellEnd"/>
+      <w:r>
+        <w:t>, 2024)</w:t>
       </w:r>
       <w:r>
         <w:t xml:space="preserve"> </w:t>
       </w:r>
-      <w:proofErr w:type="spellStart"/>
-      <w:r>
-        <w:t>Research</w:t>
-      </w:r>
-      <w:proofErr w:type="spellEnd"/>
-      <w:r>
-        <w:t xml:space="preserve"> </w:t>
-      </w:r>
-      <w:proofErr w:type="spellStart"/>
-      <w:r>
-        <w:t>Company</w:t>
-      </w:r>
-      <w:proofErr w:type="spellEnd"/>
-      <w:r>
-        <w:t>, 2024)</w:t>
-      </w:r>
-      <w:r>
-        <w:t xml:space="preserve"> </w:t>
-      </w:r>
       <w:r>
         <w:t>na trhu roste poptávka po nástrojích s podporou spolupráce v reálném čase</w:t>
       </w:r>
@@ -5933,7 +5915,13 @@
         <w:t xml:space="preserve"> a jednoduchého sdílení. Další vyhledávanou vlastností je i</w:t>
       </w:r>
       <w:r>
-        <w:t xml:space="preserve">ntegrace se službami cloudu a </w:t>
+        <w:t xml:space="preserve">ntegrace se službami </w:t>
+      </w:r>
+      <w:r>
+        <w:t xml:space="preserve">v </w:t>
+      </w:r>
+      <w:r>
+        <w:t xml:space="preserve">cloudu a </w:t>
       </w:r>
       <w:r>
         <w:t>vyšší míra dostupnosti na různá zařízení</w:t>
@@ -6144,10 +6132,7 @@
         <w:t xml:space="preserve"> Odhad podílu hlavních prezentačních nástrojů na světovém trhu v roce 2024.</w:t>
       </w:r>
       <w:r>
-        <w:t xml:space="preserve"> </w:t>
-      </w:r>
-      <w:r>
-        <w:t xml:space="preserve">Graf znázorňuje stále dominantní postavení Microsoft PowerPointu, ale také růstový trend cloudových nástrojů, zejména Google </w:t>
+        <w:t xml:space="preserve"> Graf znázorňuje stále dominantní postavení Microsoft PowerPointu, ale také růstový trend cloudových nástrojů, zejména Google </w:t>
       </w:r>
       <w:proofErr w:type="spellStart"/>
       <w:r>
@@ -6241,7 +6226,7 @@
         </w:numPr>
         <w:ind w:left="431" w:hanging="431"/>
       </w:pPr>
-      <w:bookmarkStart w:id="7" w:name="_Toc215326163"/>
+      <w:bookmarkStart w:id="7" w:name="_Toc215428473"/>
       <w:r>
         <w:lastRenderedPageBreak/>
         <w:t>Závěr</w:t>
@@ -6360,13 +6345,13 @@
       </w:r>
       <w:proofErr w:type="spellEnd"/>
       <w:r>
-        <w:t xml:space="preserve"> vyniká spolupr</w:t>
-      </w:r>
-      <w:r>
-        <w:t>á</w:t>
-      </w:r>
-      <w:r>
-        <w:t xml:space="preserve">cí v reálném čase. </w:t>
+        <w:t xml:space="preserve"> vyniká </w:t>
+      </w:r>
+      <w:r>
+        <w:t>spoluprací</w:t>
+      </w:r>
+      <w:r>
+        <w:t xml:space="preserve"> v reálném čase. </w:t>
       </w:r>
       <w:proofErr w:type="spellStart"/>
       <w:r>
@@ -6492,6 +6477,9 @@
       </w:r>
       <w:r>
         <w:t xml:space="preserve">větší důraz </w:t>
+      </w:r>
+      <w:r>
+        <w:t xml:space="preserve">i </w:t>
       </w:r>
       <w:r>
         <w:t xml:space="preserve">na efektivní vizuální komunikaci, dostupnost a rychlost tvorby. Výběr správného nástroje tak i nadále zůstává </w:t>
@@ -6528,7 +6516,7 @@
         </w:numPr>
         <w:ind w:left="431" w:hanging="431"/>
       </w:pPr>
-      <w:bookmarkStart w:id="8" w:name="_Toc215326164"/>
+      <w:bookmarkStart w:id="8" w:name="_Toc215428474"/>
       <w:r>
         <w:lastRenderedPageBreak/>
         <w:t>Seznam použité literatury</w:t>
@@ -7938,534 +7926,13 @@
     </w:p>
     <w:p>
       <w:pPr>
-        <w:pStyle w:val="Seznamliteratury"/>
-      </w:pPr>
-    </w:p>
-    <w:p>
-      <w:pPr>
-        <w:pStyle w:val="Seznamliteratury"/>
-      </w:pPr>
-    </w:p>
-    <w:p>
-      <w:pPr>
-        <w:pStyle w:val="Seznamliteratury"/>
-      </w:pPr>
-    </w:p>
-    <w:p>
-      <w:pPr>
-        <w:ind w:left="357" w:hanging="357"/>
-        <w:jc w:val="left"/>
-        <w:sectPr>
-          <w:footerReference w:type="default" r:id="rId38"/>
-          <w:pgSz w:w="11906" w:h="16838"/>
-          <w:pgMar w:top="1417" w:right="1417" w:bottom="1417" w:left="1417" w:header="708" w:footer="708" w:gutter="0"/>
-          <w:cols w:space="708"/>
-          <w:docGrid w:linePitch="360"/>
-        </w:sectPr>
-      </w:pPr>
-    </w:p>
-    <w:p>
-      <w:pPr>
-        <w:pStyle w:val="Nadpis1"/>
-        <w:numPr>
-          <w:ilvl w:val="0"/>
-          <w:numId w:val="0"/>
-        </w:numPr>
-        <w:ind w:left="431" w:hanging="431"/>
-      </w:pPr>
-      <w:bookmarkStart w:id="9" w:name="_Toc215326165"/>
-      <w:r>
-        <w:lastRenderedPageBreak/>
-        <w:t>Přílohy</w:t>
-      </w:r>
-      <w:bookmarkEnd w:id="9"/>
-    </w:p>
-    <w:p>
-      <w:pPr>
-        <w:rPr>
-          <w:color w:val="0070C0"/>
-        </w:rPr>
-      </w:pPr>
-      <w:r>
-        <w:rPr>
-          <w:color w:val="0070C0"/>
-        </w:rPr>
-        <w:t xml:space="preserve">Podle úvahy autora šířeji </w:t>
-      </w:r>
-      <w:r>
-        <w:rPr>
-          <w:color w:val="0070C0"/>
-        </w:rPr>
-        <w:t>a </w:t>
-      </w:r>
-      <w:r>
-        <w:rPr>
-          <w:color w:val="0070C0"/>
-        </w:rPr>
-        <w:t xml:space="preserve">hlouběji vysvětlují </w:t>
-      </w:r>
-      <w:r>
-        <w:rPr>
-          <w:color w:val="0070C0"/>
-        </w:rPr>
-        <w:t>a </w:t>
-      </w:r>
-      <w:r>
-        <w:rPr>
-          <w:color w:val="0070C0"/>
-        </w:rPr>
-        <w:t xml:space="preserve">dokreslují metody </w:t>
-      </w:r>
-      <w:r>
-        <w:rPr>
-          <w:color w:val="0070C0"/>
-        </w:rPr>
-        <w:t>a </w:t>
-      </w:r>
-      <w:r>
-        <w:rPr>
-          <w:color w:val="0070C0"/>
-        </w:rPr>
-        <w:t xml:space="preserve">výzkumné techniky uváděné v hlavním textu. </w:t>
-      </w:r>
-    </w:p>
-    <w:p>
-      <w:pPr>
-        <w:rPr>
-          <w:color w:val="0070C0"/>
-        </w:rPr>
-      </w:pPr>
-      <w:r>
-        <w:rPr>
-          <w:color w:val="0070C0"/>
-        </w:rPr>
-        <w:t>Mezi přílohy patří:</w:t>
-      </w:r>
-    </w:p>
-    <w:p>
-      <w:pPr>
-        <w:pStyle w:val="Odstavecseseznamem"/>
-        <w:numPr>
-          <w:ilvl w:val="0"/>
-          <w:numId w:val="24"/>
-        </w:numPr>
-        <w:rPr>
-          <w:color w:val="0070C0"/>
-        </w:rPr>
-      </w:pPr>
-      <w:r>
-        <w:rPr>
-          <w:b/>
-          <w:color w:val="0070C0"/>
-        </w:rPr>
-        <w:t>Doplňkový obrazový materiál</w:t>
-      </w:r>
-      <w:r>
-        <w:rPr>
-          <w:color w:val="0070C0"/>
-        </w:rPr>
-        <w:t xml:space="preserve"> – grafy, diagramy, nákresy, schémata, faksimile (opisy), mapy, plány, ukázky textů.</w:t>
-      </w:r>
-    </w:p>
-    <w:p>
-      <w:pPr>
-        <w:pStyle w:val="Odstavecseseznamem"/>
-        <w:numPr>
-          <w:ilvl w:val="0"/>
-          <w:numId w:val="24"/>
-        </w:numPr>
-        <w:rPr>
-          <w:color w:val="0070C0"/>
-        </w:rPr>
-      </w:pPr>
-      <w:r>
-        <w:rPr>
-          <w:b/>
-          <w:color w:val="0070C0"/>
-        </w:rPr>
-        <w:t>Některé tabulky</w:t>
-      </w:r>
-      <w:r>
-        <w:rPr>
-          <w:color w:val="0070C0"/>
-        </w:rPr>
-        <w:t xml:space="preserve"> – dotýkají se hlavního tématu jen volně, nebo jsou to tabulky složitější </w:t>
-      </w:r>
-      <w:r>
-        <w:rPr>
-          <w:color w:val="0070C0"/>
-        </w:rPr>
-        <w:t>a </w:t>
-      </w:r>
-      <w:r>
-        <w:rPr>
-          <w:color w:val="0070C0"/>
-        </w:rPr>
-        <w:t>většího roz</w:t>
-      </w:r>
-      <w:r>
-        <w:rPr>
-          <w:color w:val="0070C0"/>
-        </w:rPr>
-        <w:t>s</w:t>
-      </w:r>
-      <w:r>
-        <w:rPr>
-          <w:color w:val="0070C0"/>
-        </w:rPr>
-        <w:t>ahu.</w:t>
-      </w:r>
-    </w:p>
-    <w:p>
-      <w:pPr>
-        <w:pStyle w:val="Odstavecseseznamem"/>
-        <w:numPr>
-          <w:ilvl w:val="0"/>
-          <w:numId w:val="24"/>
-        </w:numPr>
-        <w:rPr>
-          <w:color w:val="0070C0"/>
-        </w:rPr>
-      </w:pPr>
-      <w:r>
-        <w:rPr>
-          <w:b/>
-          <w:color w:val="0070C0"/>
-        </w:rPr>
-        <w:t>Formuláře</w:t>
-      </w:r>
-      <w:r>
-        <w:rPr>
-          <w:color w:val="0070C0"/>
-        </w:rPr>
-        <w:t xml:space="preserve"> použitých dotazníků, osnovy rozhovorů, pozorovací archy.</w:t>
-      </w:r>
-    </w:p>
-    <w:p>
-      <w:pPr>
-        <w:pStyle w:val="Odstavecseseznamem"/>
-        <w:numPr>
-          <w:ilvl w:val="0"/>
-          <w:numId w:val="24"/>
-        </w:numPr>
-        <w:rPr>
-          <w:color w:val="0070C0"/>
-        </w:rPr>
-      </w:pPr>
-      <w:r>
-        <w:rPr>
-          <w:b/>
-          <w:color w:val="0070C0"/>
-        </w:rPr>
-        <w:t>Bibliografie</w:t>
-      </w:r>
-      <w:r>
-        <w:rPr>
-          <w:color w:val="0070C0"/>
-        </w:rPr>
-        <w:t xml:space="preserve"> zachycující literaturu příbuznou k předmětu práce, která však nebyla využita.</w:t>
-      </w:r>
-    </w:p>
-    <w:p>
-      <w:pPr>
-        <w:pStyle w:val="Odstavecseseznamem"/>
-        <w:numPr>
-          <w:ilvl w:val="0"/>
-          <w:numId w:val="24"/>
-        </w:numPr>
-        <w:rPr>
-          <w:color w:val="0070C0"/>
-        </w:rPr>
-      </w:pPr>
-      <w:r>
-        <w:rPr>
-          <w:b/>
-          <w:color w:val="0070C0"/>
-        </w:rPr>
-        <w:t>Popis počítačových programů,</w:t>
-      </w:r>
-      <w:r>
-        <w:rPr>
-          <w:color w:val="0070C0"/>
-        </w:rPr>
-        <w:t xml:space="preserve"> nebo jiné výzkumné techniky.</w:t>
-      </w:r>
-    </w:p>
-    <w:p>
-      <w:pPr>
-        <w:rPr>
-          <w:color w:val="0070C0"/>
-        </w:rPr>
-      </w:pPr>
-      <w:r>
-        <w:rPr>
-          <w:color w:val="0070C0"/>
-        </w:rPr>
-        <w:t xml:space="preserve">Každá příloha začíná na nové stránce. </w:t>
-      </w:r>
-    </w:p>
-    <w:p>
-      <w:pPr>
-        <w:rPr>
-          <w:color w:val="0070C0"/>
-        </w:rPr>
-      </w:pPr>
-      <w:r>
-        <w:rPr>
-          <w:color w:val="0070C0"/>
-        </w:rPr>
-        <w:t xml:space="preserve">Popis příloh je následující: </w:t>
-      </w:r>
-      <w:r>
-        <w:rPr>
-          <w:i/>
-          <w:color w:val="0070C0"/>
-        </w:rPr>
-        <w:t xml:space="preserve">Příloha </w:t>
-      </w:r>
-      <w:r>
-        <w:rPr>
-          <w:color w:val="0070C0"/>
-        </w:rPr>
-        <w:t xml:space="preserve">upřesněná pomocí velkého písmene abecedy </w:t>
-      </w:r>
-      <w:r>
-        <w:rPr>
-          <w:color w:val="0070C0"/>
-        </w:rPr>
-        <w:t>a </w:t>
-      </w:r>
-      <w:r>
-        <w:rPr>
-          <w:color w:val="0070C0"/>
-        </w:rPr>
-        <w:t>za tím je pořadové číslo příslušného dokumentu, nebo textu v rámci určitého typu příloh a název přílohy.</w:t>
-      </w:r>
-    </w:p>
-    <w:p>
-      <w:pPr>
-        <w:rPr>
-          <w:color w:val="0070C0"/>
-        </w:rPr>
-      </w:pPr>
-      <w:r>
-        <w:rPr>
-          <w:color w:val="0070C0"/>
-        </w:rPr>
-        <w:t xml:space="preserve">Příklad: </w:t>
-      </w:r>
-      <w:r>
-        <w:rPr>
-          <w:i/>
-          <w:color w:val="0070C0"/>
-        </w:rPr>
-        <w:t xml:space="preserve">Přílohy </w:t>
-      </w:r>
-      <w:r>
-        <w:rPr>
-          <w:color w:val="0070C0"/>
-        </w:rPr>
-        <w:t>A </w:t>
-      </w:r>
-      <w:r>
-        <w:rPr>
-          <w:color w:val="0070C0"/>
-        </w:rPr>
-        <w:t>Grafy.</w:t>
-      </w:r>
-    </w:p>
-    <w:p>
-      <w:pPr>
-        <w:ind w:firstLine="708"/>
-        <w:rPr>
-          <w:color w:val="0070C0"/>
-        </w:rPr>
-      </w:pPr>
-      <w:r>
-        <w:rPr>
-          <w:i/>
-          <w:color w:val="0070C0"/>
-        </w:rPr>
-        <w:t xml:space="preserve">Příloha </w:t>
-      </w:r>
-      <w:r>
-        <w:rPr>
-          <w:color w:val="0070C0"/>
-        </w:rPr>
-        <w:t>A.</w:t>
-      </w:r>
-      <w:r>
-        <w:rPr>
-          <w:color w:val="0070C0"/>
-        </w:rPr>
-        <w:t>1 </w:t>
-      </w:r>
-      <w:r>
-        <w:rPr>
-          <w:color w:val="0070C0"/>
-        </w:rPr>
-        <w:t>Graf závislosti ...</w:t>
-      </w:r>
-    </w:p>
-    <w:p>
-      <w:pPr>
-        <w:ind w:firstLine="708"/>
-        <w:rPr>
-          <w:color w:val="0070C0"/>
-        </w:rPr>
-      </w:pPr>
-      <w:r>
-        <w:rPr>
-          <w:i/>
-          <w:color w:val="0070C0"/>
-        </w:rPr>
-        <w:t xml:space="preserve">Příloha </w:t>
-      </w:r>
-      <w:r>
-        <w:rPr>
-          <w:color w:val="0070C0"/>
-        </w:rPr>
-        <w:t>A.</w:t>
-      </w:r>
-      <w:r>
-        <w:rPr>
-          <w:color w:val="0070C0"/>
-        </w:rPr>
-        <w:t>2 </w:t>
-      </w:r>
-      <w:r>
-        <w:rPr>
-          <w:color w:val="0070C0"/>
-        </w:rPr>
-        <w:t>Graf podmínek ...</w:t>
-      </w:r>
-    </w:p>
-    <w:p>
-      <w:pPr>
-        <w:ind w:firstLine="708"/>
-        <w:rPr>
-          <w:color w:val="0070C0"/>
-        </w:rPr>
-      </w:pPr>
-      <w:r>
-        <w:rPr>
-          <w:i/>
-          <w:color w:val="0070C0"/>
-        </w:rPr>
-        <w:t>Přílohy</w:t>
-      </w:r>
-      <w:r>
-        <w:rPr>
-          <w:color w:val="0070C0"/>
-        </w:rPr>
-        <w:t xml:space="preserve"> </w:t>
-      </w:r>
-      <w:r>
-        <w:rPr>
-          <w:color w:val="0070C0"/>
-        </w:rPr>
-        <w:t>B </w:t>
-      </w:r>
-      <w:r>
-        <w:rPr>
-          <w:color w:val="0070C0"/>
-        </w:rPr>
-        <w:t>Tabulky</w:t>
-      </w:r>
-    </w:p>
-    <w:p>
-      <w:pPr>
-        <w:ind w:firstLine="708"/>
-        <w:rPr>
-          <w:color w:val="0070C0"/>
-        </w:rPr>
-      </w:pPr>
-      <w:r>
-        <w:rPr>
-          <w:i/>
-          <w:color w:val="0070C0"/>
-        </w:rPr>
-        <w:t>Příloha</w:t>
-      </w:r>
-      <w:r>
-        <w:rPr>
-          <w:color w:val="0070C0"/>
-        </w:rPr>
-        <w:t xml:space="preserve"> B.</w:t>
-      </w:r>
-      <w:r>
-        <w:rPr>
-          <w:color w:val="0070C0"/>
-        </w:rPr>
-        <w:t>1 </w:t>
-      </w:r>
-      <w:r>
-        <w:rPr>
-          <w:color w:val="0070C0"/>
-        </w:rPr>
-        <w:t>Tabulka ukazující ...</w:t>
-      </w:r>
-    </w:p>
-    <w:p>
-      <w:pPr>
-        <w:ind w:firstLine="708"/>
-        <w:rPr>
-          <w:color w:val="0070C0"/>
-        </w:rPr>
-      </w:pPr>
-      <w:r>
-        <w:rPr>
-          <w:i/>
-          <w:color w:val="0070C0"/>
-        </w:rPr>
-        <w:t>Příloha</w:t>
-      </w:r>
-      <w:r>
-        <w:rPr>
-          <w:color w:val="0070C0"/>
-        </w:rPr>
-        <w:t xml:space="preserve"> B.</w:t>
-      </w:r>
-      <w:r>
-        <w:rPr>
-          <w:color w:val="0070C0"/>
-        </w:rPr>
-        <w:t>2 </w:t>
-      </w:r>
-      <w:r>
-        <w:rPr>
-          <w:color w:val="0070C0"/>
-        </w:rPr>
-        <w:t>Tabulka struktury ...</w:t>
-      </w:r>
-    </w:p>
-    <w:p>
-      <w:pPr>
         <w:rPr>
           <w:color w:val="2E74B5" w:themeColor="accent1" w:themeShade="BF"/>
         </w:rPr>
       </w:pPr>
-      <w:r>
-        <w:rPr>
-          <w:color w:val="0070C0"/>
-        </w:rPr>
-        <w:t xml:space="preserve">Stránky se nemusí číslovat v návaznosti na hlavní text. </w:t>
-      </w:r>
-      <w:r>
-        <w:rPr>
-          <w:color w:val="0070C0"/>
-        </w:rPr>
-        <w:t>U </w:t>
-      </w:r>
-      <w:r>
-        <w:rPr>
-          <w:color w:val="0070C0"/>
-        </w:rPr>
-        <w:t xml:space="preserve">převzatých příloh, které autor nevytvořil sám, je nutno uvést pramen, z něhož byla příloha přejata. Pro celou práci se použije jeden typ písma. </w:t>
-      </w:r>
     </w:p>
     <w:sectPr>
-      <w:footerReference w:type="default" r:id="rId39"/>
+      <w:footerReference w:type="default" r:id="rId38"/>
       <w:pgSz w:w="11906" w:h="16838"/>
       <w:pgMar w:top="1417" w:right="1417" w:bottom="1417" w:left="1417" w:header="708" w:footer="708" w:gutter="0"/>
       <w:cols w:space="708"/>
@@ -8541,61 +8008,6 @@
 </file>
 
 <file path=word/footer4.xml><?xml version="1.0" encoding="utf-8"?>
-<w:ftr xmlns:wpc="http://schemas.microsoft.com/office/word/2010/wordprocessingCanvas" xmlns:cx="http://schemas.microsoft.com/office/drawing/2014/chartex" xmlns:cx1="http://schemas.microsoft.com/office/drawing/2015/9/8/chartex" xmlns:cx2="http://schemas.microsoft.com/office/drawing/2015/10/21/chartex" xmlns:cx3="http://schemas.microsoft.com/office/drawing/2016/5/9/chartex" xmlns:cx4="http://schemas.microsoft.com/office/drawing/2016/5/10/chartex" xmlns:cx5="http://schemas.microsoft.com/office/drawing/2016/5/11/chartex" xmlns:cx6="http://schemas.microsoft.com/office/drawing/2016/5/12/chartex" xmlns:cx7="http://schemas.microsoft.com/office/drawing/2016/5/13/chartex" xmlns:cx8="http://schemas.microsoft.com/office/drawing/2016/5/14/chartex" xmlns:mc="http://schemas.openxmlformats.org/markup-compatibility/2006" xmlns:aink="http://schemas.microsoft.com/office/drawing/2016/ink" xmlns:am3d="http://schemas.microsoft.com/office/drawing/2017/model3d" xmlns:o="urn:schemas-microsoft-com:office:office" xmlns:oel="http://schemas.microsoft.com/office/2019/extlst" xmlns:r="http://schemas.openxmlformats.org/officeDocument/2006/relationships" xmlns:m="http://schemas.openxmlformats.org/officeDocument/2006/math" xmlns:v="urn:schemas-microsoft-com:vml" xmlns:wp14="http://schemas.microsoft.com/office/word/2010/wordprocessingDrawing" xmlns:wp="http://schemas.openxmlformats.org/drawingml/2006/wordprocessingDrawing" xmlns:w10="urn:schemas-microsoft-com:office:word" xmlns:w="http://schemas.openxmlformats.org/wordprocessingml/2006/main" xmlns:w14="http://schemas.microsoft.com/office/word/2010/wordml" xmlns:w15="http://schemas.microsoft.com/office/word/2012/wordml" xmlns:w16cex="http://schemas.microsoft.com/office/word/2018/wordml/cex" xmlns:w16cid="http://schemas.microsoft.com/office/word/2016/wordml/cid" xmlns:w16="http://schemas.microsoft.com/office/word/2018/wordml" xmlns:w16du="http://schemas.microsoft.com/office/word/2023/wordml/word16du" xmlns:w16sdtdh="http://schemas.microsoft.com/office/word/2020/wordml/sdtdatahash" xmlns:w16sdtfl="http://schemas.microsoft.com/office/word/2024/wordml/sdtformatlock" xmlns:w16se="http://schemas.microsoft.com/office/word/2015/wordml/symex" xmlns:wpg="http://schemas.microsoft.com/office/word/2010/wordprocessingGroup" xmlns:wpi="http://schemas.microsoft.com/office/word/2010/wordprocessingInk" xmlns:wne="http://schemas.microsoft.com/office/word/2006/wordml" xmlns:wps="http://schemas.microsoft.com/office/word/2010/wordprocessingShape" mc:Ignorable="w14 w15 w16se w16cid w16 w16cex w16sdtdh w16sdtfl w16du wp14">
-  <w:sdt>
-    <w:sdtPr>
-      <w:id w:val="1372188484"/>
-      <w:docPartObj>
-        <w:docPartGallery w:val="Page Numbers (Bottom of Page)"/>
-        <w:docPartUnique/>
-      </w:docPartObj>
-    </w:sdtPr>
-    <w:sdtEndPr/>
-    <w:sdtContent>
-      <w:p>
-        <w:pPr>
-          <w:pStyle w:val="Zpat"/>
-          <w:jc w:val="center"/>
-        </w:pPr>
-        <w:r>
-          <w:fldChar w:fldCharType="begin"/>
-        </w:r>
-        <w:r>
-          <w:instrText>PAGE   \* MERGEFORMAT</w:instrText>
-        </w:r>
-        <w:r>
-          <w:fldChar w:fldCharType="separate"/>
-        </w:r>
-        <w:r>
-          <w:rPr>
-            <w:noProof/>
-          </w:rPr>
-          <w:t>9</w:t>
-        </w:r>
-        <w:r>
-          <w:fldChar w:fldCharType="end"/>
-        </w:r>
-        <w:r>
-          <w:t xml:space="preserve"> (Celkem </w:t>
-        </w:r>
-        <w:fldSimple w:instr=" NUMPAGES   \* MERGEFORMAT ">
-          <w:r>
-            <w:rPr>
-              <w:noProof/>
-            </w:rPr>
-            <w:t>10</w:t>
-          </w:r>
-        </w:fldSimple>
-        <w:r>
-          <w:t>)</w:t>
-        </w:r>
-      </w:p>
-    </w:sdtContent>
-  </w:sdt>
-</w:ftr>
-</file>
-
-<file path=word/footer5.xml><?xml version="1.0" encoding="utf-8"?>
 <w:ftr xmlns:wpc="http://schemas.microsoft.com/office/word/2010/wordprocessingCanvas" xmlns:cx="http://schemas.microsoft.com/office/drawing/2014/chartex" xmlns:cx1="http://schemas.microsoft.com/office/drawing/2015/9/8/chartex" xmlns:cx2="http://schemas.microsoft.com/office/drawing/2015/10/21/chartex" xmlns:cx3="http://schemas.microsoft.com/office/drawing/2016/5/9/chartex" xmlns:cx4="http://schemas.microsoft.com/office/drawing/2016/5/10/chartex" xmlns:cx5="http://schemas.microsoft.com/office/drawing/2016/5/11/chartex" xmlns:cx6="http://schemas.microsoft.com/office/drawing/2016/5/12/chartex" xmlns:cx7="http://schemas.microsoft.com/office/drawing/2016/5/13/chartex" xmlns:cx8="http://schemas.microsoft.com/office/drawing/2016/5/14/chartex" xmlns:mc="http://schemas.openxmlformats.org/markup-compatibility/2006" xmlns:aink="http://schemas.microsoft.com/office/drawing/2016/ink" xmlns:am3d="http://schemas.microsoft.com/office/drawing/2017/model3d" xmlns:o="urn:schemas-microsoft-com:office:office" xmlns:oel="http://schemas.microsoft.com/office/2019/extlst" xmlns:r="http://schemas.openxmlformats.org/officeDocument/2006/relationships" xmlns:m="http://schemas.openxmlformats.org/officeDocument/2006/math" xmlns:v="urn:schemas-microsoft-com:vml" xmlns:wp14="http://schemas.microsoft.com/office/word/2010/wordprocessingDrawing" xmlns:wp="http://schemas.openxmlformats.org/drawingml/2006/wordprocessingDrawing" xmlns:w10="urn:schemas-microsoft-com:office:word" xmlns:w="http://schemas.openxmlformats.org/wordprocessingml/2006/main" xmlns:w14="http://schemas.microsoft.com/office/word/2010/wordml" xmlns:w15="http://schemas.microsoft.com/office/word/2012/wordml" xmlns:w16cex="http://schemas.microsoft.com/office/word/2018/wordml/cex" xmlns:w16cid="http://schemas.microsoft.com/office/word/2016/wordml/cid" xmlns:w16="http://schemas.microsoft.com/office/word/2018/wordml" xmlns:w16du="http://schemas.microsoft.com/office/word/2023/wordml/word16du" xmlns:w16sdtdh="http://schemas.microsoft.com/office/word/2020/wordml/sdtdatahash" xmlns:w16sdtfl="http://schemas.microsoft.com/office/word/2024/wordml/sdtformatlock" xmlns:w16se="http://schemas.microsoft.com/office/word/2015/wordml/symex" xmlns:wpg="http://schemas.microsoft.com/office/word/2010/wordprocessingGroup" xmlns:wpi="http://schemas.microsoft.com/office/word/2010/wordprocessingInk" xmlns:wne="http://schemas.microsoft.com/office/word/2006/wordml" xmlns:wps="http://schemas.microsoft.com/office/word/2010/wordprocessingShape" mc:Ignorable="w14 w15 w16se w16cid w16 w16cex w16sdtdh w16sdtfl w16du wp14">
   <w:p>
     <w:pPr>
@@ -13161,6 +12573,16 @@
       <w:u w:val="single"/>
     </w:rPr>
   </w:style>
+  <w:style w:type="paragraph" w:styleId="Revize">
+    <w:name w:val="Revision"/>
+    <w:hidden/>
+    <w:uiPriority w:val="99"/>
+    <w:semiHidden/>
+    <w:rsid w:val="00BF3317"/>
+    <w:pPr>
+      <w:spacing w:after="0" w:line="240" w:lineRule="auto"/>
+    </w:pPr>
+  </w:style>
 </w:styles>
 </file>
 
@@ -13249,6 +12671,11 @@
                 </a:contourClr>
               </a:sp3d>
             </c:spPr>
+            <c:extLst>
+              <c:ext xmlns:c16="http://schemas.microsoft.com/office/drawing/2014/chart" uri="{C3380CC4-5D6E-409C-BE32-E72D297353CC}">
+                <c16:uniqueId val="{00000001-F1F2-D241-AC55-A487ADF8E4DE}"/>
+              </c:ext>
+            </c:extLst>
           </c:dPt>
           <c:dPt>
             <c:idx val="1"/>
@@ -13272,6 +12699,11 @@
                 </a:contourClr>
               </a:sp3d>
             </c:spPr>
+            <c:extLst>
+              <c:ext xmlns:c16="http://schemas.microsoft.com/office/drawing/2014/chart" uri="{C3380CC4-5D6E-409C-BE32-E72D297353CC}">
+                <c16:uniqueId val="{00000003-F1F2-D241-AC55-A487ADF8E4DE}"/>
+              </c:ext>
+            </c:extLst>
           </c:dPt>
           <c:dPt>
             <c:idx val="2"/>
@@ -13295,6 +12727,11 @@
                 </a:contourClr>
               </a:sp3d>
             </c:spPr>
+            <c:extLst>
+              <c:ext xmlns:c16="http://schemas.microsoft.com/office/drawing/2014/chart" uri="{C3380CC4-5D6E-409C-BE32-E72D297353CC}">
+                <c16:uniqueId val="{00000005-F1F2-D241-AC55-A487ADF8E4DE}"/>
+              </c:ext>
+            </c:extLst>
           </c:dPt>
           <c:dPt>
             <c:idx val="3"/>
@@ -13318,6 +12755,11 @@
                 </a:contourClr>
               </a:sp3d>
             </c:spPr>
+            <c:extLst>
+              <c:ext xmlns:c16="http://schemas.microsoft.com/office/drawing/2014/chart" uri="{C3380CC4-5D6E-409C-BE32-E72D297353CC}">
+                <c16:uniqueId val="{00000007-F1F2-D241-AC55-A487ADF8E4DE}"/>
+              </c:ext>
+            </c:extLst>
           </c:dPt>
           <c:dPt>
             <c:idx val="4"/>
@@ -13341,6 +12783,11 @@
                 </a:contourClr>
               </a:sp3d>
             </c:spPr>
+            <c:extLst>
+              <c:ext xmlns:c16="http://schemas.microsoft.com/office/drawing/2014/chart" uri="{C3380CC4-5D6E-409C-BE32-E72D297353CC}">
+                <c16:uniqueId val="{00000009-F1F2-D241-AC55-A487ADF8E4DE}"/>
+              </c:ext>
+            </c:extLst>
           </c:dPt>
           <c:dPt>
             <c:idx val="5"/>
@@ -13364,6 +12811,11 @@
                 </a:contourClr>
               </a:sp3d>
             </c:spPr>
+            <c:extLst>
+              <c:ext xmlns:c16="http://schemas.microsoft.com/office/drawing/2014/chart" uri="{C3380CC4-5D6E-409C-BE32-E72D297353CC}">
+                <c16:uniqueId val="{0000000B-F1F2-D241-AC55-A487ADF8E4DE}"/>
+              </c:ext>
+            </c:extLst>
           </c:dPt>
           <c:dLbls>
             <c:spPr>
@@ -14389,6 +13841,30 @@
 </file>
 
 <file path=customXml/item1.xml><?xml version="1.0" encoding="utf-8"?>
+<b:Sources xmlns:b="http://schemas.openxmlformats.org/officeDocument/2006/bibliography" xmlns="http://schemas.openxmlformats.org/officeDocument/2006/bibliography" SelectedStyle="\HarvardAnglia2008OfficeOnline.xsl" StyleName="Harvard – Anglia" Version="2008">
+  <b:Source>
+    <b:Tag>Dvo21</b:Tag>
+    <b:SourceType>Book</b:SourceType>
+    <b:Guid>{73CD8EAF-2EA4-4B23-9366-750DFB0CCB79}</b:Guid>
+    <b:Author>
+      <b:Author>
+        <b:NameList>
+          <b:Person>
+            <b:Last>Dvořáková</b:Last>
+          </b:Person>
+        </b:NameList>
+      </b:Author>
+    </b:Author>
+    <b:Title>Typografická pravidla</b:Title>
+    <b:Year>2021</b:Year>
+    <b:City>Jihlava</b:City>
+    <b:Publisher>VŠPJ JIhlava</b:Publisher>
+    <b:RefOrder>1</b:RefOrder>
+  </b:Source>
+</b:Sources>
+</file>
+
+<file path=customXml/item2.xml><?xml version="1.0" encoding="utf-8"?>
 <ct:contentTypeSchema xmlns:ct="http://schemas.microsoft.com/office/2006/metadata/contentType" xmlns:ma="http://schemas.microsoft.com/office/2006/metadata/properties/metaAttributes" ct:_="" ma:_="" ma:contentTypeName="Dokument" ma:contentTypeID="0x010100AB4421CFC579A4449DC25ACBD6176571" ma:contentTypeVersion="2" ma:contentTypeDescription="Vytvoří nový dokument" ma:contentTypeScope="" ma:versionID="571ac08f18df58b33840592d245cde2d">
   <xsd:schema xmlns:xsd="http://www.w3.org/2001/XMLSchema" xmlns:xs="http://www.w3.org/2001/XMLSchema" xmlns:p="http://schemas.microsoft.com/office/2006/metadata/properties" xmlns:ns2="921a4a19-005d-42bf-a6ee-1c0f1cd55622" targetNamespace="http://schemas.microsoft.com/office/2006/metadata/properties" ma:root="true" ma:fieldsID="4559ad2502f86f60dcde6a0f6b3f7266" ns2:_="">
     <xsd:import namespace="921a4a19-005d-42bf-a6ee-1c0f1cd55622"/>
@@ -14520,31 +13996,13 @@
 </ct:contentTypeSchema>
 </file>
 
-<file path=customXml/item2.xml><?xml version="1.0" encoding="utf-8"?>
-<b:Sources xmlns:b="http://schemas.openxmlformats.org/officeDocument/2006/bibliography" xmlns="http://schemas.openxmlformats.org/officeDocument/2006/bibliography" SelectedStyle="\HarvardAnglia2008OfficeOnline.xsl" StyleName="Harvard – Anglia" Version="2008">
-  <b:Source>
-    <b:Tag>Dvo21</b:Tag>
-    <b:SourceType>Book</b:SourceType>
-    <b:Guid>{73CD8EAF-2EA4-4B23-9366-750DFB0CCB79}</b:Guid>
-    <b:Author>
-      <b:Author>
-        <b:NameList>
-          <b:Person>
-            <b:Last>Dvořáková</b:Last>
-          </b:Person>
-        </b:NameList>
-      </b:Author>
-    </b:Author>
-    <b:Title>Typografická pravidla</b:Title>
-    <b:Year>2021</b:Year>
-    <b:City>Jihlava</b:City>
-    <b:Publisher>VŠPJ JIhlava</b:Publisher>
-    <b:RefOrder>1</b:RefOrder>
-  </b:Source>
-</b:Sources>
+<file path=customXml/item3.xml><?xml version="1.0" encoding="utf-8"?>
+<p:properties xmlns:p="http://schemas.microsoft.com/office/2006/metadata/properties" xmlns:xsi="http://www.w3.org/2001/XMLSchema-instance" xmlns:pc="http://schemas.microsoft.com/office/infopath/2007/PartnerControls">
+  <documentManagement/>
+</p:properties>
 </file>
 
-<file path=customXml/item3.xml><?xml version="1.0" encoding="utf-8"?>
+<file path=customXml/item4.xml><?xml version="1.0" encoding="utf-8"?>
 <?mso-contentType ?>
 <FormTemplates xmlns="http://schemas.microsoft.com/sharepoint/v3/contenttype/forms">
   <Display>DocumentLibraryForm</Display>
@@ -14553,13 +14011,15 @@
 </FormTemplates>
 </file>
 
-<file path=customXml/item4.xml><?xml version="1.0" encoding="utf-8"?>
-<p:properties xmlns:p="http://schemas.microsoft.com/office/2006/metadata/properties" xmlns:xsi="http://www.w3.org/2001/XMLSchema-instance" xmlns:pc="http://schemas.microsoft.com/office/infopath/2007/PartnerControls">
-  <documentManagement/>
-</p:properties>
+<file path=customXml/itemProps1.xml><?xml version="1.0" encoding="utf-8"?>
+<ds:datastoreItem xmlns:ds="http://schemas.openxmlformats.org/officeDocument/2006/customXml" ds:itemID="{3D348C21-2855-49D3-9A50-A51C1D18CF12}">
+  <ds:schemaRefs>
+    <ds:schemaRef ds:uri="http://schemas.openxmlformats.org/officeDocument/2006/bibliography"/>
+  </ds:schemaRefs>
+</ds:datastoreItem>
 </file>
 
-<file path=customXml/itemProps1.xml><?xml version="1.0" encoding="utf-8"?>
+<file path=customXml/itemProps2.xml><?xml version="1.0" encoding="utf-8"?>
 <ds:datastoreItem xmlns:ds="http://schemas.openxmlformats.org/officeDocument/2006/customXml" ds:itemID="{39479F38-04E1-4F20-8368-93CF97CC1B24}">
   <ds:schemaRefs>
     <ds:schemaRef ds:uri="http://schemas.microsoft.com/office/2006/metadata/contentType"/>
@@ -14577,27 +14037,19 @@
 </ds:datastoreItem>
 </file>
 
-<file path=customXml/itemProps2.xml><?xml version="1.0" encoding="utf-8"?>
-<ds:datastoreItem xmlns:ds="http://schemas.openxmlformats.org/officeDocument/2006/customXml" ds:itemID="{3D348C21-2855-49D3-9A50-A51C1D18CF12}">
-  <ds:schemaRefs>
-    <ds:schemaRef ds:uri="http://schemas.openxmlformats.org/officeDocument/2006/bibliography"/>
-  </ds:schemaRefs>
-</ds:datastoreItem>
-</file>
-
 <file path=customXml/itemProps3.xml><?xml version="1.0" encoding="utf-8"?>
-<ds:datastoreItem xmlns:ds="http://schemas.openxmlformats.org/officeDocument/2006/customXml" ds:itemID="{173BE389-7B29-434B-B1CF-B3CD8147155D}">
-  <ds:schemaRefs>
-    <ds:schemaRef ds:uri="http://schemas.microsoft.com/sharepoint/v3/contenttype/forms"/>
-  </ds:schemaRefs>
-</ds:datastoreItem>
-</file>
-
-<file path=customXml/itemProps4.xml><?xml version="1.0" encoding="utf-8"?>
 <ds:datastoreItem xmlns:ds="http://schemas.openxmlformats.org/officeDocument/2006/customXml" ds:itemID="{AE7FFD29-1655-4745-B98A-D2176553F662}">
   <ds:schemaRefs>
     <ds:schemaRef ds:uri="http://schemas.microsoft.com/office/2006/metadata/properties"/>
     <ds:schemaRef ds:uri="http://schemas.microsoft.com/office/infopath/2007/PartnerControls"/>
   </ds:schemaRefs>
 </ds:datastoreItem>
+</file>
+
+<file path=customXml/itemProps4.xml><?xml version="1.0" encoding="utf-8"?>
+<ds:datastoreItem xmlns:ds="http://schemas.openxmlformats.org/officeDocument/2006/customXml" ds:itemID="{173BE389-7B29-434B-B1CF-B3CD8147155D}">
+  <ds:schemaRefs>
+    <ds:schemaRef ds:uri="http://schemas.microsoft.com/sharepoint/v3/contenttype/forms"/>
+  </ds:schemaRefs>
+</ds:datastoreItem>
 </file>
</xml_diff>